<commit_message>
Finished domain analysis part in docs
</commit_message>
<xml_diff>
--- a/docs/Пояснювальна записка ООП 5 семестр.docx
+++ b/docs/Пояснювальна записка ООП 5 семестр.docx
@@ -262,14 +262,7 @@
           <w:rFonts w:cs="Times New Roman"/>
           <w:szCs w:val="28"/>
         </w:rPr>
-        <w:t xml:space="preserve">В ході аналізу існуючих рішень, мною були виявлені </w:t>
-      </w:r>
-      <w:r>
-        <w:rPr>
-          <w:rFonts w:cs="Times New Roman"/>
-          <w:szCs w:val="28"/>
-        </w:rPr>
-        <w:t>умовно</w:t>
+        <w:t>В ході аналізу існуючих рішень, мною були виявлені умовно</w:t>
       </w:r>
       <w:r>
         <w:rPr>
@@ -283,28 +276,7 @@
           <w:rFonts w:cs="Times New Roman"/>
           <w:szCs w:val="28"/>
         </w:rPr>
-        <w:t xml:space="preserve">безкоштовні аналоги реалізації </w:t>
-      </w:r>
-      <w:r>
-        <w:rPr>
-          <w:rFonts w:cs="Times New Roman"/>
-          <w:szCs w:val="28"/>
-        </w:rPr>
-        <w:t xml:space="preserve">функціоналу програмного рішення </w:t>
-      </w:r>
-      <w:r>
-        <w:rPr>
-          <w:rFonts w:cs="Times New Roman"/>
-          <w:szCs w:val="28"/>
-        </w:rPr>
-        <w:t>в мережі Інтернет.</w:t>
-      </w:r>
-      <w:r>
-        <w:rPr>
-          <w:rFonts w:cs="Times New Roman"/>
-          <w:szCs w:val="28"/>
-        </w:rPr>
-        <w:t xml:space="preserve"> Нажаль, ці рішення, хоч і мали багато функціональних можливостей, були зосередженні на одному або декількох торгівельних майданчиках. Основною метою таких рішень є збільшення доступу користувача до особистого кабінету таких майданчиків. Оскільки метою цього програмного рішення є агрегація існуючих торгівельних майданчиків, було прийнято рішення розробляти цей продукт згідно з ліцензією</w:t>
+        <w:t>безкоштовні аналоги реалізації функціоналу програмного рішення в мережі Інтернет. Нажаль, ці рішення, хоч і мали багато функціональних можливостей, були зосередженні на одному або декількох торгівельних майданчиках. Основною метою таких рішень є збільшення доступу користувача до особистого кабінету таких майданчиків. Оскільки метою цього програмного рішення є агрегація існуючих торгівельних майданчиків, було прийнято рішення розробляти цей продукт згідно з ліцензією</w:t>
       </w:r>
       <w:r>
         <w:rPr>
@@ -3297,7 +3269,7 @@
     </w:p>
     <w:p>
       <w:pPr>
-        <w:ind w:left="708"/>
+        <w:ind w:left="1068"/>
         <w:rPr>
           <w:rFonts w:cs="Times New Roman"/>
           <w:szCs w:val="28"/>
@@ -3323,7 +3295,14 @@
           <w:rFonts w:cs="Times New Roman"/>
           <w:szCs w:val="28"/>
         </w:rPr>
-        <w:t xml:space="preserve"> може працювати. Функції можуть виконуватись із привілеями користувача, який її викликав, або із привілеями користувача, який її написав.</w:t>
+        <w:t xml:space="preserve"> може працювати. Функції можуть виконуватись із привілеями користувача, який її викликав, або із привілея</w:t>
+      </w:r>
+      <w:r>
+        <w:rPr>
+          <w:rFonts w:cs="Times New Roman"/>
+          <w:szCs w:val="28"/>
+        </w:rPr>
+        <w:t>ми користувача, який її написав;</w:t>
       </w:r>
     </w:p>
     <w:p>
@@ -3352,7 +3331,7 @@
     </w:p>
     <w:p>
       <w:pPr>
-        <w:ind w:left="708"/>
+        <w:ind w:left="1068"/>
         <w:rPr>
           <w:rFonts w:cs="Times New Roman"/>
           <w:szCs w:val="28"/>
@@ -3395,7 +3374,14 @@
           <w:rFonts w:cs="Times New Roman"/>
           <w:szCs w:val="28"/>
         </w:rPr>
-        <w:t>, GIN. При необхідності можна створити нові типи індексів.</w:t>
+        <w:t>, GIN. При необхідності мо</w:t>
+      </w:r>
+      <w:r>
+        <w:rPr>
+          <w:rFonts w:cs="Times New Roman"/>
+          <w:szCs w:val="28"/>
+        </w:rPr>
+        <w:t>жна створити нові типи індексів;</w:t>
       </w:r>
     </w:p>
     <w:p>
@@ -3435,7 +3421,7 @@
     </w:p>
     <w:p>
       <w:pPr>
-        <w:ind w:left="708"/>
+        <w:ind w:left="1068"/>
         <w:rPr>
           <w:rFonts w:cs="Times New Roman"/>
           <w:szCs w:val="28"/>
@@ -3479,28 +3465,14 @@
           <w:rFonts w:cs="Times New Roman"/>
           <w:szCs w:val="28"/>
         </w:rPr>
-        <w:t xml:space="preserve"> (MVCC). Завдяки цьому виконуються вимоги ACID, і практично відпадає потреба в блокуванні зчитування.</w:t>
-      </w:r>
-    </w:p>
-    <w:p>
-      <w:pPr>
-        <w:spacing w:after="160" w:line="259" w:lineRule="auto"/>
-        <w:jc w:val="left"/>
-        <w:rPr>
-          <w:rFonts w:cs="Times New Roman"/>
-          <w:b/>
-          <w:bCs/>
-          <w:szCs w:val="28"/>
-        </w:rPr>
-      </w:pPr>
-      <w:r>
-        <w:rPr>
-          <w:rFonts w:cs="Times New Roman"/>
-          <w:b/>
-          <w:bCs/>
-          <w:szCs w:val="28"/>
-        </w:rPr>
-        <w:br w:type="page"/>
+        <w:t xml:space="preserve"> (MVCC). Завдяки цьому виконуються вимоги ACID, і практично відпадає </w:t>
+      </w:r>
+      <w:r>
+        <w:rPr>
+          <w:rFonts w:cs="Times New Roman"/>
+          <w:szCs w:val="28"/>
+        </w:rPr>
+        <w:t>потреба в блокуванні зчитування;</w:t>
       </w:r>
     </w:p>
     <w:p>
@@ -3530,7 +3502,7 @@
     </w:p>
     <w:p>
       <w:pPr>
-        <w:ind w:left="708"/>
+        <w:ind w:left="1068"/>
         <w:rPr>
           <w:rFonts w:cs="Times New Roman"/>
           <w:szCs w:val="28"/>
@@ -3550,7 +3522,14 @@
           <w:rFonts w:cs="Times New Roman"/>
           <w:szCs w:val="28"/>
         </w:rPr>
-        <w:t xml:space="preserve"> підтримує великий набір вбудованих типів даних. Крім того, користувач може самостійно створювати нові необхідні йому типи та програмувати для них механізми індексування за допомогою </w:t>
+        <w:t xml:space="preserve"> підтримує великий набір вбудованих типів даних. Крім того, користувач може самостійно створювати нові необхідні йому типи та програмувати для них механізми</w:t>
+      </w:r>
+      <w:r>
+        <w:rPr>
+          <w:rFonts w:cs="Times New Roman"/>
+          <w:szCs w:val="28"/>
+        </w:rPr>
+        <w:t xml:space="preserve"> індексування за допомогою </w:t>
       </w:r>
       <w:proofErr w:type="spellStart"/>
       <w:r>
@@ -3566,7 +3545,7 @@
           <w:rFonts w:cs="Times New Roman"/>
           <w:szCs w:val="28"/>
         </w:rPr>
-        <w:t>.</w:t>
+        <w:t>;</w:t>
       </w:r>
     </w:p>
     <w:p>
@@ -3595,10 +3574,11 @@
     </w:p>
     <w:p>
       <w:pPr>
-        <w:ind w:left="708"/>
-        <w:rPr>
-          <w:rFonts w:cs="Times New Roman"/>
-          <w:szCs w:val="28"/>
+        <w:ind w:left="1068"/>
+        <w:rPr>
+          <w:rFonts w:cs="Times New Roman"/>
+          <w:szCs w:val="28"/>
+          <w:lang w:val="ru-RU"/>
         </w:rPr>
       </w:pPr>
       <w:r>
@@ -3615,6 +3595,14 @@
           <w:szCs w:val="28"/>
         </w:rPr>
         <w:t xml:space="preserve"> може бути розширено користувачем для власних потреб практично в будь-якому аспекті</w:t>
+      </w:r>
+      <w:r>
+        <w:rPr>
+          <w:rFonts w:cs="Times New Roman"/>
+          <w:szCs w:val="28"/>
+          <w:lang w:val="ru-RU"/>
+        </w:rPr>
+        <w:t>;</w:t>
       </w:r>
     </w:p>
     <w:p>
@@ -3643,18 +3631,25 @@
     </w:p>
     <w:p>
       <w:pPr>
-        <w:ind w:left="708"/>
-        <w:rPr>
-          <w:rFonts w:cs="Times New Roman"/>
-          <w:szCs w:val="28"/>
-        </w:rPr>
-      </w:pPr>
-      <w:r>
-        <w:rPr>
-          <w:rFonts w:cs="Times New Roman"/>
-          <w:szCs w:val="28"/>
-        </w:rPr>
-        <w:t>Таблиці можуть успадковувати характеристики та набори полів від інших таблиць (батьківських). При цьому дані, які додаються до породженої таблиці, автоматично будуть брати участь (якщо це не вказано окремо) в запитах до батьківської таблиці. Цей функціонал в поточний час не є повністю завершеним. Однак він достатній для практичного використання.</w:t>
+        <w:ind w:left="1068"/>
+        <w:rPr>
+          <w:rFonts w:cs="Times New Roman"/>
+          <w:szCs w:val="28"/>
+        </w:rPr>
+      </w:pPr>
+      <w:r>
+        <w:rPr>
+          <w:rFonts w:cs="Times New Roman"/>
+          <w:szCs w:val="28"/>
+        </w:rPr>
+        <w:t>Таблиці можуть успадковувати характеристики та набори полів від інших таблиць (батьківських). При цьому дані, які додаються до породженої таблиці, автоматично будуть брати участь (якщо це не вказано окремо) в запитах до батьківської таблиці. Цей функціонал в поточний час не є повністю завершеним. Однак він достатній для практичног</w:t>
+      </w:r>
+      <w:r>
+        <w:rPr>
+          <w:rFonts w:cs="Times New Roman"/>
+          <w:szCs w:val="28"/>
+        </w:rPr>
+        <w:t>о використання;</w:t>
       </w:r>
     </w:p>
     <w:p>
@@ -3681,7 +3676,7 @@
     </w:p>
     <w:p>
       <w:pPr>
-        <w:ind w:left="708"/>
+        <w:ind w:left="1068"/>
         <w:rPr>
           <w:rFonts w:cs="Times New Roman"/>
           <w:szCs w:val="28"/>
@@ -3763,7 +3758,14 @@
           <w:rFonts w:cs="Times New Roman"/>
           <w:szCs w:val="28"/>
         </w:rPr>
-        <w:t>може запускати тригер, що перевіряє доданий запис на відповідність певним умовам. Тригери можна писати різними мовами програмування. Вони пов'язані з визначеною таблицею. Множинні тригери виконуються в алфавітному порядку.</w:t>
+        <w:t>може запускати тригер, що перевіряє доданий запис на відповідність певним умовам. Тригери можна писати різними мовами програмування. Вони пов'язані з визначеною таблицею. Множинні тригери ви</w:t>
+      </w:r>
+      <w:r>
+        <w:rPr>
+          <w:rFonts w:cs="Times New Roman"/>
+          <w:szCs w:val="28"/>
+        </w:rPr>
+        <w:t>конуються в алфавітному порядку;</w:t>
       </w:r>
     </w:p>
     <w:p>
@@ -5262,16 +5264,7 @@
           <w:szCs w:val="28"/>
           <w:lang w:val="en-US"/>
         </w:rPr>
-        <w:t>Currency</w:t>
-      </w:r>
-      <w:r>
-        <w:rPr>
-          <w:rFonts w:cs="Times New Roman"/>
-          <w:b/>
-          <w:szCs w:val="28"/>
-          <w:lang w:val="en-US"/>
-        </w:rPr>
-        <w:t>Market</w:t>
+        <w:t>CurrencyMarket</w:t>
       </w:r>
       <w:proofErr w:type="spellEnd"/>
       <w:r>
@@ -5336,13 +5329,6 @@
           <w:szCs w:val="28"/>
         </w:rPr>
       </w:pPr>
-      <w:r>
-        <w:rPr>
-          <w:rFonts w:cs="Times New Roman"/>
-          <w:szCs w:val="28"/>
-        </w:rPr>
-        <w:t>Таблиця 2.1 – Список сутностей та їх атрибутів.</w:t>
-      </w:r>
     </w:p>
     <w:p>
       <w:pPr>
@@ -5352,16 +5338,3602 @@
           <w:szCs w:val="28"/>
         </w:rPr>
       </w:pPr>
+      <w:r>
+        <w:rPr>
+          <w:rFonts w:cs="Times New Roman"/>
+          <w:szCs w:val="28"/>
+        </w:rPr>
+        <w:t>Таблиця 2.1 – Список атрибутів</w:t>
+      </w:r>
+      <w:r>
+        <w:rPr>
+          <w:rFonts w:cs="Times New Roman"/>
+          <w:szCs w:val="28"/>
+          <w:lang w:val="ru-RU"/>
+        </w:rPr>
+        <w:t xml:space="preserve"> </w:t>
+      </w:r>
+      <w:r>
+        <w:rPr>
+          <w:rFonts w:cs="Times New Roman"/>
+          <w:szCs w:val="28"/>
+        </w:rPr>
+        <w:t xml:space="preserve">сутності </w:t>
+      </w:r>
+      <w:r>
+        <w:rPr>
+          <w:rFonts w:cs="Times New Roman"/>
+          <w:b/>
+          <w:szCs w:val="28"/>
+          <w:lang w:val="en-US"/>
+        </w:rPr>
+        <w:t>User</w:t>
+      </w:r>
+      <w:r>
+        <w:rPr>
+          <w:rFonts w:cs="Times New Roman"/>
+          <w:szCs w:val="28"/>
+        </w:rPr>
+        <w:t>.</w:t>
+      </w:r>
+    </w:p>
+    <w:tbl>
+      <w:tblPr>
+        <w:tblStyle w:val="TableGrid"/>
+        <w:tblW w:w="8640" w:type="dxa"/>
+        <w:tblInd w:w="715" w:type="dxa"/>
+        <w:tblLook w:val="04A0" w:firstRow="1" w:lastRow="0" w:firstColumn="1" w:lastColumn="0" w:noHBand="0" w:noVBand="1"/>
+      </w:tblPr>
+      <w:tblGrid>
+        <w:gridCol w:w="2353"/>
+        <w:gridCol w:w="2076"/>
+        <w:gridCol w:w="4211"/>
+      </w:tblGrid>
+      <w:tr>
+        <w:tc>
+          <w:tcPr>
+            <w:tcW w:w="2353" w:type="dxa"/>
+          </w:tcPr>
+          <w:p>
+            <w:pPr>
+              <w:jc w:val="center"/>
+              <w:rPr>
+                <w:rFonts w:cs="Times New Roman"/>
+                <w:i/>
+                <w:szCs w:val="28"/>
+              </w:rPr>
+            </w:pPr>
+            <w:r>
+              <w:rPr>
+                <w:rFonts w:cs="Times New Roman"/>
+                <w:i/>
+                <w:szCs w:val="28"/>
+              </w:rPr>
+              <w:t>Назва атрибуту</w:t>
+            </w:r>
+          </w:p>
+        </w:tc>
+        <w:tc>
+          <w:tcPr>
+            <w:tcW w:w="2076" w:type="dxa"/>
+          </w:tcPr>
+          <w:p>
+            <w:pPr>
+              <w:jc w:val="center"/>
+              <w:rPr>
+                <w:rFonts w:cs="Times New Roman"/>
+                <w:i/>
+                <w:szCs w:val="28"/>
+              </w:rPr>
+            </w:pPr>
+            <w:r>
+              <w:rPr>
+                <w:rFonts w:cs="Times New Roman"/>
+                <w:i/>
+                <w:szCs w:val="28"/>
+              </w:rPr>
+              <w:t>Тип атрибуту</w:t>
+            </w:r>
+          </w:p>
+        </w:tc>
+        <w:tc>
+          <w:tcPr>
+            <w:tcW w:w="4211" w:type="dxa"/>
+          </w:tcPr>
+          <w:p>
+            <w:pPr>
+              <w:jc w:val="center"/>
+              <w:rPr>
+                <w:rFonts w:cs="Times New Roman"/>
+                <w:i/>
+                <w:szCs w:val="28"/>
+              </w:rPr>
+            </w:pPr>
+            <w:r>
+              <w:rPr>
+                <w:rFonts w:cs="Times New Roman"/>
+                <w:i/>
+                <w:szCs w:val="28"/>
+              </w:rPr>
+              <w:t>Опис</w:t>
+            </w:r>
+          </w:p>
+        </w:tc>
+      </w:tr>
+      <w:tr>
+        <w:tc>
+          <w:tcPr>
+            <w:tcW w:w="2353" w:type="dxa"/>
+          </w:tcPr>
+          <w:p>
+            <w:pPr>
+              <w:jc w:val="left"/>
+              <w:rPr>
+                <w:rFonts w:cs="Times New Roman"/>
+                <w:i/>
+                <w:sz w:val="24"/>
+                <w:szCs w:val="24"/>
+              </w:rPr>
+            </w:pPr>
+            <w:r>
+              <w:rPr>
+                <w:rFonts w:cs="Times New Roman"/>
+                <w:sz w:val="24"/>
+                <w:szCs w:val="24"/>
+                <w:lang w:val="en-US"/>
+              </w:rPr>
+              <w:t>Id</w:t>
+            </w:r>
+          </w:p>
+        </w:tc>
+        <w:tc>
+          <w:tcPr>
+            <w:tcW w:w="2076" w:type="dxa"/>
+          </w:tcPr>
+          <w:p>
+            <w:pPr>
+              <w:jc w:val="left"/>
+              <w:rPr>
+                <w:rFonts w:cs="Times New Roman"/>
+                <w:i/>
+                <w:sz w:val="24"/>
+                <w:szCs w:val="24"/>
+              </w:rPr>
+            </w:pPr>
+            <w:r>
+              <w:rPr>
+                <w:rFonts w:cs="Times New Roman"/>
+                <w:sz w:val="24"/>
+                <w:szCs w:val="24"/>
+                <w:lang w:val="en-US"/>
+              </w:rPr>
+              <w:t>UUID</w:t>
+            </w:r>
+          </w:p>
+        </w:tc>
+        <w:tc>
+          <w:tcPr>
+            <w:tcW w:w="4211" w:type="dxa"/>
+          </w:tcPr>
+          <w:p>
+            <w:pPr>
+              <w:jc w:val="left"/>
+              <w:rPr>
+                <w:rFonts w:cs="Times New Roman"/>
+                <w:i/>
+                <w:sz w:val="24"/>
+                <w:szCs w:val="24"/>
+              </w:rPr>
+            </w:pPr>
+            <w:r>
+              <w:rPr>
+                <w:rFonts w:cs="Times New Roman"/>
+                <w:sz w:val="24"/>
+                <w:szCs w:val="24"/>
+              </w:rPr>
+              <w:t>Унікальний ідентифікатор</w:t>
+            </w:r>
+          </w:p>
+        </w:tc>
+      </w:tr>
+      <w:tr>
+        <w:tc>
+          <w:tcPr>
+            <w:tcW w:w="2353" w:type="dxa"/>
+          </w:tcPr>
+          <w:p>
+            <w:pPr>
+              <w:jc w:val="left"/>
+              <w:rPr>
+                <w:rFonts w:cs="Times New Roman"/>
+                <w:sz w:val="24"/>
+                <w:szCs w:val="24"/>
+                <w:lang w:val="en-US"/>
+              </w:rPr>
+            </w:pPr>
+            <w:r>
+              <w:rPr>
+                <w:rFonts w:cs="Times New Roman"/>
+                <w:sz w:val="24"/>
+                <w:szCs w:val="24"/>
+                <w:lang w:val="en-US"/>
+              </w:rPr>
+              <w:t>Name</w:t>
+            </w:r>
+          </w:p>
+        </w:tc>
+        <w:tc>
+          <w:tcPr>
+            <w:tcW w:w="2076" w:type="dxa"/>
+          </w:tcPr>
+          <w:p>
+            <w:pPr>
+              <w:jc w:val="left"/>
+              <w:rPr>
+                <w:rFonts w:cs="Times New Roman"/>
+                <w:sz w:val="24"/>
+                <w:szCs w:val="24"/>
+                <w:lang w:val="en-US"/>
+              </w:rPr>
+            </w:pPr>
+            <w:r>
+              <w:rPr>
+                <w:rFonts w:cs="Times New Roman"/>
+                <w:sz w:val="24"/>
+                <w:szCs w:val="24"/>
+                <w:lang w:val="en-US"/>
+              </w:rPr>
+              <w:t>TEXT</w:t>
+            </w:r>
+          </w:p>
+        </w:tc>
+        <w:tc>
+          <w:tcPr>
+            <w:tcW w:w="4211" w:type="dxa"/>
+          </w:tcPr>
+          <w:p>
+            <w:pPr>
+              <w:jc w:val="left"/>
+              <w:rPr>
+                <w:rFonts w:cs="Times New Roman"/>
+                <w:sz w:val="24"/>
+                <w:szCs w:val="24"/>
+              </w:rPr>
+            </w:pPr>
+            <w:proofErr w:type="spellStart"/>
+            <w:r>
+              <w:rPr>
+                <w:rFonts w:cs="Times New Roman"/>
+                <w:sz w:val="24"/>
+                <w:szCs w:val="24"/>
+              </w:rPr>
+              <w:t>Ім</w:t>
+            </w:r>
+            <w:proofErr w:type="spellEnd"/>
+            <w:r>
+              <w:rPr>
+                <w:rFonts w:cs="Times New Roman"/>
+                <w:sz w:val="24"/>
+                <w:szCs w:val="24"/>
+                <w:lang w:val="en-US"/>
+              </w:rPr>
+              <w:t>’</w:t>
+            </w:r>
+            <w:r>
+              <w:rPr>
+                <w:rFonts w:cs="Times New Roman"/>
+                <w:sz w:val="24"/>
+                <w:szCs w:val="24"/>
+              </w:rPr>
+              <w:t>я користувача</w:t>
+            </w:r>
+          </w:p>
+        </w:tc>
+      </w:tr>
+      <w:tr>
+        <w:tc>
+          <w:tcPr>
+            <w:tcW w:w="2353" w:type="dxa"/>
+          </w:tcPr>
+          <w:p>
+            <w:pPr>
+              <w:jc w:val="left"/>
+              <w:rPr>
+                <w:rFonts w:cs="Times New Roman"/>
+                <w:sz w:val="24"/>
+                <w:szCs w:val="24"/>
+                <w:lang w:val="en-US"/>
+              </w:rPr>
+            </w:pPr>
+            <w:proofErr w:type="spellStart"/>
+            <w:r>
+              <w:rPr>
+                <w:rFonts w:cs="Times New Roman"/>
+                <w:sz w:val="24"/>
+                <w:szCs w:val="24"/>
+                <w:lang w:val="en-US"/>
+              </w:rPr>
+              <w:t>ChatId</w:t>
+            </w:r>
+            <w:proofErr w:type="spellEnd"/>
+          </w:p>
+        </w:tc>
+        <w:tc>
+          <w:tcPr>
+            <w:tcW w:w="2076" w:type="dxa"/>
+          </w:tcPr>
+          <w:p>
+            <w:pPr>
+              <w:jc w:val="left"/>
+              <w:rPr>
+                <w:rFonts w:cs="Times New Roman"/>
+                <w:sz w:val="24"/>
+                <w:szCs w:val="24"/>
+                <w:lang w:val="en-US"/>
+              </w:rPr>
+            </w:pPr>
+            <w:r>
+              <w:rPr>
+                <w:rFonts w:cs="Times New Roman"/>
+                <w:sz w:val="24"/>
+                <w:szCs w:val="24"/>
+                <w:lang w:val="en-US"/>
+              </w:rPr>
+              <w:t>Integer</w:t>
+            </w:r>
+          </w:p>
+        </w:tc>
+        <w:tc>
+          <w:tcPr>
+            <w:tcW w:w="4211" w:type="dxa"/>
+          </w:tcPr>
+          <w:p>
+            <w:pPr>
+              <w:jc w:val="left"/>
+              <w:rPr>
+                <w:rFonts w:cs="Times New Roman"/>
+                <w:sz w:val="24"/>
+                <w:szCs w:val="24"/>
+              </w:rPr>
+            </w:pPr>
+            <w:r>
+              <w:rPr>
+                <w:rFonts w:cs="Times New Roman"/>
+                <w:sz w:val="24"/>
+                <w:szCs w:val="24"/>
+              </w:rPr>
+              <w:t xml:space="preserve">Ідентифікатор чату у </w:t>
+            </w:r>
+            <w:r>
+              <w:rPr>
+                <w:rFonts w:cs="Times New Roman"/>
+                <w:sz w:val="24"/>
+                <w:szCs w:val="24"/>
+                <w:lang w:val="en-US"/>
+              </w:rPr>
+              <w:t>Telegram</w:t>
+            </w:r>
+          </w:p>
+        </w:tc>
+      </w:tr>
+    </w:tbl>
+    <w:p>
+      <w:pPr>
+        <w:ind w:left="720"/>
+        <w:rPr>
+          <w:rFonts w:cs="Times New Roman"/>
+          <w:szCs w:val="28"/>
+          <w:lang w:val="en-US"/>
+        </w:rPr>
+      </w:pPr>
+    </w:p>
+    <w:p>
+      <w:pPr>
+        <w:ind w:left="720"/>
+        <w:rPr>
+          <w:rFonts w:cs="Times New Roman"/>
+          <w:szCs w:val="28"/>
+        </w:rPr>
+      </w:pPr>
+      <w:r>
+        <w:rPr>
+          <w:rFonts w:cs="Times New Roman"/>
+          <w:szCs w:val="28"/>
+        </w:rPr>
+        <w:t>Таблиця 2.</w:t>
+      </w:r>
+      <w:r>
+        <w:rPr>
+          <w:rFonts w:cs="Times New Roman"/>
+          <w:szCs w:val="28"/>
+          <w:lang w:val="ru-RU"/>
+        </w:rPr>
+        <w:t>2</w:t>
+      </w:r>
+      <w:r>
+        <w:rPr>
+          <w:rFonts w:cs="Times New Roman"/>
+          <w:szCs w:val="28"/>
+        </w:rPr>
+        <w:t xml:space="preserve"> – Список атрибутів</w:t>
+      </w:r>
+      <w:r>
+        <w:rPr>
+          <w:rFonts w:cs="Times New Roman"/>
+          <w:szCs w:val="28"/>
+          <w:lang w:val="ru-RU"/>
+        </w:rPr>
+        <w:t xml:space="preserve"> </w:t>
+      </w:r>
+      <w:r>
+        <w:rPr>
+          <w:rFonts w:cs="Times New Roman"/>
+          <w:szCs w:val="28"/>
+        </w:rPr>
+        <w:t xml:space="preserve">сутності </w:t>
+      </w:r>
+      <w:r>
+        <w:rPr>
+          <w:rFonts w:cs="Times New Roman"/>
+          <w:b/>
+          <w:szCs w:val="28"/>
+          <w:lang w:val="en-US"/>
+        </w:rPr>
+        <w:t>Currency</w:t>
+      </w:r>
+      <w:r>
+        <w:rPr>
+          <w:rFonts w:cs="Times New Roman"/>
+          <w:szCs w:val="28"/>
+        </w:rPr>
+        <w:t>.</w:t>
+      </w:r>
+    </w:p>
+    <w:tbl>
+      <w:tblPr>
+        <w:tblStyle w:val="TableGrid"/>
+        <w:tblW w:w="8640" w:type="dxa"/>
+        <w:tblInd w:w="715" w:type="dxa"/>
+        <w:tblLook w:val="04A0" w:firstRow="1" w:lastRow="0" w:firstColumn="1" w:lastColumn="0" w:noHBand="0" w:noVBand="1"/>
+      </w:tblPr>
+      <w:tblGrid>
+        <w:gridCol w:w="2353"/>
+        <w:gridCol w:w="2076"/>
+        <w:gridCol w:w="4211"/>
+      </w:tblGrid>
+      <w:tr>
+        <w:tc>
+          <w:tcPr>
+            <w:tcW w:w="2353" w:type="dxa"/>
+          </w:tcPr>
+          <w:p>
+            <w:pPr>
+              <w:jc w:val="center"/>
+              <w:rPr>
+                <w:rFonts w:cs="Times New Roman"/>
+                <w:i/>
+                <w:szCs w:val="28"/>
+              </w:rPr>
+            </w:pPr>
+            <w:r>
+              <w:rPr>
+                <w:rFonts w:cs="Times New Roman"/>
+                <w:i/>
+                <w:szCs w:val="28"/>
+              </w:rPr>
+              <w:t>Назва атрибуту</w:t>
+            </w:r>
+          </w:p>
+        </w:tc>
+        <w:tc>
+          <w:tcPr>
+            <w:tcW w:w="2076" w:type="dxa"/>
+          </w:tcPr>
+          <w:p>
+            <w:pPr>
+              <w:jc w:val="center"/>
+              <w:rPr>
+                <w:rFonts w:cs="Times New Roman"/>
+                <w:i/>
+                <w:szCs w:val="28"/>
+              </w:rPr>
+            </w:pPr>
+            <w:r>
+              <w:rPr>
+                <w:rFonts w:cs="Times New Roman"/>
+                <w:i/>
+                <w:szCs w:val="28"/>
+              </w:rPr>
+              <w:t>Тип атрибуту</w:t>
+            </w:r>
+          </w:p>
+        </w:tc>
+        <w:tc>
+          <w:tcPr>
+            <w:tcW w:w="4211" w:type="dxa"/>
+          </w:tcPr>
+          <w:p>
+            <w:pPr>
+              <w:jc w:val="center"/>
+              <w:rPr>
+                <w:rFonts w:cs="Times New Roman"/>
+                <w:i/>
+                <w:szCs w:val="28"/>
+              </w:rPr>
+            </w:pPr>
+            <w:r>
+              <w:rPr>
+                <w:rFonts w:cs="Times New Roman"/>
+                <w:i/>
+                <w:szCs w:val="28"/>
+              </w:rPr>
+              <w:t>Опис</w:t>
+            </w:r>
+          </w:p>
+        </w:tc>
+      </w:tr>
+      <w:tr>
+        <w:tc>
+          <w:tcPr>
+            <w:tcW w:w="2353" w:type="dxa"/>
+          </w:tcPr>
+          <w:p>
+            <w:pPr>
+              <w:jc w:val="left"/>
+              <w:rPr>
+                <w:rFonts w:cs="Times New Roman"/>
+                <w:i/>
+                <w:sz w:val="24"/>
+                <w:szCs w:val="24"/>
+              </w:rPr>
+            </w:pPr>
+            <w:r>
+              <w:rPr>
+                <w:rFonts w:cs="Times New Roman"/>
+                <w:sz w:val="24"/>
+                <w:szCs w:val="24"/>
+                <w:lang w:val="en-US"/>
+              </w:rPr>
+              <w:t>Id</w:t>
+            </w:r>
+          </w:p>
+        </w:tc>
+        <w:tc>
+          <w:tcPr>
+            <w:tcW w:w="2076" w:type="dxa"/>
+          </w:tcPr>
+          <w:p>
+            <w:pPr>
+              <w:jc w:val="left"/>
+              <w:rPr>
+                <w:rFonts w:cs="Times New Roman"/>
+                <w:i/>
+                <w:sz w:val="24"/>
+                <w:szCs w:val="24"/>
+              </w:rPr>
+            </w:pPr>
+            <w:r>
+              <w:rPr>
+                <w:rFonts w:cs="Times New Roman"/>
+                <w:sz w:val="24"/>
+                <w:szCs w:val="24"/>
+                <w:lang w:val="en-US"/>
+              </w:rPr>
+              <w:t>UUID</w:t>
+            </w:r>
+          </w:p>
+        </w:tc>
+        <w:tc>
+          <w:tcPr>
+            <w:tcW w:w="4211" w:type="dxa"/>
+          </w:tcPr>
+          <w:p>
+            <w:pPr>
+              <w:jc w:val="left"/>
+              <w:rPr>
+                <w:rFonts w:cs="Times New Roman"/>
+                <w:i/>
+                <w:sz w:val="24"/>
+                <w:szCs w:val="24"/>
+              </w:rPr>
+            </w:pPr>
+            <w:r>
+              <w:rPr>
+                <w:rFonts w:cs="Times New Roman"/>
+                <w:sz w:val="24"/>
+                <w:szCs w:val="24"/>
+              </w:rPr>
+              <w:t>Унікальний ідентифікатор</w:t>
+            </w:r>
+          </w:p>
+        </w:tc>
+      </w:tr>
+      <w:tr>
+        <w:tc>
+          <w:tcPr>
+            <w:tcW w:w="2353" w:type="dxa"/>
+          </w:tcPr>
+          <w:p>
+            <w:pPr>
+              <w:jc w:val="left"/>
+              <w:rPr>
+                <w:rFonts w:cs="Times New Roman"/>
+                <w:sz w:val="24"/>
+                <w:szCs w:val="24"/>
+                <w:lang w:val="en-US"/>
+              </w:rPr>
+            </w:pPr>
+            <w:r>
+              <w:rPr>
+                <w:rFonts w:cs="Times New Roman"/>
+                <w:sz w:val="24"/>
+                <w:szCs w:val="24"/>
+                <w:lang w:val="en-US"/>
+              </w:rPr>
+              <w:t>Name</w:t>
+            </w:r>
+          </w:p>
+        </w:tc>
+        <w:tc>
+          <w:tcPr>
+            <w:tcW w:w="2076" w:type="dxa"/>
+          </w:tcPr>
+          <w:p>
+            <w:pPr>
+              <w:jc w:val="left"/>
+              <w:rPr>
+                <w:rFonts w:cs="Times New Roman"/>
+                <w:sz w:val="24"/>
+                <w:szCs w:val="24"/>
+                <w:lang w:val="en-US"/>
+              </w:rPr>
+            </w:pPr>
+            <w:r>
+              <w:rPr>
+                <w:rFonts w:cs="Times New Roman"/>
+                <w:sz w:val="24"/>
+                <w:szCs w:val="24"/>
+                <w:lang w:val="en-US"/>
+              </w:rPr>
+              <w:t>TEXT</w:t>
+            </w:r>
+          </w:p>
+        </w:tc>
+        <w:tc>
+          <w:tcPr>
+            <w:tcW w:w="4211" w:type="dxa"/>
+          </w:tcPr>
+          <w:p>
+            <w:pPr>
+              <w:jc w:val="left"/>
+              <w:rPr>
+                <w:rFonts w:cs="Times New Roman"/>
+                <w:sz w:val="24"/>
+                <w:szCs w:val="24"/>
+              </w:rPr>
+            </w:pPr>
+            <w:r>
+              <w:rPr>
+                <w:rFonts w:cs="Times New Roman"/>
+                <w:sz w:val="24"/>
+                <w:szCs w:val="24"/>
+              </w:rPr>
+              <w:t>Назва крипто валюти</w:t>
+            </w:r>
+          </w:p>
+        </w:tc>
+      </w:tr>
+      <w:tr>
+        <w:tc>
+          <w:tcPr>
+            <w:tcW w:w="2353" w:type="dxa"/>
+          </w:tcPr>
+          <w:p>
+            <w:pPr>
+              <w:jc w:val="left"/>
+              <w:rPr>
+                <w:rFonts w:cs="Times New Roman"/>
+                <w:sz w:val="24"/>
+                <w:szCs w:val="24"/>
+                <w:lang w:val="en-US"/>
+              </w:rPr>
+            </w:pPr>
+            <w:r>
+              <w:rPr>
+                <w:rFonts w:cs="Times New Roman"/>
+                <w:sz w:val="24"/>
+                <w:szCs w:val="24"/>
+                <w:lang w:val="en-US"/>
+              </w:rPr>
+              <w:t>Symbol</w:t>
+            </w:r>
+          </w:p>
+        </w:tc>
+        <w:tc>
+          <w:tcPr>
+            <w:tcW w:w="2076" w:type="dxa"/>
+          </w:tcPr>
+          <w:p>
+            <w:pPr>
+              <w:jc w:val="left"/>
+              <w:rPr>
+                <w:rFonts w:cs="Times New Roman"/>
+                <w:sz w:val="24"/>
+                <w:szCs w:val="24"/>
+                <w:lang w:val="en-US"/>
+              </w:rPr>
+            </w:pPr>
+            <w:r>
+              <w:rPr>
+                <w:rFonts w:cs="Times New Roman"/>
+                <w:sz w:val="24"/>
+                <w:szCs w:val="24"/>
+                <w:lang w:val="en-US"/>
+              </w:rPr>
+              <w:t>VARCHAR(5)</w:t>
+            </w:r>
+          </w:p>
+        </w:tc>
+        <w:tc>
+          <w:tcPr>
+            <w:tcW w:w="4211" w:type="dxa"/>
+          </w:tcPr>
+          <w:p>
+            <w:pPr>
+              <w:jc w:val="left"/>
+              <w:rPr>
+                <w:rFonts w:cs="Times New Roman"/>
+                <w:sz w:val="24"/>
+                <w:szCs w:val="24"/>
+              </w:rPr>
+            </w:pPr>
+            <w:r>
+              <w:rPr>
+                <w:rFonts w:cs="Times New Roman"/>
+                <w:sz w:val="24"/>
+                <w:szCs w:val="24"/>
+              </w:rPr>
+              <w:t>Коротка назва крипто валюти</w:t>
+            </w:r>
+          </w:p>
+        </w:tc>
+      </w:tr>
+      <w:tr>
+        <w:tc>
+          <w:tcPr>
+            <w:tcW w:w="2353" w:type="dxa"/>
+          </w:tcPr>
+          <w:p>
+            <w:pPr>
+              <w:jc w:val="left"/>
+              <w:rPr>
+                <w:rFonts w:cs="Times New Roman"/>
+                <w:sz w:val="24"/>
+                <w:szCs w:val="24"/>
+                <w:lang w:val="en-US"/>
+              </w:rPr>
+            </w:pPr>
+            <w:proofErr w:type="spellStart"/>
+            <w:r>
+              <w:rPr>
+                <w:rFonts w:cs="Times New Roman"/>
+                <w:sz w:val="24"/>
+                <w:szCs w:val="24"/>
+                <w:lang w:val="en-US"/>
+              </w:rPr>
+              <w:t>ImageUrl</w:t>
+            </w:r>
+            <w:proofErr w:type="spellEnd"/>
+          </w:p>
+        </w:tc>
+        <w:tc>
+          <w:tcPr>
+            <w:tcW w:w="2076" w:type="dxa"/>
+          </w:tcPr>
+          <w:p>
+            <w:pPr>
+              <w:jc w:val="left"/>
+              <w:rPr>
+                <w:rFonts w:cs="Times New Roman"/>
+                <w:sz w:val="24"/>
+                <w:szCs w:val="24"/>
+                <w:lang w:val="en-US"/>
+              </w:rPr>
+            </w:pPr>
+            <w:r>
+              <w:rPr>
+                <w:rFonts w:cs="Times New Roman"/>
+                <w:sz w:val="24"/>
+                <w:szCs w:val="24"/>
+                <w:lang w:val="en-US"/>
+              </w:rPr>
+              <w:t>TEXT</w:t>
+            </w:r>
+          </w:p>
+        </w:tc>
+        <w:tc>
+          <w:tcPr>
+            <w:tcW w:w="4211" w:type="dxa"/>
+          </w:tcPr>
+          <w:p>
+            <w:pPr>
+              <w:jc w:val="left"/>
+              <w:rPr>
+                <w:rFonts w:cs="Times New Roman"/>
+                <w:sz w:val="24"/>
+                <w:szCs w:val="24"/>
+              </w:rPr>
+            </w:pPr>
+            <w:r>
+              <w:rPr>
+                <w:rFonts w:cs="Times New Roman"/>
+                <w:sz w:val="24"/>
+                <w:szCs w:val="24"/>
+              </w:rPr>
+              <w:t>Посилання на логотип валюти</w:t>
+            </w:r>
+          </w:p>
+        </w:tc>
+      </w:tr>
+    </w:tbl>
+    <w:p>
+      <w:pPr>
+        <w:ind w:left="720"/>
+        <w:rPr>
+          <w:rFonts w:cs="Times New Roman"/>
+          <w:szCs w:val="28"/>
+        </w:rPr>
+      </w:pPr>
+    </w:p>
+    <w:p>
+      <w:pPr>
+        <w:ind w:left="720"/>
+        <w:rPr>
+          <w:rFonts w:cs="Times New Roman"/>
+          <w:szCs w:val="28"/>
+        </w:rPr>
+      </w:pPr>
+      <w:r>
+        <w:rPr>
+          <w:rFonts w:cs="Times New Roman"/>
+          <w:szCs w:val="28"/>
+        </w:rPr>
+        <w:t>Таблиця 2.3 – Список атрибутів</w:t>
+      </w:r>
+      <w:r>
+        <w:rPr>
+          <w:rFonts w:cs="Times New Roman"/>
+          <w:szCs w:val="28"/>
+        </w:rPr>
+        <w:t xml:space="preserve"> </w:t>
+      </w:r>
+      <w:r>
+        <w:rPr>
+          <w:rFonts w:cs="Times New Roman"/>
+          <w:szCs w:val="28"/>
+        </w:rPr>
+        <w:t xml:space="preserve">сутності </w:t>
+      </w:r>
+      <w:r>
+        <w:rPr>
+          <w:rFonts w:cs="Times New Roman"/>
+          <w:b/>
+          <w:szCs w:val="28"/>
+          <w:lang w:val="en-US"/>
+        </w:rPr>
+        <w:t>Market</w:t>
+      </w:r>
+      <w:r>
+        <w:rPr>
+          <w:rFonts w:cs="Times New Roman"/>
+          <w:szCs w:val="28"/>
+        </w:rPr>
+        <w:t>.</w:t>
+      </w:r>
+    </w:p>
+    <w:tbl>
+      <w:tblPr>
+        <w:tblStyle w:val="TableGrid"/>
+        <w:tblW w:w="8640" w:type="dxa"/>
+        <w:tblInd w:w="715" w:type="dxa"/>
+        <w:tblLook w:val="04A0" w:firstRow="1" w:lastRow="0" w:firstColumn="1" w:lastColumn="0" w:noHBand="0" w:noVBand="1"/>
+      </w:tblPr>
+      <w:tblGrid>
+        <w:gridCol w:w="2353"/>
+        <w:gridCol w:w="2076"/>
+        <w:gridCol w:w="4211"/>
+      </w:tblGrid>
+      <w:tr>
+        <w:tc>
+          <w:tcPr>
+            <w:tcW w:w="2353" w:type="dxa"/>
+          </w:tcPr>
+          <w:p>
+            <w:pPr>
+              <w:jc w:val="center"/>
+              <w:rPr>
+                <w:rFonts w:cs="Times New Roman"/>
+                <w:i/>
+                <w:szCs w:val="28"/>
+              </w:rPr>
+            </w:pPr>
+            <w:r>
+              <w:rPr>
+                <w:rFonts w:cs="Times New Roman"/>
+                <w:i/>
+                <w:szCs w:val="28"/>
+              </w:rPr>
+              <w:t>Назва атрибуту</w:t>
+            </w:r>
+          </w:p>
+        </w:tc>
+        <w:tc>
+          <w:tcPr>
+            <w:tcW w:w="2076" w:type="dxa"/>
+          </w:tcPr>
+          <w:p>
+            <w:pPr>
+              <w:jc w:val="center"/>
+              <w:rPr>
+                <w:rFonts w:cs="Times New Roman"/>
+                <w:i/>
+                <w:szCs w:val="28"/>
+              </w:rPr>
+            </w:pPr>
+            <w:r>
+              <w:rPr>
+                <w:rFonts w:cs="Times New Roman"/>
+                <w:i/>
+                <w:szCs w:val="28"/>
+              </w:rPr>
+              <w:t>Тип атрибуту</w:t>
+            </w:r>
+          </w:p>
+        </w:tc>
+        <w:tc>
+          <w:tcPr>
+            <w:tcW w:w="4211" w:type="dxa"/>
+          </w:tcPr>
+          <w:p>
+            <w:pPr>
+              <w:jc w:val="center"/>
+              <w:rPr>
+                <w:rFonts w:cs="Times New Roman"/>
+                <w:i/>
+                <w:szCs w:val="28"/>
+              </w:rPr>
+            </w:pPr>
+            <w:r>
+              <w:rPr>
+                <w:rFonts w:cs="Times New Roman"/>
+                <w:i/>
+                <w:szCs w:val="28"/>
+              </w:rPr>
+              <w:t>Опис</w:t>
+            </w:r>
+          </w:p>
+        </w:tc>
+      </w:tr>
+      <w:tr>
+        <w:tc>
+          <w:tcPr>
+            <w:tcW w:w="2353" w:type="dxa"/>
+          </w:tcPr>
+          <w:p>
+            <w:pPr>
+              <w:jc w:val="left"/>
+              <w:rPr>
+                <w:rFonts w:cs="Times New Roman"/>
+                <w:i/>
+                <w:sz w:val="24"/>
+                <w:szCs w:val="24"/>
+              </w:rPr>
+            </w:pPr>
+            <w:r>
+              <w:rPr>
+                <w:rFonts w:cs="Times New Roman"/>
+                <w:sz w:val="24"/>
+                <w:szCs w:val="24"/>
+                <w:lang w:val="en-US"/>
+              </w:rPr>
+              <w:t>Id</w:t>
+            </w:r>
+          </w:p>
+        </w:tc>
+        <w:tc>
+          <w:tcPr>
+            <w:tcW w:w="2076" w:type="dxa"/>
+          </w:tcPr>
+          <w:p>
+            <w:pPr>
+              <w:jc w:val="left"/>
+              <w:rPr>
+                <w:rFonts w:cs="Times New Roman"/>
+                <w:i/>
+                <w:sz w:val="24"/>
+                <w:szCs w:val="24"/>
+              </w:rPr>
+            </w:pPr>
+            <w:r>
+              <w:rPr>
+                <w:rFonts w:cs="Times New Roman"/>
+                <w:sz w:val="24"/>
+                <w:szCs w:val="24"/>
+                <w:lang w:val="en-US"/>
+              </w:rPr>
+              <w:t>UUID</w:t>
+            </w:r>
+          </w:p>
+        </w:tc>
+        <w:tc>
+          <w:tcPr>
+            <w:tcW w:w="4211" w:type="dxa"/>
+          </w:tcPr>
+          <w:p>
+            <w:pPr>
+              <w:jc w:val="left"/>
+              <w:rPr>
+                <w:rFonts w:cs="Times New Roman"/>
+                <w:i/>
+                <w:sz w:val="24"/>
+                <w:szCs w:val="24"/>
+              </w:rPr>
+            </w:pPr>
+            <w:r>
+              <w:rPr>
+                <w:rFonts w:cs="Times New Roman"/>
+                <w:sz w:val="24"/>
+                <w:szCs w:val="24"/>
+              </w:rPr>
+              <w:t>Унікальний ідентифікатор</w:t>
+            </w:r>
+          </w:p>
+        </w:tc>
+      </w:tr>
+      <w:tr>
+        <w:tc>
+          <w:tcPr>
+            <w:tcW w:w="2353" w:type="dxa"/>
+          </w:tcPr>
+          <w:p>
+            <w:pPr>
+              <w:jc w:val="left"/>
+              <w:rPr>
+                <w:rFonts w:cs="Times New Roman"/>
+                <w:sz w:val="24"/>
+                <w:szCs w:val="24"/>
+              </w:rPr>
+            </w:pPr>
+            <w:r>
+              <w:rPr>
+                <w:rFonts w:cs="Times New Roman"/>
+                <w:sz w:val="24"/>
+                <w:szCs w:val="24"/>
+                <w:lang w:val="en-US"/>
+              </w:rPr>
+              <w:t>Name</w:t>
+            </w:r>
+          </w:p>
+        </w:tc>
+        <w:tc>
+          <w:tcPr>
+            <w:tcW w:w="2076" w:type="dxa"/>
+          </w:tcPr>
+          <w:p>
+            <w:pPr>
+              <w:jc w:val="left"/>
+              <w:rPr>
+                <w:rFonts w:cs="Times New Roman"/>
+                <w:sz w:val="24"/>
+                <w:szCs w:val="24"/>
+              </w:rPr>
+            </w:pPr>
+            <w:r>
+              <w:rPr>
+                <w:rFonts w:cs="Times New Roman"/>
+                <w:sz w:val="24"/>
+                <w:szCs w:val="24"/>
+                <w:lang w:val="en-US"/>
+              </w:rPr>
+              <w:t>TEXT</w:t>
+            </w:r>
+          </w:p>
+        </w:tc>
+        <w:tc>
+          <w:tcPr>
+            <w:tcW w:w="4211" w:type="dxa"/>
+          </w:tcPr>
+          <w:p>
+            <w:pPr>
+              <w:jc w:val="left"/>
+              <w:rPr>
+                <w:rFonts w:cs="Times New Roman"/>
+                <w:sz w:val="24"/>
+                <w:szCs w:val="24"/>
+                <w:lang w:val="ru-RU"/>
+              </w:rPr>
+            </w:pPr>
+            <w:r>
+              <w:rPr>
+                <w:rFonts w:cs="Times New Roman"/>
+                <w:sz w:val="24"/>
+                <w:szCs w:val="24"/>
+              </w:rPr>
+              <w:t>Назва торгівельного майданчику</w:t>
+            </w:r>
+          </w:p>
+        </w:tc>
+      </w:tr>
+      <w:tr>
+        <w:tc>
+          <w:tcPr>
+            <w:tcW w:w="2353" w:type="dxa"/>
+          </w:tcPr>
+          <w:p>
+            <w:pPr>
+              <w:jc w:val="left"/>
+              <w:rPr>
+                <w:rFonts w:cs="Times New Roman"/>
+                <w:sz w:val="24"/>
+                <w:szCs w:val="24"/>
+              </w:rPr>
+            </w:pPr>
+            <w:r>
+              <w:rPr>
+                <w:rFonts w:cs="Times New Roman"/>
+                <w:sz w:val="24"/>
+                <w:szCs w:val="24"/>
+                <w:lang w:val="en-US"/>
+              </w:rPr>
+              <w:t>Provider</w:t>
+            </w:r>
+          </w:p>
+        </w:tc>
+        <w:tc>
+          <w:tcPr>
+            <w:tcW w:w="2076" w:type="dxa"/>
+          </w:tcPr>
+          <w:p>
+            <w:pPr>
+              <w:jc w:val="left"/>
+              <w:rPr>
+                <w:rFonts w:cs="Times New Roman"/>
+                <w:sz w:val="24"/>
+                <w:szCs w:val="24"/>
+              </w:rPr>
+            </w:pPr>
+            <w:r>
+              <w:rPr>
+                <w:rFonts w:cs="Times New Roman"/>
+                <w:sz w:val="24"/>
+                <w:szCs w:val="24"/>
+                <w:lang w:val="en-US"/>
+              </w:rPr>
+              <w:t>INTEGER</w:t>
+            </w:r>
+          </w:p>
+        </w:tc>
+        <w:tc>
+          <w:tcPr>
+            <w:tcW w:w="4211" w:type="dxa"/>
+          </w:tcPr>
+          <w:p>
+            <w:pPr>
+              <w:jc w:val="left"/>
+              <w:rPr>
+                <w:rFonts w:cs="Times New Roman"/>
+                <w:sz w:val="24"/>
+                <w:szCs w:val="24"/>
+              </w:rPr>
+            </w:pPr>
+            <w:r>
+              <w:rPr>
+                <w:rFonts w:cs="Times New Roman"/>
+                <w:sz w:val="24"/>
+                <w:szCs w:val="24"/>
+              </w:rPr>
+              <w:t>За допомогою цього поля визначається, який провайдер для агрегації буде використано</w:t>
+            </w:r>
+          </w:p>
+        </w:tc>
+      </w:tr>
+    </w:tbl>
+    <w:p>
+      <w:pPr>
+        <w:ind w:left="720"/>
+        <w:rPr>
+          <w:rFonts w:cs="Times New Roman"/>
+          <w:szCs w:val="28"/>
+        </w:rPr>
+      </w:pPr>
+    </w:p>
+    <w:p>
+      <w:pPr>
+        <w:spacing w:after="160" w:line="259" w:lineRule="auto"/>
+        <w:jc w:val="left"/>
+        <w:rPr>
+          <w:rFonts w:cs="Times New Roman"/>
+          <w:szCs w:val="28"/>
+        </w:rPr>
+      </w:pPr>
+      <w:r>
+        <w:rPr>
+          <w:rFonts w:cs="Times New Roman"/>
+          <w:szCs w:val="28"/>
+        </w:rPr>
+        <w:br w:type="page"/>
+      </w:r>
+    </w:p>
+    <w:p>
+      <w:pPr>
+        <w:ind w:left="720"/>
+        <w:rPr>
+          <w:rFonts w:cs="Times New Roman"/>
+          <w:szCs w:val="28"/>
+        </w:rPr>
+      </w:pPr>
+      <w:r>
+        <w:rPr>
+          <w:rFonts w:cs="Times New Roman"/>
+          <w:szCs w:val="28"/>
+        </w:rPr>
+        <w:lastRenderedPageBreak/>
+        <w:t>Таблиця 2.</w:t>
+      </w:r>
+      <w:r>
+        <w:rPr>
+          <w:rFonts w:cs="Times New Roman"/>
+          <w:szCs w:val="28"/>
+        </w:rPr>
+        <w:t>4</w:t>
+      </w:r>
+      <w:r>
+        <w:rPr>
+          <w:rFonts w:cs="Times New Roman"/>
+          <w:szCs w:val="28"/>
+        </w:rPr>
+        <w:t xml:space="preserve"> – Список атрибутів</w:t>
+      </w:r>
+      <w:r>
+        <w:rPr>
+          <w:rFonts w:cs="Times New Roman"/>
+          <w:szCs w:val="28"/>
+        </w:rPr>
+        <w:t xml:space="preserve"> </w:t>
+      </w:r>
+      <w:r>
+        <w:rPr>
+          <w:rFonts w:cs="Times New Roman"/>
+          <w:szCs w:val="28"/>
+        </w:rPr>
+        <w:t xml:space="preserve">сутності </w:t>
+      </w:r>
+      <w:proofErr w:type="spellStart"/>
+      <w:r>
+        <w:rPr>
+          <w:rFonts w:cs="Times New Roman"/>
+          <w:b/>
+          <w:szCs w:val="28"/>
+          <w:lang w:val="en-US"/>
+        </w:rPr>
+        <w:t>Currency</w:t>
+      </w:r>
+      <w:r>
+        <w:rPr>
+          <w:rFonts w:cs="Times New Roman"/>
+          <w:b/>
+          <w:szCs w:val="28"/>
+          <w:lang w:val="en-US"/>
+        </w:rPr>
+        <w:t>Market</w:t>
+      </w:r>
+      <w:proofErr w:type="spellEnd"/>
+      <w:r>
+        <w:rPr>
+          <w:rFonts w:cs="Times New Roman"/>
+          <w:szCs w:val="28"/>
+        </w:rPr>
+        <w:t>.</w:t>
+      </w:r>
+    </w:p>
+    <w:tbl>
+      <w:tblPr>
+        <w:tblStyle w:val="TableGrid"/>
+        <w:tblW w:w="8640" w:type="dxa"/>
+        <w:tblInd w:w="715" w:type="dxa"/>
+        <w:tblLook w:val="04A0" w:firstRow="1" w:lastRow="0" w:firstColumn="1" w:lastColumn="0" w:noHBand="0" w:noVBand="1"/>
+      </w:tblPr>
+      <w:tblGrid>
+        <w:gridCol w:w="2353"/>
+        <w:gridCol w:w="2076"/>
+        <w:gridCol w:w="4211"/>
+      </w:tblGrid>
+      <w:tr>
+        <w:tc>
+          <w:tcPr>
+            <w:tcW w:w="2353" w:type="dxa"/>
+          </w:tcPr>
+          <w:p>
+            <w:pPr>
+              <w:jc w:val="center"/>
+              <w:rPr>
+                <w:rFonts w:cs="Times New Roman"/>
+                <w:i/>
+                <w:szCs w:val="28"/>
+              </w:rPr>
+            </w:pPr>
+            <w:r>
+              <w:rPr>
+                <w:rFonts w:cs="Times New Roman"/>
+                <w:i/>
+                <w:szCs w:val="28"/>
+              </w:rPr>
+              <w:t>Назва атрибуту</w:t>
+            </w:r>
+          </w:p>
+        </w:tc>
+        <w:tc>
+          <w:tcPr>
+            <w:tcW w:w="2076" w:type="dxa"/>
+          </w:tcPr>
+          <w:p>
+            <w:pPr>
+              <w:jc w:val="center"/>
+              <w:rPr>
+                <w:rFonts w:cs="Times New Roman"/>
+                <w:i/>
+                <w:szCs w:val="28"/>
+              </w:rPr>
+            </w:pPr>
+            <w:r>
+              <w:rPr>
+                <w:rFonts w:cs="Times New Roman"/>
+                <w:i/>
+                <w:szCs w:val="28"/>
+              </w:rPr>
+              <w:t>Тип атрибуту</w:t>
+            </w:r>
+          </w:p>
+        </w:tc>
+        <w:tc>
+          <w:tcPr>
+            <w:tcW w:w="4211" w:type="dxa"/>
+          </w:tcPr>
+          <w:p>
+            <w:pPr>
+              <w:jc w:val="center"/>
+              <w:rPr>
+                <w:rFonts w:cs="Times New Roman"/>
+                <w:i/>
+                <w:szCs w:val="28"/>
+              </w:rPr>
+            </w:pPr>
+            <w:r>
+              <w:rPr>
+                <w:rFonts w:cs="Times New Roman"/>
+                <w:i/>
+                <w:szCs w:val="28"/>
+              </w:rPr>
+              <w:t>Опис</w:t>
+            </w:r>
+          </w:p>
+        </w:tc>
+      </w:tr>
+      <w:tr>
+        <w:tc>
+          <w:tcPr>
+            <w:tcW w:w="2353" w:type="dxa"/>
+          </w:tcPr>
+          <w:p>
+            <w:pPr>
+              <w:jc w:val="left"/>
+              <w:rPr>
+                <w:rFonts w:cs="Times New Roman"/>
+                <w:i/>
+                <w:sz w:val="24"/>
+                <w:szCs w:val="24"/>
+              </w:rPr>
+            </w:pPr>
+            <w:r>
+              <w:rPr>
+                <w:rFonts w:cs="Times New Roman"/>
+                <w:sz w:val="24"/>
+                <w:szCs w:val="24"/>
+                <w:lang w:val="en-US"/>
+              </w:rPr>
+              <w:t>Id</w:t>
+            </w:r>
+          </w:p>
+        </w:tc>
+        <w:tc>
+          <w:tcPr>
+            <w:tcW w:w="2076" w:type="dxa"/>
+          </w:tcPr>
+          <w:p>
+            <w:pPr>
+              <w:jc w:val="left"/>
+              <w:rPr>
+                <w:rFonts w:cs="Times New Roman"/>
+                <w:i/>
+                <w:sz w:val="24"/>
+                <w:szCs w:val="24"/>
+              </w:rPr>
+            </w:pPr>
+            <w:r>
+              <w:rPr>
+                <w:rFonts w:cs="Times New Roman"/>
+                <w:sz w:val="24"/>
+                <w:szCs w:val="24"/>
+                <w:lang w:val="en-US"/>
+              </w:rPr>
+              <w:t>UUID</w:t>
+            </w:r>
+          </w:p>
+        </w:tc>
+        <w:tc>
+          <w:tcPr>
+            <w:tcW w:w="4211" w:type="dxa"/>
+          </w:tcPr>
+          <w:p>
+            <w:pPr>
+              <w:jc w:val="left"/>
+              <w:rPr>
+                <w:rFonts w:cs="Times New Roman"/>
+                <w:i/>
+                <w:sz w:val="24"/>
+                <w:szCs w:val="24"/>
+              </w:rPr>
+            </w:pPr>
+            <w:r>
+              <w:rPr>
+                <w:rFonts w:cs="Times New Roman"/>
+                <w:sz w:val="24"/>
+                <w:szCs w:val="24"/>
+              </w:rPr>
+              <w:t>Унікальний ідентифікатор</w:t>
+            </w:r>
+          </w:p>
+        </w:tc>
+      </w:tr>
+      <w:tr>
+        <w:tc>
+          <w:tcPr>
+            <w:tcW w:w="2353" w:type="dxa"/>
+          </w:tcPr>
+          <w:p>
+            <w:pPr>
+              <w:jc w:val="left"/>
+              <w:rPr>
+                <w:rFonts w:cs="Times New Roman"/>
+                <w:sz w:val="24"/>
+                <w:szCs w:val="24"/>
+              </w:rPr>
+            </w:pPr>
+            <w:proofErr w:type="spellStart"/>
+            <w:r>
+              <w:rPr>
+                <w:rFonts w:cs="Times New Roman"/>
+                <w:sz w:val="24"/>
+                <w:szCs w:val="24"/>
+                <w:lang w:val="en-US"/>
+              </w:rPr>
+              <w:t>CurrencyId</w:t>
+            </w:r>
+            <w:proofErr w:type="spellEnd"/>
+          </w:p>
+        </w:tc>
+        <w:tc>
+          <w:tcPr>
+            <w:tcW w:w="2076" w:type="dxa"/>
+          </w:tcPr>
+          <w:p>
+            <w:pPr>
+              <w:jc w:val="left"/>
+              <w:rPr>
+                <w:rFonts w:cs="Times New Roman"/>
+                <w:sz w:val="24"/>
+                <w:szCs w:val="24"/>
+              </w:rPr>
+            </w:pPr>
+            <w:r>
+              <w:rPr>
+                <w:rFonts w:cs="Times New Roman"/>
+                <w:sz w:val="24"/>
+                <w:szCs w:val="24"/>
+                <w:lang w:val="en-US"/>
+              </w:rPr>
+              <w:t>UUID</w:t>
+            </w:r>
+          </w:p>
+        </w:tc>
+        <w:tc>
+          <w:tcPr>
+            <w:tcW w:w="4211" w:type="dxa"/>
+          </w:tcPr>
+          <w:p>
+            <w:pPr>
+              <w:jc w:val="left"/>
+              <w:rPr>
+                <w:rFonts w:cs="Times New Roman"/>
+                <w:sz w:val="24"/>
+                <w:szCs w:val="24"/>
+              </w:rPr>
+            </w:pPr>
+            <w:r>
+              <w:rPr>
+                <w:rFonts w:cs="Times New Roman"/>
+                <w:sz w:val="24"/>
+                <w:szCs w:val="24"/>
+              </w:rPr>
+              <w:t>Ідентифікатор валюти</w:t>
+            </w:r>
+          </w:p>
+        </w:tc>
+      </w:tr>
+      <w:tr>
+        <w:tc>
+          <w:tcPr>
+            <w:tcW w:w="2353" w:type="dxa"/>
+          </w:tcPr>
+          <w:p>
+            <w:pPr>
+              <w:jc w:val="left"/>
+              <w:rPr>
+                <w:rFonts w:cs="Times New Roman"/>
+                <w:sz w:val="24"/>
+                <w:szCs w:val="24"/>
+              </w:rPr>
+            </w:pPr>
+            <w:proofErr w:type="spellStart"/>
+            <w:r>
+              <w:rPr>
+                <w:rFonts w:cs="Times New Roman"/>
+                <w:sz w:val="24"/>
+                <w:szCs w:val="24"/>
+                <w:lang w:val="en-US"/>
+              </w:rPr>
+              <w:t>MarketId</w:t>
+            </w:r>
+            <w:proofErr w:type="spellEnd"/>
+          </w:p>
+        </w:tc>
+        <w:tc>
+          <w:tcPr>
+            <w:tcW w:w="2076" w:type="dxa"/>
+          </w:tcPr>
+          <w:p>
+            <w:pPr>
+              <w:jc w:val="left"/>
+              <w:rPr>
+                <w:rFonts w:cs="Times New Roman"/>
+                <w:sz w:val="24"/>
+                <w:szCs w:val="24"/>
+              </w:rPr>
+            </w:pPr>
+            <w:r>
+              <w:rPr>
+                <w:rFonts w:cs="Times New Roman"/>
+                <w:sz w:val="24"/>
+                <w:szCs w:val="24"/>
+                <w:lang w:val="en-US"/>
+              </w:rPr>
+              <w:t>UUID</w:t>
+            </w:r>
+          </w:p>
+        </w:tc>
+        <w:tc>
+          <w:tcPr>
+            <w:tcW w:w="4211" w:type="dxa"/>
+          </w:tcPr>
+          <w:p>
+            <w:pPr>
+              <w:jc w:val="left"/>
+              <w:rPr>
+                <w:rFonts w:cs="Times New Roman"/>
+                <w:sz w:val="24"/>
+                <w:szCs w:val="24"/>
+              </w:rPr>
+            </w:pPr>
+            <w:r>
+              <w:rPr>
+                <w:rFonts w:cs="Times New Roman"/>
+                <w:sz w:val="24"/>
+                <w:szCs w:val="24"/>
+              </w:rPr>
+              <w:t>Ідентифікатор ринку</w:t>
+            </w:r>
+          </w:p>
+        </w:tc>
+      </w:tr>
+      <w:tr>
+        <w:tc>
+          <w:tcPr>
+            <w:tcW w:w="2353" w:type="dxa"/>
+          </w:tcPr>
+          <w:p>
+            <w:pPr>
+              <w:jc w:val="left"/>
+              <w:rPr>
+                <w:rFonts w:cs="Times New Roman"/>
+                <w:sz w:val="24"/>
+                <w:szCs w:val="24"/>
+                <w:lang w:val="en-US"/>
+              </w:rPr>
+            </w:pPr>
+            <w:proofErr w:type="spellStart"/>
+            <w:r>
+              <w:rPr>
+                <w:rFonts w:cs="Times New Roman"/>
+                <w:sz w:val="24"/>
+                <w:szCs w:val="24"/>
+                <w:lang w:val="en-US"/>
+              </w:rPr>
+              <w:t>MarketCurrencyId</w:t>
+            </w:r>
+            <w:proofErr w:type="spellEnd"/>
+          </w:p>
+        </w:tc>
+        <w:tc>
+          <w:tcPr>
+            <w:tcW w:w="2076" w:type="dxa"/>
+          </w:tcPr>
+          <w:p>
+            <w:pPr>
+              <w:jc w:val="left"/>
+              <w:rPr>
+                <w:rFonts w:cs="Times New Roman"/>
+                <w:sz w:val="24"/>
+                <w:szCs w:val="24"/>
+                <w:lang w:val="en-US"/>
+              </w:rPr>
+            </w:pPr>
+            <w:r>
+              <w:rPr>
+                <w:rFonts w:cs="Times New Roman"/>
+                <w:sz w:val="24"/>
+                <w:szCs w:val="24"/>
+                <w:lang w:val="en-US"/>
+              </w:rPr>
+              <w:t>INTEGER</w:t>
+            </w:r>
+          </w:p>
+        </w:tc>
+        <w:tc>
+          <w:tcPr>
+            <w:tcW w:w="4211" w:type="dxa"/>
+          </w:tcPr>
+          <w:p>
+            <w:pPr>
+              <w:jc w:val="left"/>
+              <w:rPr>
+                <w:rFonts w:cs="Times New Roman"/>
+                <w:sz w:val="24"/>
+                <w:szCs w:val="24"/>
+              </w:rPr>
+            </w:pPr>
+            <w:r>
+              <w:rPr>
+                <w:rFonts w:cs="Times New Roman"/>
+                <w:sz w:val="24"/>
+                <w:szCs w:val="24"/>
+              </w:rPr>
+              <w:t>Ідентифікатор відповідної валюти у зовнішньому представленні торгівельному майданчику</w:t>
+            </w:r>
+          </w:p>
+        </w:tc>
+      </w:tr>
+    </w:tbl>
+    <w:p>
+      <w:pPr>
+        <w:rPr>
+          <w:rFonts w:cs="Times New Roman"/>
+          <w:szCs w:val="28"/>
+        </w:rPr>
+      </w:pPr>
+      <w:r>
+        <w:rPr>
+          <w:rFonts w:cs="Times New Roman"/>
+          <w:szCs w:val="28"/>
+        </w:rPr>
+        <w:tab/>
+      </w:r>
+    </w:p>
+    <w:p>
+      <w:pPr>
+        <w:ind w:left="720"/>
+        <w:rPr>
+          <w:rFonts w:cs="Times New Roman"/>
+          <w:szCs w:val="28"/>
+        </w:rPr>
+      </w:pPr>
+      <w:r>
+        <w:rPr>
+          <w:rFonts w:cs="Times New Roman"/>
+          <w:szCs w:val="28"/>
+        </w:rPr>
+        <w:t>Таблиця 2.</w:t>
+      </w:r>
+      <w:r>
+        <w:rPr>
+          <w:rFonts w:cs="Times New Roman"/>
+          <w:szCs w:val="28"/>
+        </w:rPr>
+        <w:t>5</w:t>
+      </w:r>
+      <w:r>
+        <w:rPr>
+          <w:rFonts w:cs="Times New Roman"/>
+          <w:szCs w:val="28"/>
+        </w:rPr>
+        <w:t xml:space="preserve"> – Список атрибутів</w:t>
+      </w:r>
+      <w:r>
+        <w:rPr>
+          <w:rFonts w:cs="Times New Roman"/>
+          <w:szCs w:val="28"/>
+        </w:rPr>
+        <w:t xml:space="preserve"> </w:t>
+      </w:r>
+      <w:r>
+        <w:rPr>
+          <w:rFonts w:cs="Times New Roman"/>
+          <w:szCs w:val="28"/>
+        </w:rPr>
+        <w:t xml:space="preserve">сутності </w:t>
+      </w:r>
+      <w:proofErr w:type="spellStart"/>
+      <w:r>
+        <w:rPr>
+          <w:rFonts w:cs="Times New Roman"/>
+          <w:b/>
+          <w:szCs w:val="28"/>
+          <w:lang w:val="en-US"/>
+        </w:rPr>
+        <w:t>Currency</w:t>
+      </w:r>
+      <w:r>
+        <w:rPr>
+          <w:rFonts w:cs="Times New Roman"/>
+          <w:b/>
+          <w:szCs w:val="28"/>
+          <w:lang w:val="en-US"/>
+        </w:rPr>
+        <w:t>Rate</w:t>
+      </w:r>
+      <w:proofErr w:type="spellEnd"/>
+      <w:r>
+        <w:rPr>
+          <w:rFonts w:cs="Times New Roman"/>
+          <w:szCs w:val="28"/>
+        </w:rPr>
+        <w:t>.</w:t>
+      </w:r>
+    </w:p>
+    <w:tbl>
+      <w:tblPr>
+        <w:tblStyle w:val="TableGrid"/>
+        <w:tblW w:w="8640" w:type="dxa"/>
+        <w:tblInd w:w="715" w:type="dxa"/>
+        <w:tblLook w:val="04A0" w:firstRow="1" w:lastRow="0" w:firstColumn="1" w:lastColumn="0" w:noHBand="0" w:noVBand="1"/>
+      </w:tblPr>
+      <w:tblGrid>
+        <w:gridCol w:w="2353"/>
+        <w:gridCol w:w="2076"/>
+        <w:gridCol w:w="4211"/>
+      </w:tblGrid>
+      <w:tr>
+        <w:tc>
+          <w:tcPr>
+            <w:tcW w:w="2353" w:type="dxa"/>
+          </w:tcPr>
+          <w:p>
+            <w:pPr>
+              <w:jc w:val="center"/>
+              <w:rPr>
+                <w:rFonts w:cs="Times New Roman"/>
+                <w:i/>
+                <w:szCs w:val="28"/>
+              </w:rPr>
+            </w:pPr>
+            <w:r>
+              <w:rPr>
+                <w:rFonts w:cs="Times New Roman"/>
+                <w:i/>
+                <w:szCs w:val="28"/>
+              </w:rPr>
+              <w:t>Назва атрибуту</w:t>
+            </w:r>
+          </w:p>
+        </w:tc>
+        <w:tc>
+          <w:tcPr>
+            <w:tcW w:w="2076" w:type="dxa"/>
+          </w:tcPr>
+          <w:p>
+            <w:pPr>
+              <w:jc w:val="center"/>
+              <w:rPr>
+                <w:rFonts w:cs="Times New Roman"/>
+                <w:i/>
+                <w:szCs w:val="28"/>
+              </w:rPr>
+            </w:pPr>
+            <w:r>
+              <w:rPr>
+                <w:rFonts w:cs="Times New Roman"/>
+                <w:i/>
+                <w:szCs w:val="28"/>
+              </w:rPr>
+              <w:t>Тип атрибуту</w:t>
+            </w:r>
+          </w:p>
+        </w:tc>
+        <w:tc>
+          <w:tcPr>
+            <w:tcW w:w="4211" w:type="dxa"/>
+          </w:tcPr>
+          <w:p>
+            <w:pPr>
+              <w:jc w:val="center"/>
+              <w:rPr>
+                <w:rFonts w:cs="Times New Roman"/>
+                <w:i/>
+                <w:szCs w:val="28"/>
+              </w:rPr>
+            </w:pPr>
+            <w:r>
+              <w:rPr>
+                <w:rFonts w:cs="Times New Roman"/>
+                <w:i/>
+                <w:szCs w:val="28"/>
+              </w:rPr>
+              <w:t>Опис</w:t>
+            </w:r>
+          </w:p>
+        </w:tc>
+      </w:tr>
+      <w:tr>
+        <w:tc>
+          <w:tcPr>
+            <w:tcW w:w="2353" w:type="dxa"/>
+          </w:tcPr>
+          <w:p>
+            <w:pPr>
+              <w:jc w:val="left"/>
+              <w:rPr>
+                <w:rFonts w:cs="Times New Roman"/>
+                <w:i/>
+                <w:sz w:val="24"/>
+                <w:szCs w:val="24"/>
+              </w:rPr>
+            </w:pPr>
+            <w:r>
+              <w:rPr>
+                <w:rFonts w:cs="Times New Roman"/>
+                <w:sz w:val="24"/>
+                <w:szCs w:val="24"/>
+                <w:lang w:val="en-US"/>
+              </w:rPr>
+              <w:t>Id</w:t>
+            </w:r>
+          </w:p>
+        </w:tc>
+        <w:tc>
+          <w:tcPr>
+            <w:tcW w:w="2076" w:type="dxa"/>
+          </w:tcPr>
+          <w:p>
+            <w:pPr>
+              <w:jc w:val="left"/>
+              <w:rPr>
+                <w:rFonts w:cs="Times New Roman"/>
+                <w:i/>
+                <w:sz w:val="24"/>
+                <w:szCs w:val="24"/>
+              </w:rPr>
+            </w:pPr>
+            <w:r>
+              <w:rPr>
+                <w:rFonts w:cs="Times New Roman"/>
+                <w:sz w:val="24"/>
+                <w:szCs w:val="24"/>
+                <w:lang w:val="en-US"/>
+              </w:rPr>
+              <w:t>UUID</w:t>
+            </w:r>
+          </w:p>
+        </w:tc>
+        <w:tc>
+          <w:tcPr>
+            <w:tcW w:w="4211" w:type="dxa"/>
+          </w:tcPr>
+          <w:p>
+            <w:pPr>
+              <w:jc w:val="left"/>
+              <w:rPr>
+                <w:rFonts w:cs="Times New Roman"/>
+                <w:i/>
+                <w:sz w:val="24"/>
+                <w:szCs w:val="24"/>
+              </w:rPr>
+            </w:pPr>
+            <w:r>
+              <w:rPr>
+                <w:rFonts w:cs="Times New Roman"/>
+                <w:sz w:val="24"/>
+                <w:szCs w:val="24"/>
+              </w:rPr>
+              <w:t>Унікальний ідентифікатор</w:t>
+            </w:r>
+          </w:p>
+        </w:tc>
+      </w:tr>
+      <w:tr>
+        <w:tc>
+          <w:tcPr>
+            <w:tcW w:w="2353" w:type="dxa"/>
+          </w:tcPr>
+          <w:p>
+            <w:pPr>
+              <w:jc w:val="left"/>
+              <w:rPr>
+                <w:rFonts w:cs="Times New Roman"/>
+                <w:sz w:val="24"/>
+                <w:szCs w:val="24"/>
+              </w:rPr>
+            </w:pPr>
+            <w:proofErr w:type="spellStart"/>
+            <w:r>
+              <w:rPr>
+                <w:rFonts w:cs="Times New Roman"/>
+                <w:sz w:val="24"/>
+                <w:szCs w:val="24"/>
+                <w:lang w:val="en-US"/>
+              </w:rPr>
+              <w:t>CurrencyMarketId</w:t>
+            </w:r>
+            <w:proofErr w:type="spellEnd"/>
+          </w:p>
+        </w:tc>
+        <w:tc>
+          <w:tcPr>
+            <w:tcW w:w="2076" w:type="dxa"/>
+          </w:tcPr>
+          <w:p>
+            <w:pPr>
+              <w:jc w:val="left"/>
+              <w:rPr>
+                <w:rFonts w:cs="Times New Roman"/>
+                <w:sz w:val="24"/>
+                <w:szCs w:val="24"/>
+              </w:rPr>
+            </w:pPr>
+            <w:r>
+              <w:rPr>
+                <w:rFonts w:cs="Times New Roman"/>
+                <w:sz w:val="24"/>
+                <w:szCs w:val="24"/>
+                <w:lang w:val="en-US"/>
+              </w:rPr>
+              <w:t>UUID</w:t>
+            </w:r>
+          </w:p>
+        </w:tc>
+        <w:tc>
+          <w:tcPr>
+            <w:tcW w:w="4211" w:type="dxa"/>
+          </w:tcPr>
+          <w:p>
+            <w:pPr>
+              <w:jc w:val="left"/>
+              <w:rPr>
+                <w:rFonts w:cs="Times New Roman"/>
+                <w:sz w:val="24"/>
+                <w:szCs w:val="24"/>
+              </w:rPr>
+            </w:pPr>
+            <w:r>
+              <w:rPr>
+                <w:rFonts w:cs="Times New Roman"/>
+                <w:sz w:val="24"/>
+                <w:szCs w:val="24"/>
+              </w:rPr>
+              <w:t>Ідентифікатор валюти</w:t>
+            </w:r>
+          </w:p>
+        </w:tc>
+      </w:tr>
+      <w:tr>
+        <w:tc>
+          <w:tcPr>
+            <w:tcW w:w="2353" w:type="dxa"/>
+          </w:tcPr>
+          <w:p>
+            <w:pPr>
+              <w:jc w:val="left"/>
+              <w:rPr>
+                <w:rFonts w:cs="Times New Roman"/>
+                <w:sz w:val="24"/>
+                <w:szCs w:val="24"/>
+              </w:rPr>
+            </w:pPr>
+            <w:proofErr w:type="spellStart"/>
+            <w:r>
+              <w:rPr>
+                <w:rFonts w:cs="Times New Roman"/>
+                <w:sz w:val="24"/>
+                <w:szCs w:val="24"/>
+                <w:lang w:val="en-US"/>
+              </w:rPr>
+              <w:t>UpdateBatch</w:t>
+            </w:r>
+            <w:proofErr w:type="spellEnd"/>
+          </w:p>
+        </w:tc>
+        <w:tc>
+          <w:tcPr>
+            <w:tcW w:w="2076" w:type="dxa"/>
+          </w:tcPr>
+          <w:p>
+            <w:pPr>
+              <w:jc w:val="left"/>
+              <w:rPr>
+                <w:rFonts w:cs="Times New Roman"/>
+                <w:sz w:val="24"/>
+                <w:szCs w:val="24"/>
+              </w:rPr>
+            </w:pPr>
+            <w:r>
+              <w:rPr>
+                <w:rFonts w:cs="Times New Roman"/>
+                <w:sz w:val="24"/>
+                <w:szCs w:val="24"/>
+                <w:lang w:val="en-US"/>
+              </w:rPr>
+              <w:t>INTEGER</w:t>
+            </w:r>
+          </w:p>
+        </w:tc>
+        <w:tc>
+          <w:tcPr>
+            <w:tcW w:w="4211" w:type="dxa"/>
+          </w:tcPr>
+          <w:p>
+            <w:pPr>
+              <w:jc w:val="left"/>
+              <w:rPr>
+                <w:rFonts w:cs="Times New Roman"/>
+                <w:sz w:val="24"/>
+                <w:szCs w:val="24"/>
+              </w:rPr>
+            </w:pPr>
+            <w:r>
+              <w:rPr>
+                <w:rFonts w:cs="Times New Roman"/>
+                <w:sz w:val="24"/>
+                <w:szCs w:val="24"/>
+              </w:rPr>
+              <w:t>Номер агрегації валюти</w:t>
+            </w:r>
+          </w:p>
+        </w:tc>
+      </w:tr>
+      <w:tr>
+        <w:tc>
+          <w:tcPr>
+            <w:tcW w:w="2353" w:type="dxa"/>
+          </w:tcPr>
+          <w:p>
+            <w:pPr>
+              <w:jc w:val="left"/>
+              <w:rPr>
+                <w:rFonts w:cs="Times New Roman"/>
+                <w:sz w:val="24"/>
+                <w:szCs w:val="24"/>
+                <w:lang w:val="en-US"/>
+              </w:rPr>
+            </w:pPr>
+            <w:r>
+              <w:rPr>
+                <w:rFonts w:cs="Times New Roman"/>
+                <w:sz w:val="24"/>
+                <w:szCs w:val="24"/>
+                <w:lang w:val="en-US"/>
+              </w:rPr>
+              <w:t>Date</w:t>
+            </w:r>
+          </w:p>
+        </w:tc>
+        <w:tc>
+          <w:tcPr>
+            <w:tcW w:w="2076" w:type="dxa"/>
+          </w:tcPr>
+          <w:p>
+            <w:pPr>
+              <w:jc w:val="left"/>
+              <w:rPr>
+                <w:rFonts w:cs="Times New Roman"/>
+                <w:sz w:val="24"/>
+                <w:szCs w:val="24"/>
+                <w:lang w:val="en-US"/>
+              </w:rPr>
+            </w:pPr>
+            <w:r>
+              <w:rPr>
+                <w:rFonts w:cs="Times New Roman"/>
+                <w:sz w:val="24"/>
+                <w:szCs w:val="24"/>
+                <w:lang w:val="en-US"/>
+              </w:rPr>
+              <w:t>TIMESTAMP</w:t>
+            </w:r>
+          </w:p>
+        </w:tc>
+        <w:tc>
+          <w:tcPr>
+            <w:tcW w:w="4211" w:type="dxa"/>
+          </w:tcPr>
+          <w:p>
+            <w:pPr>
+              <w:jc w:val="left"/>
+              <w:rPr>
+                <w:rFonts w:cs="Times New Roman"/>
+                <w:sz w:val="24"/>
+                <w:szCs w:val="24"/>
+              </w:rPr>
+            </w:pPr>
+            <w:r>
+              <w:rPr>
+                <w:rFonts w:cs="Times New Roman"/>
+                <w:sz w:val="24"/>
+                <w:szCs w:val="24"/>
+              </w:rPr>
+              <w:t>Час проведення агрегації</w:t>
+            </w:r>
+          </w:p>
+        </w:tc>
+      </w:tr>
+      <w:tr>
+        <w:tc>
+          <w:tcPr>
+            <w:tcW w:w="2353" w:type="dxa"/>
+          </w:tcPr>
+          <w:p>
+            <w:pPr>
+              <w:jc w:val="left"/>
+              <w:rPr>
+                <w:rFonts w:cs="Times New Roman"/>
+                <w:sz w:val="24"/>
+                <w:szCs w:val="24"/>
+                <w:lang w:val="en-US"/>
+              </w:rPr>
+            </w:pPr>
+            <w:r>
+              <w:rPr>
+                <w:rFonts w:cs="Times New Roman"/>
+                <w:sz w:val="24"/>
+                <w:szCs w:val="24"/>
+                <w:lang w:val="en-US"/>
+              </w:rPr>
+              <w:t>Rate</w:t>
+            </w:r>
+          </w:p>
+        </w:tc>
+        <w:tc>
+          <w:tcPr>
+            <w:tcW w:w="2076" w:type="dxa"/>
+          </w:tcPr>
+          <w:p>
+            <w:pPr>
+              <w:jc w:val="left"/>
+              <w:rPr>
+                <w:rFonts w:cs="Times New Roman"/>
+                <w:sz w:val="24"/>
+                <w:szCs w:val="24"/>
+                <w:lang w:val="en-US"/>
+              </w:rPr>
+            </w:pPr>
+            <w:r>
+              <w:rPr>
+                <w:rFonts w:cs="Times New Roman"/>
+                <w:sz w:val="24"/>
+                <w:szCs w:val="24"/>
+                <w:lang w:val="en-US"/>
+              </w:rPr>
+              <w:t>DECIMAL</w:t>
+            </w:r>
+          </w:p>
+        </w:tc>
+        <w:tc>
+          <w:tcPr>
+            <w:tcW w:w="4211" w:type="dxa"/>
+          </w:tcPr>
+          <w:p>
+            <w:pPr>
+              <w:jc w:val="left"/>
+              <w:rPr>
+                <w:rFonts w:cs="Times New Roman"/>
+                <w:sz w:val="24"/>
+                <w:szCs w:val="24"/>
+                <w:lang w:val="ru-RU"/>
+              </w:rPr>
+            </w:pPr>
+            <w:r>
+              <w:rPr>
+                <w:rFonts w:cs="Times New Roman"/>
+                <w:sz w:val="24"/>
+                <w:szCs w:val="24"/>
+              </w:rPr>
+              <w:t xml:space="preserve">Курс валюти на час агрегації в </w:t>
+            </w:r>
+            <w:r>
+              <w:rPr>
+                <w:rFonts w:cs="Times New Roman"/>
+                <w:sz w:val="24"/>
+                <w:szCs w:val="24"/>
+                <w:lang w:val="en-US"/>
+              </w:rPr>
+              <w:t>USD</w:t>
+            </w:r>
+          </w:p>
+        </w:tc>
+      </w:tr>
+    </w:tbl>
+    <w:p>
+      <w:pPr>
+        <w:rPr>
+          <w:rFonts w:cs="Times New Roman"/>
+          <w:szCs w:val="28"/>
+          <w:lang w:val="ru-RU"/>
+        </w:rPr>
+      </w:pPr>
+    </w:p>
+    <w:p>
+      <w:pPr>
+        <w:ind w:left="720"/>
+        <w:rPr>
+          <w:rFonts w:cs="Times New Roman"/>
+          <w:szCs w:val="28"/>
+        </w:rPr>
+      </w:pPr>
+      <w:r>
+        <w:rPr>
+          <w:rFonts w:cs="Times New Roman"/>
+          <w:szCs w:val="28"/>
+        </w:rPr>
+        <w:t>Таблиця 2.</w:t>
+      </w:r>
+      <w:r>
+        <w:rPr>
+          <w:rFonts w:cs="Times New Roman"/>
+          <w:szCs w:val="28"/>
+          <w:lang w:val="ru-RU"/>
+        </w:rPr>
+        <w:t>6</w:t>
+      </w:r>
+      <w:r>
+        <w:rPr>
+          <w:rFonts w:cs="Times New Roman"/>
+          <w:szCs w:val="28"/>
+        </w:rPr>
+        <w:t xml:space="preserve"> – Список атрибутів</w:t>
+      </w:r>
+      <w:r>
+        <w:rPr>
+          <w:rFonts w:cs="Times New Roman"/>
+          <w:szCs w:val="28"/>
+        </w:rPr>
+        <w:t xml:space="preserve"> </w:t>
+      </w:r>
+      <w:r>
+        <w:rPr>
+          <w:rFonts w:cs="Times New Roman"/>
+          <w:szCs w:val="28"/>
+        </w:rPr>
+        <w:t xml:space="preserve">сутності </w:t>
+      </w:r>
+      <w:r>
+        <w:rPr>
+          <w:rFonts w:cs="Times New Roman"/>
+          <w:b/>
+          <w:szCs w:val="28"/>
+          <w:lang w:val="en-US"/>
+        </w:rPr>
+        <w:t>Market</w:t>
+      </w:r>
+      <w:r>
+        <w:rPr>
+          <w:rFonts w:cs="Times New Roman"/>
+          <w:szCs w:val="28"/>
+        </w:rPr>
+        <w:t>.</w:t>
+      </w:r>
+    </w:p>
+    <w:tbl>
+      <w:tblPr>
+        <w:tblStyle w:val="TableGrid"/>
+        <w:tblW w:w="8640" w:type="dxa"/>
+        <w:tblInd w:w="715" w:type="dxa"/>
+        <w:tblLook w:val="04A0" w:firstRow="1" w:lastRow="0" w:firstColumn="1" w:lastColumn="0" w:noHBand="0" w:noVBand="1"/>
+      </w:tblPr>
+      <w:tblGrid>
+        <w:gridCol w:w="2353"/>
+        <w:gridCol w:w="2076"/>
+        <w:gridCol w:w="4211"/>
+      </w:tblGrid>
+      <w:tr>
+        <w:tc>
+          <w:tcPr>
+            <w:tcW w:w="2353" w:type="dxa"/>
+          </w:tcPr>
+          <w:p>
+            <w:pPr>
+              <w:jc w:val="center"/>
+              <w:rPr>
+                <w:rFonts w:cs="Times New Roman"/>
+                <w:i/>
+                <w:szCs w:val="28"/>
+              </w:rPr>
+            </w:pPr>
+            <w:r>
+              <w:rPr>
+                <w:rFonts w:cs="Times New Roman"/>
+                <w:i/>
+                <w:szCs w:val="28"/>
+              </w:rPr>
+              <w:t>Назва атрибуту</w:t>
+            </w:r>
+          </w:p>
+        </w:tc>
+        <w:tc>
+          <w:tcPr>
+            <w:tcW w:w="2076" w:type="dxa"/>
+          </w:tcPr>
+          <w:p>
+            <w:pPr>
+              <w:jc w:val="center"/>
+              <w:rPr>
+                <w:rFonts w:cs="Times New Roman"/>
+                <w:i/>
+                <w:szCs w:val="28"/>
+              </w:rPr>
+            </w:pPr>
+            <w:r>
+              <w:rPr>
+                <w:rFonts w:cs="Times New Roman"/>
+                <w:i/>
+                <w:szCs w:val="28"/>
+              </w:rPr>
+              <w:t>Тип атрибуту</w:t>
+            </w:r>
+          </w:p>
+        </w:tc>
+        <w:tc>
+          <w:tcPr>
+            <w:tcW w:w="4211" w:type="dxa"/>
+          </w:tcPr>
+          <w:p>
+            <w:pPr>
+              <w:jc w:val="center"/>
+              <w:rPr>
+                <w:rFonts w:cs="Times New Roman"/>
+                <w:i/>
+                <w:szCs w:val="28"/>
+              </w:rPr>
+            </w:pPr>
+            <w:r>
+              <w:rPr>
+                <w:rFonts w:cs="Times New Roman"/>
+                <w:i/>
+                <w:szCs w:val="28"/>
+              </w:rPr>
+              <w:t>Опис</w:t>
+            </w:r>
+          </w:p>
+        </w:tc>
+      </w:tr>
+      <w:tr>
+        <w:tc>
+          <w:tcPr>
+            <w:tcW w:w="2353" w:type="dxa"/>
+          </w:tcPr>
+          <w:p>
+            <w:pPr>
+              <w:jc w:val="left"/>
+              <w:rPr>
+                <w:rFonts w:cs="Times New Roman"/>
+                <w:i/>
+                <w:sz w:val="24"/>
+                <w:szCs w:val="24"/>
+              </w:rPr>
+            </w:pPr>
+            <w:r>
+              <w:rPr>
+                <w:rFonts w:cs="Times New Roman"/>
+                <w:sz w:val="24"/>
+                <w:szCs w:val="24"/>
+                <w:lang w:val="en-US"/>
+              </w:rPr>
+              <w:t>Id</w:t>
+            </w:r>
+          </w:p>
+        </w:tc>
+        <w:tc>
+          <w:tcPr>
+            <w:tcW w:w="2076" w:type="dxa"/>
+          </w:tcPr>
+          <w:p>
+            <w:pPr>
+              <w:jc w:val="left"/>
+              <w:rPr>
+                <w:rFonts w:cs="Times New Roman"/>
+                <w:i/>
+                <w:sz w:val="24"/>
+                <w:szCs w:val="24"/>
+              </w:rPr>
+            </w:pPr>
+            <w:r>
+              <w:rPr>
+                <w:rFonts w:cs="Times New Roman"/>
+                <w:sz w:val="24"/>
+                <w:szCs w:val="24"/>
+                <w:lang w:val="en-US"/>
+              </w:rPr>
+              <w:t>UUID</w:t>
+            </w:r>
+          </w:p>
+        </w:tc>
+        <w:tc>
+          <w:tcPr>
+            <w:tcW w:w="4211" w:type="dxa"/>
+          </w:tcPr>
+          <w:p>
+            <w:pPr>
+              <w:jc w:val="left"/>
+              <w:rPr>
+                <w:rFonts w:cs="Times New Roman"/>
+                <w:i/>
+                <w:sz w:val="24"/>
+                <w:szCs w:val="24"/>
+              </w:rPr>
+            </w:pPr>
+            <w:r>
+              <w:rPr>
+                <w:rFonts w:cs="Times New Roman"/>
+                <w:sz w:val="24"/>
+                <w:szCs w:val="24"/>
+              </w:rPr>
+              <w:t>Унікальний ідентифікатор</w:t>
+            </w:r>
+          </w:p>
+        </w:tc>
+      </w:tr>
+      <w:tr>
+        <w:tc>
+          <w:tcPr>
+            <w:tcW w:w="2353" w:type="dxa"/>
+          </w:tcPr>
+          <w:p>
+            <w:pPr>
+              <w:jc w:val="left"/>
+              <w:rPr>
+                <w:rFonts w:cs="Times New Roman"/>
+                <w:sz w:val="24"/>
+                <w:szCs w:val="24"/>
+              </w:rPr>
+            </w:pPr>
+            <w:proofErr w:type="spellStart"/>
+            <w:r>
+              <w:rPr>
+                <w:rFonts w:cs="Times New Roman"/>
+                <w:sz w:val="24"/>
+                <w:szCs w:val="24"/>
+                <w:lang w:val="en-US"/>
+              </w:rPr>
+              <w:t>UserId</w:t>
+            </w:r>
+            <w:proofErr w:type="spellEnd"/>
+          </w:p>
+        </w:tc>
+        <w:tc>
+          <w:tcPr>
+            <w:tcW w:w="2076" w:type="dxa"/>
+          </w:tcPr>
+          <w:p>
+            <w:pPr>
+              <w:jc w:val="left"/>
+              <w:rPr>
+                <w:rFonts w:cs="Times New Roman"/>
+                <w:sz w:val="24"/>
+                <w:szCs w:val="24"/>
+              </w:rPr>
+            </w:pPr>
+            <w:r>
+              <w:rPr>
+                <w:rFonts w:cs="Times New Roman"/>
+                <w:sz w:val="24"/>
+                <w:szCs w:val="24"/>
+                <w:lang w:val="en-US"/>
+              </w:rPr>
+              <w:t>UUID</w:t>
+            </w:r>
+          </w:p>
+        </w:tc>
+        <w:tc>
+          <w:tcPr>
+            <w:tcW w:w="4211" w:type="dxa"/>
+          </w:tcPr>
+          <w:p>
+            <w:pPr>
+              <w:jc w:val="left"/>
+              <w:rPr>
+                <w:rFonts w:cs="Times New Roman"/>
+                <w:sz w:val="24"/>
+                <w:szCs w:val="24"/>
+                <w:lang w:val="ru-RU"/>
+              </w:rPr>
+            </w:pPr>
+            <w:r>
+              <w:rPr>
+                <w:rFonts w:cs="Times New Roman"/>
+                <w:sz w:val="24"/>
+                <w:szCs w:val="24"/>
+              </w:rPr>
+              <w:t>Ідентифікатор користувача</w:t>
+            </w:r>
+          </w:p>
+        </w:tc>
+      </w:tr>
+      <w:tr>
+        <w:tc>
+          <w:tcPr>
+            <w:tcW w:w="2353" w:type="dxa"/>
+          </w:tcPr>
+          <w:p>
+            <w:pPr>
+              <w:jc w:val="left"/>
+              <w:rPr>
+                <w:rFonts w:cs="Times New Roman"/>
+                <w:sz w:val="24"/>
+                <w:szCs w:val="24"/>
+              </w:rPr>
+            </w:pPr>
+            <w:proofErr w:type="spellStart"/>
+            <w:r>
+              <w:rPr>
+                <w:rFonts w:cs="Times New Roman"/>
+                <w:sz w:val="24"/>
+                <w:szCs w:val="24"/>
+                <w:lang w:val="en-US"/>
+              </w:rPr>
+              <w:t>MarketCurrencyId</w:t>
+            </w:r>
+            <w:proofErr w:type="spellEnd"/>
+          </w:p>
+        </w:tc>
+        <w:tc>
+          <w:tcPr>
+            <w:tcW w:w="2076" w:type="dxa"/>
+          </w:tcPr>
+          <w:p>
+            <w:pPr>
+              <w:jc w:val="left"/>
+              <w:rPr>
+                <w:rFonts w:cs="Times New Roman"/>
+                <w:sz w:val="24"/>
+                <w:szCs w:val="24"/>
+              </w:rPr>
+            </w:pPr>
+            <w:r>
+              <w:rPr>
+                <w:rFonts w:cs="Times New Roman"/>
+                <w:sz w:val="24"/>
+                <w:szCs w:val="24"/>
+                <w:lang w:val="en-US"/>
+              </w:rPr>
+              <w:t>UUID</w:t>
+            </w:r>
+          </w:p>
+        </w:tc>
+        <w:tc>
+          <w:tcPr>
+            <w:tcW w:w="4211" w:type="dxa"/>
+          </w:tcPr>
+          <w:p>
+            <w:pPr>
+              <w:jc w:val="left"/>
+              <w:rPr>
+                <w:rFonts w:cs="Times New Roman"/>
+                <w:sz w:val="24"/>
+                <w:szCs w:val="24"/>
+                <w:lang w:val="ru-RU"/>
+              </w:rPr>
+            </w:pPr>
+            <w:proofErr w:type="spellStart"/>
+            <w:r>
+              <w:rPr>
+                <w:rFonts w:cs="Times New Roman"/>
+                <w:sz w:val="24"/>
+                <w:szCs w:val="24"/>
+                <w:lang w:val="ru-RU"/>
+              </w:rPr>
+              <w:t>Ідентифікатор</w:t>
+            </w:r>
+            <w:proofErr w:type="spellEnd"/>
+            <w:r>
+              <w:rPr>
+                <w:rFonts w:cs="Times New Roman"/>
+                <w:sz w:val="24"/>
+                <w:szCs w:val="24"/>
+                <w:lang w:val="ru-RU"/>
+              </w:rPr>
+              <w:t xml:space="preserve"> </w:t>
+            </w:r>
+            <w:proofErr w:type="spellStart"/>
+            <w:r>
+              <w:rPr>
+                <w:rFonts w:cs="Times New Roman"/>
+                <w:sz w:val="24"/>
+                <w:szCs w:val="24"/>
+                <w:lang w:val="ru-RU"/>
+              </w:rPr>
+              <w:t>валюти</w:t>
+            </w:r>
+            <w:proofErr w:type="spellEnd"/>
+            <w:r>
+              <w:rPr>
+                <w:rFonts w:cs="Times New Roman"/>
+                <w:sz w:val="24"/>
+                <w:szCs w:val="24"/>
+                <w:lang w:val="ru-RU"/>
+              </w:rPr>
+              <w:t xml:space="preserve"> на </w:t>
+            </w:r>
+            <w:proofErr w:type="spellStart"/>
+            <w:r>
+              <w:rPr>
+                <w:rFonts w:cs="Times New Roman"/>
+                <w:sz w:val="24"/>
+                <w:szCs w:val="24"/>
+                <w:lang w:val="ru-RU"/>
+              </w:rPr>
+              <w:t>торгівельному</w:t>
+            </w:r>
+            <w:proofErr w:type="spellEnd"/>
+            <w:r>
+              <w:rPr>
+                <w:rFonts w:cs="Times New Roman"/>
+                <w:sz w:val="24"/>
+                <w:szCs w:val="24"/>
+                <w:lang w:val="ru-RU"/>
+              </w:rPr>
+              <w:t xml:space="preserve"> </w:t>
+            </w:r>
+            <w:proofErr w:type="spellStart"/>
+            <w:r>
+              <w:rPr>
+                <w:rFonts w:cs="Times New Roman"/>
+                <w:sz w:val="24"/>
+                <w:szCs w:val="24"/>
+                <w:lang w:val="ru-RU"/>
+              </w:rPr>
+              <w:t>майданчику</w:t>
+            </w:r>
+            <w:proofErr w:type="spellEnd"/>
+            <w:r>
+              <w:rPr>
+                <w:rFonts w:cs="Times New Roman"/>
+                <w:sz w:val="24"/>
+                <w:szCs w:val="24"/>
+                <w:lang w:val="ru-RU"/>
+              </w:rPr>
+              <w:t xml:space="preserve"> </w:t>
+            </w:r>
+            <w:r>
+              <w:rPr>
+                <w:rFonts w:cs="Times New Roman"/>
+                <w:sz w:val="24"/>
+                <w:szCs w:val="24"/>
+                <w:lang w:val="ru-RU"/>
+              </w:rPr>
+              <w:t>(</w:t>
+            </w:r>
+            <w:proofErr w:type="spellStart"/>
+            <w:r>
+              <w:rPr>
+                <w:rFonts w:cs="Times New Roman"/>
+                <w:b/>
+                <w:sz w:val="24"/>
+                <w:szCs w:val="24"/>
+                <w:lang w:val="en-US"/>
+              </w:rPr>
+              <w:t>CurrencyMarke</w:t>
+            </w:r>
+            <w:r>
+              <w:rPr>
+                <w:rFonts w:cs="Times New Roman"/>
+                <w:sz w:val="24"/>
+                <w:szCs w:val="24"/>
+                <w:lang w:val="en-US"/>
+              </w:rPr>
+              <w:t>t</w:t>
+            </w:r>
+            <w:proofErr w:type="spellEnd"/>
+            <w:r>
+              <w:rPr>
+                <w:rFonts w:cs="Times New Roman"/>
+                <w:sz w:val="24"/>
+                <w:szCs w:val="24"/>
+                <w:lang w:val="ru-RU"/>
+              </w:rPr>
+              <w:t>)</w:t>
+            </w:r>
+          </w:p>
+        </w:tc>
+      </w:tr>
+    </w:tbl>
+    <w:p>
+      <w:pPr>
+        <w:ind w:left="720"/>
+        <w:rPr>
+          <w:rFonts w:cs="Times New Roman"/>
+          <w:szCs w:val="28"/>
+        </w:rPr>
+      </w:pPr>
+    </w:p>
+    <w:p>
+      <w:pPr>
+        <w:ind w:left="720"/>
+        <w:rPr>
+          <w:rFonts w:cs="Times New Roman"/>
+          <w:szCs w:val="28"/>
+        </w:rPr>
+      </w:pPr>
+      <w:r>
+        <w:rPr>
+          <w:rFonts w:cs="Times New Roman"/>
+          <w:szCs w:val="28"/>
+        </w:rPr>
+        <w:t>Тепер розглянемо відношення, які існують в предметній області:</w:t>
+      </w:r>
+    </w:p>
+    <w:p>
+      <w:pPr>
+        <w:pStyle w:val="ListParagraph"/>
+        <w:numPr>
+          <w:ilvl w:val="0"/>
+          <w:numId w:val="14"/>
+        </w:numPr>
+        <w:rPr>
+          <w:rFonts w:cs="Times New Roman"/>
+          <w:szCs w:val="28"/>
+        </w:rPr>
+      </w:pPr>
+      <w:r>
+        <w:rPr>
+          <w:rFonts w:cs="Times New Roman"/>
+          <w:szCs w:val="28"/>
+        </w:rPr>
+        <w:t xml:space="preserve">Відношення </w:t>
+      </w:r>
+      <w:r>
+        <w:rPr>
+          <w:rFonts w:cs="Times New Roman"/>
+          <w:i/>
+          <w:szCs w:val="28"/>
+        </w:rPr>
+        <w:t>багато до багатьох</w:t>
+      </w:r>
+      <w:r>
+        <w:rPr>
+          <w:rFonts w:cs="Times New Roman"/>
+          <w:i/>
+          <w:szCs w:val="28"/>
+        </w:rPr>
+        <w:t xml:space="preserve"> </w:t>
+      </w:r>
+      <w:r>
+        <w:rPr>
+          <w:rFonts w:cs="Times New Roman"/>
+          <w:szCs w:val="28"/>
+        </w:rPr>
+        <w:t xml:space="preserve">між </w:t>
+      </w:r>
+      <w:r>
+        <w:rPr>
+          <w:rFonts w:cs="Times New Roman"/>
+          <w:b/>
+          <w:szCs w:val="28"/>
+          <w:lang w:val="en-US"/>
+        </w:rPr>
+        <w:t>Currency</w:t>
+      </w:r>
+      <w:r>
+        <w:rPr>
+          <w:rFonts w:cs="Times New Roman"/>
+          <w:szCs w:val="28"/>
+        </w:rPr>
+        <w:t xml:space="preserve"> </w:t>
+      </w:r>
+      <w:r>
+        <w:rPr>
+          <w:rFonts w:cs="Times New Roman"/>
+          <w:szCs w:val="28"/>
+        </w:rPr>
+        <w:t xml:space="preserve">та </w:t>
+      </w:r>
+      <w:r>
+        <w:rPr>
+          <w:rFonts w:cs="Times New Roman"/>
+          <w:b/>
+          <w:szCs w:val="28"/>
+          <w:lang w:val="en-US"/>
+        </w:rPr>
+        <w:t>Market</w:t>
+      </w:r>
+      <w:r>
+        <w:rPr>
+          <w:rFonts w:cs="Times New Roman"/>
+          <w:b/>
+          <w:szCs w:val="28"/>
+        </w:rPr>
+        <w:t xml:space="preserve"> </w:t>
+      </w:r>
+      <w:r>
+        <w:rPr>
+          <w:rFonts w:cs="Times New Roman"/>
+          <w:szCs w:val="28"/>
+        </w:rPr>
+        <w:t xml:space="preserve">через </w:t>
+      </w:r>
+      <w:proofErr w:type="spellStart"/>
+      <w:r>
+        <w:rPr>
+          <w:rFonts w:cs="Times New Roman"/>
+          <w:szCs w:val="28"/>
+        </w:rPr>
+        <w:t>розв’</w:t>
+      </w:r>
+      <w:r>
+        <w:rPr>
+          <w:rFonts w:cs="Times New Roman"/>
+          <w:szCs w:val="28"/>
+        </w:rPr>
+        <w:t>язочну</w:t>
+      </w:r>
+      <w:proofErr w:type="spellEnd"/>
+      <w:r>
+        <w:rPr>
+          <w:rFonts w:cs="Times New Roman"/>
+          <w:szCs w:val="28"/>
+        </w:rPr>
+        <w:t xml:space="preserve"> сутність </w:t>
+      </w:r>
+      <w:proofErr w:type="spellStart"/>
+      <w:r>
+        <w:rPr>
+          <w:rFonts w:cs="Times New Roman"/>
+          <w:b/>
+          <w:szCs w:val="28"/>
+          <w:lang w:val="en-US"/>
+        </w:rPr>
+        <w:t>CurrencyMarket</w:t>
+      </w:r>
+      <w:proofErr w:type="spellEnd"/>
+      <w:r>
+        <w:rPr>
+          <w:rFonts w:cs="Times New Roman"/>
+          <w:szCs w:val="28"/>
+        </w:rPr>
+        <w:t>.</w:t>
+      </w:r>
+      <w:r>
+        <w:rPr>
+          <w:rFonts w:cs="Times New Roman"/>
+          <w:b/>
+          <w:szCs w:val="28"/>
+        </w:rPr>
+        <w:t xml:space="preserve"> </w:t>
+      </w:r>
+      <w:r>
+        <w:rPr>
+          <w:rFonts w:cs="Times New Roman"/>
+          <w:szCs w:val="28"/>
+        </w:rPr>
+        <w:t xml:space="preserve">Це відношення означає, що одна та сама валюта може бути на багатьох торгівельних </w:t>
+      </w:r>
+      <w:r>
+        <w:rPr>
+          <w:rFonts w:cs="Times New Roman"/>
+          <w:szCs w:val="28"/>
+        </w:rPr>
+        <w:lastRenderedPageBreak/>
+        <w:t>майданчиках, та на одному торгівельному майданчику може бути представлено багато різних валют.</w:t>
+      </w:r>
+    </w:p>
+    <w:p>
+      <w:pPr>
+        <w:pStyle w:val="ListParagraph"/>
+        <w:numPr>
+          <w:ilvl w:val="0"/>
+          <w:numId w:val="14"/>
+        </w:numPr>
+        <w:rPr>
+          <w:rFonts w:cs="Times New Roman"/>
+          <w:szCs w:val="28"/>
+        </w:rPr>
+      </w:pPr>
+      <w:r>
+        <w:rPr>
+          <w:rFonts w:cs="Times New Roman"/>
+          <w:szCs w:val="28"/>
+        </w:rPr>
+        <w:t xml:space="preserve">Відношення </w:t>
+      </w:r>
+      <w:r>
+        <w:rPr>
+          <w:rFonts w:cs="Times New Roman"/>
+          <w:i/>
+          <w:szCs w:val="28"/>
+        </w:rPr>
+        <w:t>багато до багатьох</w:t>
+      </w:r>
+      <w:r>
+        <w:rPr>
+          <w:rFonts w:cs="Times New Roman"/>
+          <w:i/>
+          <w:szCs w:val="28"/>
+        </w:rPr>
+        <w:t xml:space="preserve"> </w:t>
+      </w:r>
+      <w:r>
+        <w:rPr>
+          <w:rFonts w:cs="Times New Roman"/>
+          <w:szCs w:val="28"/>
+        </w:rPr>
+        <w:t xml:space="preserve">між </w:t>
+      </w:r>
+      <w:r>
+        <w:rPr>
+          <w:rFonts w:cs="Times New Roman"/>
+          <w:b/>
+          <w:szCs w:val="28"/>
+          <w:lang w:val="en-US"/>
+        </w:rPr>
+        <w:t>User</w:t>
+      </w:r>
+      <w:r>
+        <w:rPr>
+          <w:rFonts w:cs="Times New Roman"/>
+          <w:szCs w:val="28"/>
+        </w:rPr>
+        <w:t xml:space="preserve"> </w:t>
+      </w:r>
+      <w:r>
+        <w:rPr>
+          <w:rFonts w:cs="Times New Roman"/>
+          <w:szCs w:val="28"/>
+        </w:rPr>
+        <w:t xml:space="preserve">та </w:t>
+      </w:r>
+      <w:proofErr w:type="spellStart"/>
+      <w:r>
+        <w:rPr>
+          <w:rFonts w:cs="Times New Roman"/>
+          <w:b/>
+          <w:szCs w:val="28"/>
+          <w:lang w:val="en-US"/>
+        </w:rPr>
+        <w:t>Currency</w:t>
+      </w:r>
+      <w:r>
+        <w:rPr>
+          <w:rFonts w:cs="Times New Roman"/>
+          <w:b/>
+          <w:szCs w:val="28"/>
+          <w:lang w:val="en-US"/>
+        </w:rPr>
+        <w:t>Market</w:t>
+      </w:r>
+      <w:proofErr w:type="spellEnd"/>
+      <w:r>
+        <w:rPr>
+          <w:rFonts w:cs="Times New Roman"/>
+          <w:b/>
+          <w:szCs w:val="28"/>
+        </w:rPr>
+        <w:t xml:space="preserve"> </w:t>
+      </w:r>
+      <w:r>
+        <w:rPr>
+          <w:rFonts w:cs="Times New Roman"/>
+          <w:szCs w:val="28"/>
+        </w:rPr>
+        <w:t xml:space="preserve">через </w:t>
+      </w:r>
+      <w:proofErr w:type="spellStart"/>
+      <w:r>
+        <w:rPr>
+          <w:rFonts w:cs="Times New Roman"/>
+          <w:szCs w:val="28"/>
+        </w:rPr>
+        <w:t>розв’</w:t>
+      </w:r>
+      <w:r>
+        <w:rPr>
+          <w:rFonts w:cs="Times New Roman"/>
+          <w:szCs w:val="28"/>
+        </w:rPr>
+        <w:t>язочну</w:t>
+      </w:r>
+      <w:proofErr w:type="spellEnd"/>
+      <w:r>
+        <w:rPr>
+          <w:rFonts w:cs="Times New Roman"/>
+          <w:szCs w:val="28"/>
+        </w:rPr>
+        <w:t xml:space="preserve"> сутність </w:t>
+      </w:r>
+      <w:r>
+        <w:rPr>
+          <w:rFonts w:cs="Times New Roman"/>
+          <w:b/>
+          <w:szCs w:val="28"/>
+          <w:lang w:val="en-US"/>
+        </w:rPr>
+        <w:t>Subscription</w:t>
+      </w:r>
+      <w:r>
+        <w:rPr>
+          <w:rFonts w:cs="Times New Roman"/>
+          <w:szCs w:val="28"/>
+        </w:rPr>
+        <w:t>.</w:t>
+      </w:r>
+      <w:r>
+        <w:rPr>
+          <w:rFonts w:cs="Times New Roman"/>
+          <w:b/>
+          <w:szCs w:val="28"/>
+        </w:rPr>
+        <w:t xml:space="preserve"> </w:t>
+      </w:r>
+      <w:r>
+        <w:rPr>
+          <w:rFonts w:cs="Times New Roman"/>
+          <w:szCs w:val="28"/>
+        </w:rPr>
+        <w:t>Це відношення означає, що один користувач може бути підписаний на декілька різних валют на декількох торгівельних майданчиках</w:t>
+      </w:r>
+      <w:r>
+        <w:rPr>
+          <w:rFonts w:cs="Times New Roman"/>
+          <w:szCs w:val="28"/>
+        </w:rPr>
+        <w:t>, та за оновленням певної валюти на певному майданчику може слідкувати декілька користувачів</w:t>
+      </w:r>
+      <w:r>
+        <w:rPr>
+          <w:rFonts w:cs="Times New Roman"/>
+          <w:szCs w:val="28"/>
+        </w:rPr>
+        <w:t>.</w:t>
+      </w:r>
+    </w:p>
+    <w:p>
+      <w:pPr>
+        <w:pStyle w:val="ListParagraph"/>
+        <w:numPr>
+          <w:ilvl w:val="0"/>
+          <w:numId w:val="14"/>
+        </w:numPr>
+        <w:rPr>
+          <w:rFonts w:cs="Times New Roman"/>
+          <w:szCs w:val="28"/>
+        </w:rPr>
+      </w:pPr>
+      <w:r>
+        <w:rPr>
+          <w:rFonts w:cs="Times New Roman"/>
+          <w:szCs w:val="28"/>
+        </w:rPr>
+        <w:t xml:space="preserve">Відношення </w:t>
+      </w:r>
+      <w:r>
+        <w:rPr>
+          <w:rFonts w:cs="Times New Roman"/>
+          <w:i/>
+          <w:szCs w:val="28"/>
+        </w:rPr>
+        <w:t>один до багатьох</w:t>
+      </w:r>
+      <w:r>
+        <w:rPr>
+          <w:rFonts w:cs="Times New Roman"/>
+          <w:i/>
+          <w:szCs w:val="28"/>
+        </w:rPr>
+        <w:t xml:space="preserve"> </w:t>
+      </w:r>
+      <w:r>
+        <w:rPr>
+          <w:rFonts w:cs="Times New Roman"/>
+          <w:szCs w:val="28"/>
+        </w:rPr>
+        <w:t xml:space="preserve">між </w:t>
+      </w:r>
+      <w:proofErr w:type="spellStart"/>
+      <w:r>
+        <w:rPr>
+          <w:rFonts w:cs="Times New Roman"/>
+          <w:b/>
+          <w:szCs w:val="28"/>
+          <w:lang w:val="en-US"/>
+        </w:rPr>
+        <w:t>CurrencyMarket</w:t>
+      </w:r>
+      <w:proofErr w:type="spellEnd"/>
+      <w:r>
+        <w:rPr>
+          <w:rFonts w:cs="Times New Roman"/>
+          <w:szCs w:val="28"/>
+        </w:rPr>
+        <w:t xml:space="preserve"> та </w:t>
+      </w:r>
+      <w:proofErr w:type="spellStart"/>
+      <w:r>
+        <w:rPr>
+          <w:rFonts w:cs="Times New Roman"/>
+          <w:b/>
+          <w:szCs w:val="28"/>
+          <w:lang w:val="en-US"/>
+        </w:rPr>
+        <w:t>CurrencyRate</w:t>
+      </w:r>
+      <w:proofErr w:type="spellEnd"/>
+      <w:r>
+        <w:rPr>
+          <w:rFonts w:cs="Times New Roman"/>
+          <w:b/>
+          <w:szCs w:val="28"/>
+        </w:rPr>
+        <w:t xml:space="preserve">. </w:t>
+      </w:r>
+      <w:r>
+        <w:rPr>
+          <w:rFonts w:cs="Times New Roman"/>
+          <w:szCs w:val="28"/>
+        </w:rPr>
+        <w:t xml:space="preserve">Це відношення означає, що курс певної валюти на певному торгівельному майданчику буде оновлюватись багато разів(при кожному </w:t>
+      </w:r>
+      <w:proofErr w:type="spellStart"/>
+      <w:r>
+        <w:rPr>
+          <w:rFonts w:cs="Times New Roman"/>
+          <w:szCs w:val="28"/>
+        </w:rPr>
+        <w:t>агрегувані</w:t>
+      </w:r>
+      <w:proofErr w:type="spellEnd"/>
+      <w:r>
+        <w:rPr>
+          <w:rFonts w:cs="Times New Roman"/>
+          <w:szCs w:val="28"/>
+        </w:rPr>
+        <w:t>).</w:t>
+      </w:r>
+    </w:p>
+    <w:p>
+      <w:pPr>
+        <w:ind w:firstLine="708"/>
+        <w:rPr>
+          <w:rFonts w:cs="Times New Roman"/>
+          <w:szCs w:val="28"/>
+        </w:rPr>
+      </w:pPr>
+      <w:r>
+        <w:rPr>
+          <w:rFonts w:cs="Times New Roman"/>
+          <w:szCs w:val="28"/>
+        </w:rPr>
+        <w:t xml:space="preserve">Підводячи підсумок аналізу предметної області, можна сказати, що побудована модель </w:t>
+      </w:r>
+      <w:r>
+        <w:rPr>
+          <w:rFonts w:cs="Times New Roman"/>
+          <w:szCs w:val="28"/>
+        </w:rPr>
+        <w:t xml:space="preserve">повністю </w:t>
+      </w:r>
+      <w:r>
+        <w:rPr>
+          <w:rFonts w:cs="Times New Roman"/>
+          <w:szCs w:val="28"/>
+        </w:rPr>
+        <w:t>задовольняє</w:t>
+      </w:r>
+      <w:r>
+        <w:rPr>
+          <w:rFonts w:cs="Times New Roman"/>
+          <w:szCs w:val="28"/>
+        </w:rPr>
+        <w:t xml:space="preserve"> вимогам, поставленим до програмного продукту.</w:t>
+      </w:r>
+      <w:r>
+        <w:rPr>
+          <w:rFonts w:cs="Times New Roman"/>
+          <w:szCs w:val="28"/>
+          <w:lang w:val="ru-RU"/>
+        </w:rPr>
+        <w:t xml:space="preserve"> </w:t>
+      </w:r>
+      <w:r>
+        <w:rPr>
+          <w:rFonts w:cs="Times New Roman"/>
+          <w:szCs w:val="28"/>
+        </w:rPr>
+        <w:t xml:space="preserve">Також ця модель є простою для розуміння і модифікації, і може бути представлена за допомогою засобів </w:t>
+      </w:r>
+      <w:r>
+        <w:rPr>
+          <w:rFonts w:cs="Times New Roman"/>
+          <w:szCs w:val="28"/>
+          <w:lang w:val="en-US"/>
+        </w:rPr>
+        <w:t>ORM</w:t>
+      </w:r>
+      <w:r>
+        <w:rPr>
+          <w:rFonts w:cs="Times New Roman"/>
+          <w:szCs w:val="28"/>
+          <w:lang w:val="ru-RU"/>
+        </w:rPr>
+        <w:t xml:space="preserve"> </w:t>
+      </w:r>
+      <w:r>
+        <w:rPr>
+          <w:rFonts w:cs="Times New Roman"/>
+          <w:szCs w:val="28"/>
+          <w:lang w:val="en-US"/>
+        </w:rPr>
+        <w:t>Entity</w:t>
+      </w:r>
+      <w:r>
+        <w:rPr>
+          <w:rFonts w:cs="Times New Roman"/>
+          <w:szCs w:val="28"/>
+          <w:lang w:val="ru-RU"/>
+        </w:rPr>
+        <w:t xml:space="preserve"> </w:t>
+      </w:r>
+      <w:r>
+        <w:rPr>
+          <w:rFonts w:cs="Times New Roman"/>
+          <w:szCs w:val="28"/>
+          <w:lang w:val="en-US"/>
+        </w:rPr>
+        <w:t>Framework</w:t>
+      </w:r>
+      <w:r>
+        <w:rPr>
+          <w:rFonts w:cs="Times New Roman"/>
+          <w:szCs w:val="28"/>
+          <w:lang w:val="ru-RU"/>
+        </w:rPr>
+        <w:t xml:space="preserve"> </w:t>
+      </w:r>
+      <w:r>
+        <w:rPr>
+          <w:rFonts w:cs="Times New Roman"/>
+          <w:szCs w:val="28"/>
+          <w:lang w:val="en-US"/>
+        </w:rPr>
+        <w:t>Core</w:t>
+      </w:r>
+      <w:r>
+        <w:rPr>
+          <w:rFonts w:cs="Times New Roman"/>
+          <w:szCs w:val="28"/>
+          <w:lang w:val="ru-RU"/>
+        </w:rPr>
+        <w:t>.</w:t>
+      </w:r>
+      <w:r>
+        <w:rPr>
+          <w:rFonts w:cs="Times New Roman"/>
+          <w:szCs w:val="28"/>
+        </w:rPr>
+        <w:t xml:space="preserve"> Але, при розширені можливостей додатку варто врахувати наступні нюанси:</w:t>
+      </w:r>
+    </w:p>
+    <w:p>
+      <w:pPr>
+        <w:ind w:firstLine="708"/>
+        <w:rPr>
+          <w:rFonts w:cs="Times New Roman"/>
+          <w:szCs w:val="28"/>
+        </w:rPr>
+      </w:pPr>
+      <w:r>
+        <w:rPr>
+          <w:rFonts w:cs="Times New Roman"/>
+          <w:szCs w:val="28"/>
+        </w:rPr>
+        <w:t xml:space="preserve">По-перше, при додаванні нових кінцевих платформ(наприклад, </w:t>
+      </w:r>
+      <w:r>
+        <w:rPr>
+          <w:rFonts w:cs="Times New Roman"/>
+          <w:szCs w:val="28"/>
+          <w:lang w:val="en-US"/>
+        </w:rPr>
+        <w:t>Facebook</w:t>
+      </w:r>
+      <w:r>
+        <w:rPr>
+          <w:rFonts w:cs="Times New Roman"/>
+          <w:szCs w:val="28"/>
+        </w:rPr>
+        <w:t>)</w:t>
+      </w:r>
+      <w:r>
+        <w:rPr>
+          <w:rFonts w:cs="Times New Roman"/>
+          <w:szCs w:val="28"/>
+        </w:rPr>
+        <w:t xml:space="preserve">, </w:t>
+      </w:r>
+      <w:r>
+        <w:rPr>
+          <w:rFonts w:cs="Times New Roman"/>
+          <w:szCs w:val="28"/>
+        </w:rPr>
+        <w:t>варто створити нову сутність</w:t>
+      </w:r>
+      <w:r>
+        <w:rPr>
+          <w:rFonts w:cs="Times New Roman"/>
+          <w:szCs w:val="28"/>
+        </w:rPr>
+        <w:t xml:space="preserve"> </w:t>
+      </w:r>
+      <w:proofErr w:type="spellStart"/>
+      <w:r>
+        <w:rPr>
+          <w:rFonts w:cs="Times New Roman"/>
+          <w:b/>
+          <w:szCs w:val="28"/>
+          <w:lang w:val="en-US"/>
+        </w:rPr>
+        <w:t>UserProviderInfo</w:t>
+      </w:r>
+      <w:proofErr w:type="spellEnd"/>
+      <w:r>
+        <w:rPr>
+          <w:rFonts w:cs="Times New Roman"/>
+          <w:szCs w:val="28"/>
+        </w:rPr>
+        <w:t xml:space="preserve">, </w:t>
+      </w:r>
+      <w:r>
+        <w:rPr>
+          <w:rFonts w:cs="Times New Roman"/>
+          <w:szCs w:val="28"/>
+        </w:rPr>
+        <w:t xml:space="preserve">яка буде відповідати за представлення користувача на різних кінцевих платформах. Це слід зробити для того, щоб надати можливість </w:t>
+      </w:r>
+      <w:r>
+        <w:rPr>
+          <w:rFonts w:cs="Times New Roman"/>
+          <w:szCs w:val="28"/>
+        </w:rPr>
+        <w:t>користувача прив’язати до одного об</w:t>
+      </w:r>
+      <w:r>
+        <w:rPr>
+          <w:rFonts w:cs="Times New Roman"/>
+          <w:szCs w:val="28"/>
+        </w:rPr>
+        <w:t>л</w:t>
+      </w:r>
+      <w:r>
+        <w:rPr>
+          <w:rFonts w:cs="Times New Roman"/>
+          <w:szCs w:val="28"/>
+        </w:rPr>
+        <w:t>ікового запису декілька засобів миттєвого обміну повідомлення. Також слід додати зв’язок один до багатьох між</w:t>
+      </w:r>
+      <w:r>
+        <w:rPr>
+          <w:rFonts w:cs="Times New Roman"/>
+          <w:szCs w:val="28"/>
+        </w:rPr>
+        <w:t xml:space="preserve"> </w:t>
+      </w:r>
+      <w:r>
+        <w:rPr>
+          <w:rFonts w:cs="Times New Roman"/>
+          <w:b/>
+          <w:szCs w:val="28"/>
+          <w:lang w:val="en-US"/>
+        </w:rPr>
+        <w:t>User</w:t>
+      </w:r>
+      <w:r>
+        <w:rPr>
+          <w:rFonts w:cs="Times New Roman"/>
+          <w:szCs w:val="28"/>
+        </w:rPr>
+        <w:t xml:space="preserve"> та </w:t>
+      </w:r>
+      <w:proofErr w:type="spellStart"/>
+      <w:r>
+        <w:rPr>
+          <w:rFonts w:cs="Times New Roman"/>
+          <w:b/>
+          <w:szCs w:val="28"/>
+          <w:lang w:val="en-US"/>
+        </w:rPr>
+        <w:t>UserInfoProvider</w:t>
+      </w:r>
+      <w:proofErr w:type="spellEnd"/>
+      <w:r>
+        <w:rPr>
+          <w:rFonts w:cs="Times New Roman"/>
+          <w:szCs w:val="28"/>
+        </w:rPr>
+        <w:t>.</w:t>
+      </w:r>
+    </w:p>
+    <w:p>
+      <w:pPr>
+        <w:ind w:firstLine="708"/>
+        <w:rPr>
+          <w:rFonts w:cs="Times New Roman"/>
+          <w:szCs w:val="28"/>
+        </w:rPr>
+      </w:pPr>
+      <w:r>
+        <w:rPr>
+          <w:rFonts w:cs="Times New Roman"/>
+          <w:szCs w:val="28"/>
+        </w:rPr>
+        <w:t xml:space="preserve">По-друге, не всі торгівельні майданчики будуть використовувати </w:t>
+      </w:r>
+      <w:r>
+        <w:rPr>
+          <w:rFonts w:cs="Times New Roman"/>
+          <w:szCs w:val="28"/>
+        </w:rPr>
+        <w:t xml:space="preserve">послідовності цілих чисел для унікального ідентифікатору валюти. Можливим рішенням є використання типу </w:t>
+      </w:r>
+      <w:r>
+        <w:rPr>
+          <w:rFonts w:cs="Times New Roman"/>
+          <w:szCs w:val="28"/>
+          <w:lang w:val="en-US"/>
+        </w:rPr>
+        <w:t>RAW</w:t>
+      </w:r>
+      <w:r>
+        <w:rPr>
+          <w:rFonts w:cs="Times New Roman"/>
+          <w:szCs w:val="28"/>
+        </w:rPr>
+        <w:t xml:space="preserve"> або </w:t>
+      </w:r>
+      <w:r>
+        <w:rPr>
+          <w:rFonts w:cs="Times New Roman"/>
+          <w:szCs w:val="28"/>
+          <w:lang w:val="en-US"/>
+        </w:rPr>
+        <w:t>VARCHAR</w:t>
+      </w:r>
+      <w:r>
+        <w:rPr>
+          <w:rFonts w:cs="Times New Roman"/>
+          <w:szCs w:val="28"/>
+        </w:rPr>
+        <w:t xml:space="preserve"> для </w:t>
+      </w:r>
+      <w:r>
+        <w:rPr>
+          <w:rFonts w:cs="Times New Roman"/>
+          <w:szCs w:val="28"/>
+        </w:rPr>
+        <w:t>а</w:t>
+      </w:r>
+      <w:r>
+        <w:rPr>
+          <w:rFonts w:cs="Times New Roman"/>
+          <w:szCs w:val="28"/>
+        </w:rPr>
+        <w:t>трибуту</w:t>
+      </w:r>
+      <w:proofErr w:type="spellStart"/>
+      <w:r>
+        <w:rPr>
+          <w:rFonts w:cs="Times New Roman"/>
+          <w:szCs w:val="28"/>
+          <w:lang w:val="en-US"/>
+        </w:rPr>
+        <w:t>MarketCurrencyId</w:t>
+      </w:r>
+      <w:proofErr w:type="spellEnd"/>
+      <w:r>
+        <w:rPr>
+          <w:rFonts w:cs="Times New Roman"/>
+          <w:szCs w:val="28"/>
+        </w:rPr>
+        <w:t xml:space="preserve"> </w:t>
+      </w:r>
+      <w:r>
+        <w:rPr>
+          <w:rFonts w:cs="Times New Roman"/>
+          <w:szCs w:val="28"/>
+        </w:rPr>
+        <w:t xml:space="preserve">в сутності </w:t>
+      </w:r>
+      <w:proofErr w:type="spellStart"/>
+      <w:r>
+        <w:rPr>
+          <w:rFonts w:cs="Times New Roman"/>
+          <w:szCs w:val="28"/>
+          <w:lang w:val="en-US"/>
+        </w:rPr>
+        <w:t>CurrencyMarket</w:t>
+      </w:r>
+      <w:proofErr w:type="spellEnd"/>
+      <w:r>
+        <w:rPr>
+          <w:rFonts w:cs="Times New Roman"/>
+          <w:szCs w:val="28"/>
+        </w:rPr>
+        <w:t>.</w:t>
+      </w:r>
+    </w:p>
+    <w:p>
+      <w:pPr>
+        <w:ind w:firstLine="708"/>
+        <w:rPr>
+          <w:rFonts w:cs="Times New Roman"/>
+          <w:szCs w:val="28"/>
+        </w:rPr>
+      </w:pPr>
+      <w:r>
+        <w:rPr>
+          <w:rFonts w:cs="Times New Roman"/>
+          <w:szCs w:val="28"/>
+          <w:lang w:val="ru-RU"/>
+        </w:rPr>
+        <w:lastRenderedPageBreak/>
+        <w:t>2</w:t>
+      </w:r>
+      <w:r>
+        <w:rPr>
+          <w:rFonts w:cs="Times New Roman"/>
+          <w:szCs w:val="28"/>
+          <w:lang w:val="en-US"/>
+        </w:rPr>
+        <w:t xml:space="preserve">.6 </w:t>
+      </w:r>
+      <w:r>
+        <w:rPr>
+          <w:rFonts w:cs="Times New Roman"/>
+          <w:szCs w:val="28"/>
+        </w:rPr>
+        <w:t>Особливості структури боту</w:t>
+      </w:r>
       <w:bookmarkStart w:id="2" w:name="_GoBack"/>
       <w:bookmarkEnd w:id="2"/>
-    </w:p>
-    <w:p>
-      <w:pPr>
-        <w:rPr>
-          <w:rFonts w:cs="Times New Roman"/>
-          <w:szCs w:val="28"/>
-        </w:rPr>
-      </w:pPr>
+      <w:r>
+        <w:rPr>
+          <w:rFonts w:cs="Times New Roman"/>
+          <w:szCs w:val="28"/>
+        </w:rPr>
+        <w:t xml:space="preserve">                                                                                              </w:t>
+      </w:r>
     </w:p>
     <w:sectPr>
       <w:pgSz w:w="12240" w:h="15840"/>
@@ -5786,6 +9358,230 @@
     </w:lvl>
   </w:abstractNum>
   <w:abstractNum w:abstractNumId="3" w15:restartNumberingAfterBreak="0">
+    <w:nsid w:val="1E490CF3"/>
+    <w:multiLevelType w:val="hybridMultilevel"/>
+    <w:tmpl w:val="EFFC206C"/>
+    <w:lvl w:ilvl="0" w:tplc="70F623BA">
+      <w:numFmt w:val="bullet"/>
+      <w:lvlText w:val="-"/>
+      <w:lvlJc w:val="left"/>
+      <w:pPr>
+        <w:ind w:left="1788" w:hanging="360"/>
+      </w:pPr>
+      <w:rPr>
+        <w:rFonts w:ascii="Times New Roman" w:eastAsiaTheme="minorHAnsi" w:hAnsi="Times New Roman" w:cs="Times New Roman" w:hint="default"/>
+      </w:rPr>
+    </w:lvl>
+    <w:lvl w:ilvl="1" w:tplc="04090003" w:tentative="1">
+      <w:start w:val="1"/>
+      <w:numFmt w:val="bullet"/>
+      <w:lvlText w:val="o"/>
+      <w:lvlJc w:val="left"/>
+      <w:pPr>
+        <w:ind w:left="2160" w:hanging="360"/>
+      </w:pPr>
+      <w:rPr>
+        <w:rFonts w:ascii="Courier New" w:hAnsi="Courier New" w:cs="Courier New" w:hint="default"/>
+      </w:rPr>
+    </w:lvl>
+    <w:lvl w:ilvl="2" w:tplc="04090005" w:tentative="1">
+      <w:start w:val="1"/>
+      <w:numFmt w:val="bullet"/>
+      <w:lvlText w:val=""/>
+      <w:lvlJc w:val="left"/>
+      <w:pPr>
+        <w:ind w:left="2880" w:hanging="360"/>
+      </w:pPr>
+      <w:rPr>
+        <w:rFonts w:ascii="Wingdings" w:hAnsi="Wingdings" w:hint="default"/>
+      </w:rPr>
+    </w:lvl>
+    <w:lvl w:ilvl="3" w:tplc="04090001" w:tentative="1">
+      <w:start w:val="1"/>
+      <w:numFmt w:val="bullet"/>
+      <w:lvlText w:val=""/>
+      <w:lvlJc w:val="left"/>
+      <w:pPr>
+        <w:ind w:left="3600" w:hanging="360"/>
+      </w:pPr>
+      <w:rPr>
+        <w:rFonts w:ascii="Symbol" w:hAnsi="Symbol" w:hint="default"/>
+      </w:rPr>
+    </w:lvl>
+    <w:lvl w:ilvl="4" w:tplc="04090003" w:tentative="1">
+      <w:start w:val="1"/>
+      <w:numFmt w:val="bullet"/>
+      <w:lvlText w:val="o"/>
+      <w:lvlJc w:val="left"/>
+      <w:pPr>
+        <w:ind w:left="4320" w:hanging="360"/>
+      </w:pPr>
+      <w:rPr>
+        <w:rFonts w:ascii="Courier New" w:hAnsi="Courier New" w:cs="Courier New" w:hint="default"/>
+      </w:rPr>
+    </w:lvl>
+    <w:lvl w:ilvl="5" w:tplc="04090005" w:tentative="1">
+      <w:start w:val="1"/>
+      <w:numFmt w:val="bullet"/>
+      <w:lvlText w:val=""/>
+      <w:lvlJc w:val="left"/>
+      <w:pPr>
+        <w:ind w:left="5040" w:hanging="360"/>
+      </w:pPr>
+      <w:rPr>
+        <w:rFonts w:ascii="Wingdings" w:hAnsi="Wingdings" w:hint="default"/>
+      </w:rPr>
+    </w:lvl>
+    <w:lvl w:ilvl="6" w:tplc="04090001" w:tentative="1">
+      <w:start w:val="1"/>
+      <w:numFmt w:val="bullet"/>
+      <w:lvlText w:val=""/>
+      <w:lvlJc w:val="left"/>
+      <w:pPr>
+        <w:ind w:left="5760" w:hanging="360"/>
+      </w:pPr>
+      <w:rPr>
+        <w:rFonts w:ascii="Symbol" w:hAnsi="Symbol" w:hint="default"/>
+      </w:rPr>
+    </w:lvl>
+    <w:lvl w:ilvl="7" w:tplc="04090003" w:tentative="1">
+      <w:start w:val="1"/>
+      <w:numFmt w:val="bullet"/>
+      <w:lvlText w:val="o"/>
+      <w:lvlJc w:val="left"/>
+      <w:pPr>
+        <w:ind w:left="6480" w:hanging="360"/>
+      </w:pPr>
+      <w:rPr>
+        <w:rFonts w:ascii="Courier New" w:hAnsi="Courier New" w:cs="Courier New" w:hint="default"/>
+      </w:rPr>
+    </w:lvl>
+    <w:lvl w:ilvl="8" w:tplc="04090005" w:tentative="1">
+      <w:start w:val="1"/>
+      <w:numFmt w:val="bullet"/>
+      <w:lvlText w:val=""/>
+      <w:lvlJc w:val="left"/>
+      <w:pPr>
+        <w:ind w:left="7200" w:hanging="360"/>
+      </w:pPr>
+      <w:rPr>
+        <w:rFonts w:ascii="Wingdings" w:hAnsi="Wingdings" w:hint="default"/>
+      </w:rPr>
+    </w:lvl>
+  </w:abstractNum>
+  <w:abstractNum w:abstractNumId="4" w15:restartNumberingAfterBreak="0">
+    <w:nsid w:val="20C30E81"/>
+    <w:multiLevelType w:val="hybridMultilevel"/>
+    <w:tmpl w:val="53C4DC04"/>
+    <w:lvl w:ilvl="0" w:tplc="70F623BA">
+      <w:numFmt w:val="bullet"/>
+      <w:lvlText w:val="-"/>
+      <w:lvlJc w:val="left"/>
+      <w:pPr>
+        <w:ind w:left="1068" w:hanging="360"/>
+      </w:pPr>
+      <w:rPr>
+        <w:rFonts w:ascii="Times New Roman" w:eastAsiaTheme="minorHAnsi" w:hAnsi="Times New Roman" w:cs="Times New Roman" w:hint="default"/>
+      </w:rPr>
+    </w:lvl>
+    <w:lvl w:ilvl="1" w:tplc="04090003" w:tentative="1">
+      <w:start w:val="1"/>
+      <w:numFmt w:val="bullet"/>
+      <w:lvlText w:val="o"/>
+      <w:lvlJc w:val="left"/>
+      <w:pPr>
+        <w:ind w:left="1440" w:hanging="360"/>
+      </w:pPr>
+      <w:rPr>
+        <w:rFonts w:ascii="Courier New" w:hAnsi="Courier New" w:cs="Courier New" w:hint="default"/>
+      </w:rPr>
+    </w:lvl>
+    <w:lvl w:ilvl="2" w:tplc="04090005" w:tentative="1">
+      <w:start w:val="1"/>
+      <w:numFmt w:val="bullet"/>
+      <w:lvlText w:val=""/>
+      <w:lvlJc w:val="left"/>
+      <w:pPr>
+        <w:ind w:left="2160" w:hanging="360"/>
+      </w:pPr>
+      <w:rPr>
+        <w:rFonts w:ascii="Wingdings" w:hAnsi="Wingdings" w:hint="default"/>
+      </w:rPr>
+    </w:lvl>
+    <w:lvl w:ilvl="3" w:tplc="04090001" w:tentative="1">
+      <w:start w:val="1"/>
+      <w:numFmt w:val="bullet"/>
+      <w:lvlText w:val=""/>
+      <w:lvlJc w:val="left"/>
+      <w:pPr>
+        <w:ind w:left="2880" w:hanging="360"/>
+      </w:pPr>
+      <w:rPr>
+        <w:rFonts w:ascii="Symbol" w:hAnsi="Symbol" w:hint="default"/>
+      </w:rPr>
+    </w:lvl>
+    <w:lvl w:ilvl="4" w:tplc="04090003" w:tentative="1">
+      <w:start w:val="1"/>
+      <w:numFmt w:val="bullet"/>
+      <w:lvlText w:val="o"/>
+      <w:lvlJc w:val="left"/>
+      <w:pPr>
+        <w:ind w:left="3600" w:hanging="360"/>
+      </w:pPr>
+      <w:rPr>
+        <w:rFonts w:ascii="Courier New" w:hAnsi="Courier New" w:cs="Courier New" w:hint="default"/>
+      </w:rPr>
+    </w:lvl>
+    <w:lvl w:ilvl="5" w:tplc="04090005" w:tentative="1">
+      <w:start w:val="1"/>
+      <w:numFmt w:val="bullet"/>
+      <w:lvlText w:val=""/>
+      <w:lvlJc w:val="left"/>
+      <w:pPr>
+        <w:ind w:left="4320" w:hanging="360"/>
+      </w:pPr>
+      <w:rPr>
+        <w:rFonts w:ascii="Wingdings" w:hAnsi="Wingdings" w:hint="default"/>
+      </w:rPr>
+    </w:lvl>
+    <w:lvl w:ilvl="6" w:tplc="04090001" w:tentative="1">
+      <w:start w:val="1"/>
+      <w:numFmt w:val="bullet"/>
+      <w:lvlText w:val=""/>
+      <w:lvlJc w:val="left"/>
+      <w:pPr>
+        <w:ind w:left="5040" w:hanging="360"/>
+      </w:pPr>
+      <w:rPr>
+        <w:rFonts w:ascii="Symbol" w:hAnsi="Symbol" w:hint="default"/>
+      </w:rPr>
+    </w:lvl>
+    <w:lvl w:ilvl="7" w:tplc="04090003" w:tentative="1">
+      <w:start w:val="1"/>
+      <w:numFmt w:val="bullet"/>
+      <w:lvlText w:val="o"/>
+      <w:lvlJc w:val="left"/>
+      <w:pPr>
+        <w:ind w:left="5760" w:hanging="360"/>
+      </w:pPr>
+      <w:rPr>
+        <w:rFonts w:ascii="Courier New" w:hAnsi="Courier New" w:cs="Courier New" w:hint="default"/>
+      </w:rPr>
+    </w:lvl>
+    <w:lvl w:ilvl="8" w:tplc="04090005" w:tentative="1">
+      <w:start w:val="1"/>
+      <w:numFmt w:val="bullet"/>
+      <w:lvlText w:val=""/>
+      <w:lvlJc w:val="left"/>
+      <w:pPr>
+        <w:ind w:left="6480" w:hanging="360"/>
+      </w:pPr>
+      <w:rPr>
+        <w:rFonts w:ascii="Wingdings" w:hAnsi="Wingdings" w:hint="default"/>
+      </w:rPr>
+    </w:lvl>
+  </w:abstractNum>
+  <w:abstractNum w:abstractNumId="5" w15:restartNumberingAfterBreak="0">
     <w:nsid w:val="2B297163"/>
     <w:multiLevelType w:val="multilevel"/>
     <w:tmpl w:val="4A40003C"/>
@@ -5934,7 +9730,7 @@
       </w:rPr>
     </w:lvl>
   </w:abstractNum>
-  <w:abstractNum w:abstractNumId="4" w15:restartNumberingAfterBreak="0">
+  <w:abstractNum w:abstractNumId="6" w15:restartNumberingAfterBreak="0">
     <w:nsid w:val="2D111F3D"/>
     <w:multiLevelType w:val="hybridMultilevel"/>
     <w:tmpl w:val="FBC0A5F0"/>
@@ -6046,7 +9842,7 @@
       </w:rPr>
     </w:lvl>
   </w:abstractNum>
-  <w:abstractNum w:abstractNumId="5" w15:restartNumberingAfterBreak="0">
+  <w:abstractNum w:abstractNumId="7" w15:restartNumberingAfterBreak="0">
     <w:nsid w:val="2F3B341E"/>
     <w:multiLevelType w:val="hybridMultilevel"/>
     <w:tmpl w:val="B840E2AE"/>
@@ -6158,7 +9954,7 @@
       </w:rPr>
     </w:lvl>
   </w:abstractNum>
-  <w:abstractNum w:abstractNumId="6" w15:restartNumberingAfterBreak="0">
+  <w:abstractNum w:abstractNumId="8" w15:restartNumberingAfterBreak="0">
     <w:nsid w:val="30155EA5"/>
     <w:multiLevelType w:val="hybridMultilevel"/>
     <w:tmpl w:val="0ED2F536"/>
@@ -6270,7 +10066,7 @@
       </w:rPr>
     </w:lvl>
   </w:abstractNum>
-  <w:abstractNum w:abstractNumId="7" w15:restartNumberingAfterBreak="0">
+  <w:abstractNum w:abstractNumId="9" w15:restartNumberingAfterBreak="0">
     <w:nsid w:val="31E67404"/>
     <w:multiLevelType w:val="hybridMultilevel"/>
     <w:tmpl w:val="FBC68C30"/>
@@ -6382,7 +10178,7 @@
       </w:rPr>
     </w:lvl>
   </w:abstractNum>
-  <w:abstractNum w:abstractNumId="8" w15:restartNumberingAfterBreak="0">
+  <w:abstractNum w:abstractNumId="10" w15:restartNumberingAfterBreak="0">
     <w:nsid w:val="32325702"/>
     <w:multiLevelType w:val="hybridMultilevel"/>
     <w:tmpl w:val="5F42D4D2"/>
@@ -6494,7 +10290,7 @@
       </w:rPr>
     </w:lvl>
   </w:abstractNum>
-  <w:abstractNum w:abstractNumId="9" w15:restartNumberingAfterBreak="0">
+  <w:abstractNum w:abstractNumId="11" w15:restartNumberingAfterBreak="0">
     <w:nsid w:val="39CC0747"/>
     <w:multiLevelType w:val="hybridMultilevel"/>
     <w:tmpl w:val="C0924FA2"/>
@@ -6606,7 +10402,7 @@
       </w:rPr>
     </w:lvl>
   </w:abstractNum>
-  <w:abstractNum w:abstractNumId="10" w15:restartNumberingAfterBreak="0">
+  <w:abstractNum w:abstractNumId="12" w15:restartNumberingAfterBreak="0">
     <w:nsid w:val="796E53BD"/>
     <w:multiLevelType w:val="multilevel"/>
     <w:tmpl w:val="9A94966E"/>
@@ -6756,7 +10552,7 @@
     </w:lvl>
   </w:abstractNum>
   <w:num w:numId="1">
-    <w:abstractNumId w:val="6"/>
+    <w:abstractNumId w:val="8"/>
     <w:lvlOverride w:ilvl="0"/>
     <w:lvlOverride w:ilvl="1"/>
     <w:lvlOverride w:ilvl="2"/>
@@ -6768,22 +10564,22 @@
     <w:lvlOverride w:ilvl="8"/>
   </w:num>
   <w:num w:numId="2">
-    <w:abstractNumId w:val="6"/>
+    <w:abstractNumId w:val="8"/>
   </w:num>
   <w:num w:numId="3">
     <w:abstractNumId w:val="0"/>
   </w:num>
   <w:num w:numId="4">
-    <w:abstractNumId w:val="9"/>
+    <w:abstractNumId w:val="11"/>
   </w:num>
   <w:num w:numId="5">
+    <w:abstractNumId w:val="12"/>
+  </w:num>
+  <w:num w:numId="6">
     <w:abstractNumId w:val="10"/>
   </w:num>
-  <w:num w:numId="6">
-    <w:abstractNumId w:val="8"/>
-  </w:num>
   <w:num w:numId="7">
-    <w:abstractNumId w:val="5"/>
+    <w:abstractNumId w:val="7"/>
   </w:num>
   <w:num w:numId="8">
     <w:abstractNumId w:val="2"/>
@@ -6792,12 +10588,18 @@
     <w:abstractNumId w:val="1"/>
   </w:num>
   <w:num w:numId="10">
+    <w:abstractNumId w:val="5"/>
+  </w:num>
+  <w:num w:numId="11">
+    <w:abstractNumId w:val="9"/>
+  </w:num>
+  <w:num w:numId="12">
+    <w:abstractNumId w:val="6"/>
+  </w:num>
+  <w:num w:numId="13">
     <w:abstractNumId w:val="3"/>
   </w:num>
-  <w:num w:numId="11">
-    <w:abstractNumId w:val="7"/>
-  </w:num>
-  <w:num w:numId="12">
+  <w:num w:numId="14">
     <w:abstractNumId w:val="4"/>
   </w:num>
 </w:numbering>
@@ -7377,6 +11179,25 @@
       <w:lang w:val="uk-UA" w:eastAsia="ru-RU"/>
     </w:rPr>
   </w:style>
+  <w:style w:type="table" w:styleId="TableGrid">
+    <w:name w:val="Table Grid"/>
+    <w:basedOn w:val="TableNormal"/>
+    <w:uiPriority w:val="39"/>
+    <w:rsid w:val="00A904D8"/>
+    <w:pPr>
+      <w:spacing w:after="0" w:line="240" w:lineRule="auto"/>
+    </w:pPr>
+    <w:tblPr>
+      <w:tblBorders>
+        <w:top w:val="single" w:sz="4" w:space="0" w:color="auto"/>
+        <w:left w:val="single" w:sz="4" w:space="0" w:color="auto"/>
+        <w:bottom w:val="single" w:sz="4" w:space="0" w:color="auto"/>
+        <w:right w:val="single" w:sz="4" w:space="0" w:color="auto"/>
+        <w:insideH w:val="single" w:sz="4" w:space="0" w:color="auto"/>
+        <w:insideV w:val="single" w:sz="4" w:space="0" w:color="auto"/>
+      </w:tblBorders>
+    </w:tblPr>
+  </w:style>
 </w:styles>
 </file>
 
@@ -7646,7 +11467,7 @@
 </file>
 
 <file path=customXml/itemProps1.xml><?xml version="1.0" encoding="utf-8"?>
-<ds:datastoreItem xmlns:ds="http://schemas.openxmlformats.org/officeDocument/2006/customXml" ds:itemID="{6F499D3D-06C0-48BB-9E96-AC6A5033EE10}">
+<ds:datastoreItem xmlns:ds="http://schemas.openxmlformats.org/officeDocument/2006/customXml" ds:itemID="{3D9E9209-0830-444D-A569-12070FDE17FB}">
   <ds:schemaRefs>
     <ds:schemaRef ds:uri="http://schemas.openxmlformats.org/officeDocument/2006/bibliography"/>
   </ds:schemaRefs>

</xml_diff>

<commit_message>
Finished 4-th chapter of docs. Need to speed up and complete it to 100% before next monday
</commit_message>
<xml_diff>
--- a/docs/Пояснювальна записка ООП 5 семестр.docx
+++ b/docs/Пояснювальна записка ООП 5 семестр.docx
@@ -9009,18 +9009,39 @@
     </w:p>
     <w:p>
       <w:pPr>
+        <w:spacing w:after="160" w:line="259" w:lineRule="auto"/>
+        <w:jc w:val="left"/>
+        <w:rPr>
+          <w:rFonts w:cs="Times New Roman"/>
+          <w:szCs w:val="28"/>
+          <w:lang w:val="en-US"/>
+        </w:rPr>
+      </w:pPr>
+      <w:r>
+        <w:rPr>
+          <w:rFonts w:cs="Times New Roman"/>
+          <w:szCs w:val="28"/>
+          <w:lang w:val="en-US"/>
+        </w:rPr>
+        <w:br w:type="page"/>
+      </w:r>
+    </w:p>
+    <w:p>
+      <w:pPr>
         <w:ind w:firstLine="708"/>
         <w:rPr>
           <w:rFonts w:cs="Times New Roman"/>
           <w:szCs w:val="28"/>
-        </w:rPr>
-      </w:pPr>
-      <w:r>
-        <w:rPr>
-          <w:rFonts w:cs="Times New Roman"/>
-          <w:szCs w:val="28"/>
-          <w:lang w:val="en-US"/>
-        </w:rPr>
+          <w:lang w:val="en-US"/>
+        </w:rPr>
+      </w:pPr>
+      <w:r>
+        <w:rPr>
+          <w:rFonts w:cs="Times New Roman"/>
+          <w:szCs w:val="28"/>
+          <w:lang w:val="en-US"/>
+        </w:rPr>
+        <w:lastRenderedPageBreak/>
         <w:t xml:space="preserve">4.4 </w:t>
       </w:r>
       <w:r>
@@ -9029,9 +9050,2283 @@
           <w:szCs w:val="28"/>
         </w:rPr>
         <w:t>Огляд структури бота</w:t>
+      </w:r>
+    </w:p>
+    <w:p>
+      <w:pPr>
+        <w:ind w:firstLine="708"/>
+        <w:rPr>
+          <w:rFonts w:cs="Times New Roman"/>
+          <w:szCs w:val="28"/>
+          <w:lang w:val="en-US"/>
+        </w:rPr>
+      </w:pPr>
+    </w:p>
+    <w:p>
+      <w:pPr>
+        <w:ind w:firstLine="708"/>
+        <w:rPr>
+          <w:rFonts w:cs="Times New Roman"/>
+          <w:szCs w:val="28"/>
+          <w:lang w:val="ru-RU"/>
+        </w:rPr>
+      </w:pPr>
+      <w:r>
+        <w:rPr>
+          <w:rFonts w:cs="Times New Roman"/>
+          <w:szCs w:val="28"/>
+        </w:rPr>
+        <w:t xml:space="preserve">При попередньому проектуванні, планувалась наявність додаткового компоненту системи: </w:t>
+      </w:r>
+      <w:r>
+        <w:rPr>
+          <w:rFonts w:cs="Times New Roman"/>
+          <w:szCs w:val="28"/>
+          <w:lang w:val="en-US"/>
+        </w:rPr>
+        <w:t>Service</w:t>
+      </w:r>
+      <w:r>
+        <w:rPr>
+          <w:rFonts w:cs="Times New Roman"/>
+          <w:szCs w:val="28"/>
+          <w:lang w:val="ru-RU"/>
+        </w:rPr>
+        <w:t xml:space="preserve"> </w:t>
+      </w:r>
+      <w:r>
+        <w:rPr>
+          <w:rFonts w:cs="Times New Roman"/>
+          <w:szCs w:val="28"/>
+          <w:lang w:val="en-US"/>
+        </w:rPr>
+        <w:t>Bus</w:t>
+      </w:r>
+      <w:r>
+        <w:rPr>
+          <w:rFonts w:cs="Times New Roman"/>
+          <w:szCs w:val="28"/>
+          <w:lang w:val="ru-RU"/>
+        </w:rPr>
+        <w:t>-</w:t>
+      </w:r>
+      <w:r>
+        <w:rPr>
+          <w:rFonts w:cs="Times New Roman"/>
+          <w:szCs w:val="28"/>
+        </w:rPr>
+        <w:t xml:space="preserve">у. Цей компонент відповідав за орекестрацію та синхронизацію роботи бота та </w:t>
+      </w:r>
+      <w:r>
+        <w:rPr>
+          <w:rFonts w:cs="Times New Roman"/>
+          <w:szCs w:val="28"/>
+          <w:lang w:val="en-US"/>
+        </w:rPr>
+        <w:t>API</w:t>
+      </w:r>
+      <w:r>
+        <w:rPr>
+          <w:rFonts w:cs="Times New Roman"/>
+          <w:szCs w:val="28"/>
+          <w:lang w:val="ru-RU"/>
+        </w:rPr>
+        <w:t xml:space="preserve">. </w:t>
+      </w:r>
+      <w:r>
+        <w:rPr>
+          <w:rFonts w:cs="Times New Roman"/>
+          <w:szCs w:val="28"/>
+        </w:rPr>
+        <w:t xml:space="preserve">Але при більш детальному вивчені предметної області через складність реалізації двоетапних транзакцій було вирішено відкласти цей компонент </w:t>
+      </w:r>
+      <w:r>
+        <w:rPr>
+          <w:rFonts w:cs="Times New Roman"/>
+          <w:szCs w:val="28"/>
+        </w:rPr>
+        <w:t xml:space="preserve">на наступну ітерацію розробки, і замість нього використати простіший у реалізації </w:t>
+      </w:r>
+      <w:r>
+        <w:rPr>
+          <w:rFonts w:cs="Times New Roman"/>
+          <w:szCs w:val="28"/>
+          <w:lang w:val="en-US"/>
+        </w:rPr>
+        <w:t>Task</w:t>
+      </w:r>
+      <w:r>
+        <w:rPr>
+          <w:rFonts w:cs="Times New Roman"/>
+          <w:szCs w:val="28"/>
+          <w:lang w:val="ru-RU"/>
+        </w:rPr>
+        <w:t xml:space="preserve"> </w:t>
+      </w:r>
+      <w:r>
+        <w:rPr>
+          <w:rFonts w:cs="Times New Roman"/>
+          <w:szCs w:val="28"/>
+          <w:lang w:val="en-US"/>
+        </w:rPr>
+        <w:t>Scheduler</w:t>
+      </w:r>
+      <w:r>
+        <w:rPr>
+          <w:rFonts w:cs="Times New Roman"/>
+          <w:szCs w:val="28"/>
+          <w:lang w:val="ru-RU"/>
+        </w:rPr>
+        <w:t>.</w:t>
+      </w:r>
+    </w:p>
+    <w:p>
+      <w:pPr>
+        <w:ind w:firstLine="708"/>
+        <w:rPr>
+          <w:rFonts w:cs="Times New Roman"/>
+          <w:szCs w:val="28"/>
+        </w:rPr>
+      </w:pPr>
+      <w:r>
+        <w:rPr>
+          <w:rFonts w:cs="Times New Roman"/>
+          <w:szCs w:val="28"/>
+        </w:rPr>
+        <w:t>Бот є прошарком між API та користувачем. Він перетворює команди користувача на запити до API, обробляє відповідь та подає у зручному для користувача представлені. Також бот віддає команду на агрегацію зовнішніх ресурсів та розсилає оновлення курсу валют.</w:t>
+      </w:r>
+    </w:p>
+    <w:p>
+      <w:pPr>
+        <w:ind w:firstLine="708"/>
+        <w:rPr>
+          <w:rFonts w:cs="Times New Roman"/>
+          <w:szCs w:val="28"/>
+        </w:rPr>
+      </w:pPr>
+      <w:r>
+        <w:rPr>
+          <w:rFonts w:cs="Times New Roman"/>
+          <w:szCs w:val="28"/>
+        </w:rPr>
+        <w:t>Для більш глибшого розуміння структури надалі буде розглянута структура</w:t>
+      </w:r>
+      <w:r>
+        <w:rPr>
+          <w:rFonts w:cs="Times New Roman"/>
+          <w:szCs w:val="28"/>
+          <w:lang w:val="ru-RU"/>
+        </w:rPr>
+        <w:t xml:space="preserve"> </w:t>
+      </w:r>
+      <w:r>
+        <w:rPr>
+          <w:rFonts w:cs="Times New Roman"/>
+          <w:szCs w:val="28"/>
+        </w:rPr>
+        <w:t>найважливіших</w:t>
+      </w:r>
+      <w:r>
+        <w:rPr>
+          <w:rFonts w:cs="Times New Roman"/>
+          <w:szCs w:val="28"/>
+        </w:rPr>
+        <w:t xml:space="preserve"> неймспейсів та інтерфесів боту.</w:t>
+      </w:r>
+    </w:p>
+    <w:p>
+      <w:pPr>
+        <w:ind w:firstLine="708"/>
+        <w:rPr>
+          <w:rFonts w:cs="Times New Roman"/>
+          <w:szCs w:val="28"/>
+        </w:rPr>
+      </w:pPr>
+    </w:p>
+    <w:p>
+      <w:pPr>
+        <w:ind w:firstLine="708"/>
+        <w:rPr>
+          <w:rFonts w:cs="Times New Roman"/>
+          <w:szCs w:val="28"/>
+          <w:lang w:val="en-US"/>
+        </w:rPr>
+      </w:pPr>
+      <w:r>
+        <w:rPr>
+          <w:rFonts w:cs="Times New Roman"/>
+          <w:szCs w:val="28"/>
+        </w:rPr>
+        <w:t xml:space="preserve">4.4.1 Неймспейс </w:t>
+      </w:r>
+      <w:r>
+        <w:rPr>
+          <w:rFonts w:cs="Times New Roman"/>
+          <w:szCs w:val="28"/>
+          <w:lang w:val="en-US"/>
+        </w:rPr>
+        <w:t>Bot.Routers</w:t>
+      </w:r>
+    </w:p>
+    <w:p>
+      <w:pPr>
+        <w:ind w:firstLine="708"/>
+        <w:rPr>
+          <w:rFonts w:cs="Times New Roman"/>
+          <w:szCs w:val="28"/>
+          <w:lang w:val="en-US"/>
+        </w:rPr>
+      </w:pPr>
+    </w:p>
+    <w:p>
+      <w:pPr>
+        <w:ind w:firstLine="708"/>
+        <w:rPr>
+          <w:rFonts w:cs="Times New Roman"/>
+          <w:szCs w:val="28"/>
+        </w:rPr>
+      </w:pPr>
+      <w:r>
+        <w:rPr>
+          <w:rFonts w:cs="Times New Roman"/>
+          <w:szCs w:val="28"/>
+        </w:rPr>
+        <w:t xml:space="preserve">Цей неймспейс є центральним у боті. У ньому знаходиться все необхідне для маршрутизації команд, отримання вхідних даних та виконання дій в залежності від маршруту. Головними </w:t>
+      </w:r>
+      <w:r>
+        <w:rPr>
+          <w:rFonts w:cs="Times New Roman"/>
+          <w:szCs w:val="28"/>
+        </w:rPr>
+        <w:t>елементами у цьому неймспейсі є:</w:t>
+      </w:r>
+    </w:p>
+    <w:p>
+      <w:pPr>
+        <w:pStyle w:val="ListParagraph"/>
+        <w:numPr>
+          <w:ilvl w:val="0"/>
+          <w:numId w:val="12"/>
+        </w:numPr>
+        <w:rPr>
+          <w:rFonts w:cs="Times New Roman"/>
+          <w:szCs w:val="28"/>
+        </w:rPr>
+      </w:pPr>
+      <w:r>
+        <w:rPr>
+          <w:rFonts w:cs="Times New Roman"/>
+          <w:b/>
+          <w:szCs w:val="28"/>
+        </w:rPr>
+        <w:t xml:space="preserve">Інтерфейс </w:t>
+      </w:r>
+      <w:r>
+        <w:rPr>
+          <w:rFonts w:cs="Times New Roman"/>
+          <w:b/>
+          <w:szCs w:val="28"/>
+          <w:lang w:val="en-US"/>
+        </w:rPr>
+        <w:t>IRouter</w:t>
+      </w:r>
+    </w:p>
+    <w:p>
+      <w:pPr>
+        <w:ind w:left="708"/>
+        <w:rPr>
+          <w:rFonts w:cs="Times New Roman"/>
+          <w:szCs w:val="28"/>
+        </w:rPr>
+      </w:pPr>
+      <w:r>
+        <w:rPr>
+          <w:rFonts w:cs="Times New Roman"/>
+          <w:szCs w:val="28"/>
+        </w:rPr>
+        <w:t xml:space="preserve">Містить наступні методи: </w:t>
+      </w:r>
+    </w:p>
+    <w:p>
+      <w:pPr>
+        <w:pStyle w:val="ListParagraph"/>
+        <w:numPr>
+          <w:ilvl w:val="0"/>
+          <w:numId w:val="18"/>
+        </w:numPr>
+        <w:rPr>
+          <w:rFonts w:cs="Times New Roman"/>
+          <w:szCs w:val="28"/>
+        </w:rPr>
+      </w:pPr>
+      <w:r>
+        <w:rPr>
+          <w:rFonts w:cs="Times New Roman"/>
+          <w:szCs w:val="28"/>
+          <w:lang w:val="en-US"/>
+        </w:rPr>
+        <w:t>IRouter Bind(string route, Func&lt;ParameterBag,IReply&gt; action, string name = null</w:t>
+      </w:r>
+      <w:r>
+        <w:rPr>
+          <w:rFonts w:cs="Times New Roman"/>
+          <w:szCs w:val="28"/>
+          <w:lang w:val="en-US"/>
+        </w:rPr>
+        <w:t xml:space="preserve">) – метод </w:t>
+      </w:r>
+      <w:r>
+        <w:rPr>
+          <w:rFonts w:cs="Times New Roman"/>
+          <w:szCs w:val="28"/>
+        </w:rPr>
+        <w:t>для прив</w:t>
+      </w:r>
+      <w:r>
+        <w:rPr>
+          <w:rFonts w:cs="Times New Roman"/>
+          <w:szCs w:val="28"/>
+          <w:lang w:val="en-US"/>
+        </w:rPr>
+        <w:t>’</w:t>
+      </w:r>
+      <w:r>
+        <w:rPr>
+          <w:rFonts w:cs="Times New Roman"/>
+          <w:szCs w:val="28"/>
+        </w:rPr>
+        <w:t xml:space="preserve">язки делегату до маршруту. Повертає екземпляр </w:t>
+      </w:r>
+      <w:r>
+        <w:rPr>
+          <w:rFonts w:cs="Times New Roman"/>
+          <w:szCs w:val="28"/>
+          <w:lang w:val="en-US"/>
+        </w:rPr>
+        <w:t xml:space="preserve">IRouter </w:t>
+      </w:r>
+      <w:r>
+        <w:rPr>
+          <w:rFonts w:cs="Times New Roman"/>
+          <w:szCs w:val="28"/>
+          <w:lang w:val="ru-RU"/>
+        </w:rPr>
+        <w:t>для подальшо чейнінгу.</w:t>
+      </w:r>
+    </w:p>
+    <w:p>
+      <w:pPr>
+        <w:pStyle w:val="ListParagraph"/>
+        <w:numPr>
+          <w:ilvl w:val="0"/>
+          <w:numId w:val="18"/>
+        </w:numPr>
+        <w:rPr>
+          <w:rFonts w:cs="Times New Roman"/>
+          <w:szCs w:val="28"/>
+        </w:rPr>
+      </w:pPr>
+      <w:r>
+        <w:rPr>
+          <w:rFonts w:cs="Times New Roman"/>
+          <w:szCs w:val="28"/>
+          <w:lang w:val="en-US"/>
+        </w:rPr>
+        <w:t>IReply</w:t>
+      </w:r>
+      <w:r>
+        <w:rPr>
+          <w:rFonts w:cs="Times New Roman"/>
+          <w:szCs w:val="28"/>
+        </w:rPr>
+        <w:t xml:space="preserve"> </w:t>
+      </w:r>
+      <w:r>
+        <w:rPr>
+          <w:rFonts w:cs="Times New Roman"/>
+          <w:szCs w:val="28"/>
+          <w:lang w:val="en-US"/>
+        </w:rPr>
+        <w:t>Dispatch</w:t>
+      </w:r>
+      <w:r>
+        <w:rPr>
+          <w:rFonts w:cs="Times New Roman"/>
+          <w:szCs w:val="28"/>
+        </w:rPr>
+        <w:t>(</w:t>
+      </w:r>
+      <w:r>
+        <w:rPr>
+          <w:rFonts w:cs="Times New Roman"/>
+          <w:szCs w:val="28"/>
+          <w:lang w:val="en-US"/>
+        </w:rPr>
+        <w:t>string</w:t>
+      </w:r>
+      <w:r>
+        <w:rPr>
+          <w:rFonts w:cs="Times New Roman"/>
+          <w:szCs w:val="28"/>
+        </w:rPr>
+        <w:t xml:space="preserve"> </w:t>
+      </w:r>
+      <w:r>
+        <w:rPr>
+          <w:rFonts w:cs="Times New Roman"/>
+          <w:szCs w:val="28"/>
+          <w:lang w:val="en-US"/>
+        </w:rPr>
+        <w:t>route</w:t>
+      </w:r>
+      <w:r>
+        <w:rPr>
+          <w:rFonts w:cs="Times New Roman"/>
+          <w:szCs w:val="28"/>
+        </w:rPr>
+        <w:t xml:space="preserve">) – виконує </w:t>
+      </w:r>
+      <w:r>
+        <w:rPr>
+          <w:rFonts w:cs="Times New Roman"/>
+          <w:szCs w:val="28"/>
+        </w:rPr>
+        <w:t>команду і повертає результат, придатний для відправки користувачу</w:t>
+      </w:r>
+    </w:p>
+    <w:p>
+      <w:pPr>
+        <w:pStyle w:val="ListParagraph"/>
+        <w:numPr>
+          <w:ilvl w:val="0"/>
+          <w:numId w:val="18"/>
+        </w:numPr>
+        <w:rPr>
+          <w:rFonts w:cs="Times New Roman"/>
+          <w:szCs w:val="28"/>
+        </w:rPr>
+      </w:pPr>
+      <w:r>
+        <w:rPr>
+          <w:rFonts w:cs="Times New Roman"/>
+          <w:szCs w:val="28"/>
+          <w:lang w:val="en-US"/>
+        </w:rPr>
+        <w:lastRenderedPageBreak/>
+        <w:t>Route</w:t>
+      </w:r>
+      <w:r>
+        <w:rPr>
+          <w:rFonts w:cs="Times New Roman"/>
+          <w:szCs w:val="28"/>
+        </w:rPr>
+        <w:t xml:space="preserve"> </w:t>
+      </w:r>
+      <w:r>
+        <w:rPr>
+          <w:rFonts w:cs="Times New Roman"/>
+          <w:szCs w:val="28"/>
+          <w:lang w:val="en-US"/>
+        </w:rPr>
+        <w:t>GetRouteByName</w:t>
+      </w:r>
+      <w:r>
+        <w:rPr>
+          <w:rFonts w:cs="Times New Roman"/>
+          <w:szCs w:val="28"/>
+        </w:rPr>
+        <w:t>(</w:t>
+      </w:r>
+      <w:r>
+        <w:rPr>
+          <w:rFonts w:cs="Times New Roman"/>
+          <w:szCs w:val="28"/>
+          <w:lang w:val="en-US"/>
+        </w:rPr>
+        <w:t>string</w:t>
+      </w:r>
+      <w:r>
+        <w:rPr>
+          <w:rFonts w:cs="Times New Roman"/>
+          <w:szCs w:val="28"/>
+        </w:rPr>
+        <w:t xml:space="preserve"> </w:t>
+      </w:r>
+      <w:r>
+        <w:rPr>
+          <w:rFonts w:cs="Times New Roman"/>
+          <w:szCs w:val="28"/>
+          <w:lang w:val="en-US"/>
+        </w:rPr>
+        <w:t>name</w:t>
+      </w:r>
+      <w:r>
+        <w:rPr>
+          <w:rFonts w:cs="Times New Roman"/>
+          <w:szCs w:val="28"/>
+        </w:rPr>
+        <w:t xml:space="preserve">) – повертає </w:t>
+      </w:r>
+      <w:r>
+        <w:rPr>
+          <w:rFonts w:cs="Times New Roman"/>
+          <w:szCs w:val="28"/>
+        </w:rPr>
+        <w:t>абстракцію маршруту згідно з прив</w:t>
+      </w:r>
+      <w:r>
+        <w:rPr>
+          <w:rFonts w:cs="Times New Roman"/>
+          <w:szCs w:val="28"/>
+        </w:rPr>
+        <w:t>’</w:t>
+      </w:r>
+      <w:r>
+        <w:rPr>
+          <w:rFonts w:cs="Times New Roman"/>
+          <w:szCs w:val="28"/>
+        </w:rPr>
+        <w:t>язаним ім</w:t>
+      </w:r>
+      <w:r>
+        <w:rPr>
+          <w:rFonts w:cs="Times New Roman"/>
+          <w:szCs w:val="28"/>
+        </w:rPr>
+        <w:t>’ям.</w:t>
+      </w:r>
+    </w:p>
+    <w:p>
+      <w:pPr>
+        <w:ind w:left="720"/>
+        <w:rPr>
+          <w:rFonts w:cs="Times New Roman"/>
+          <w:szCs w:val="28"/>
+        </w:rPr>
+      </w:pPr>
+      <w:r>
+        <w:rPr>
+          <w:rFonts w:cs="Times New Roman"/>
+          <w:szCs w:val="28"/>
+        </w:rPr>
+        <w:t>Цей інтерфейс є кінцевою абстрак</w:t>
+      </w:r>
+      <w:r>
+        <w:rPr>
+          <w:rFonts w:cs="Times New Roman"/>
+          <w:szCs w:val="28"/>
+        </w:rPr>
+        <w:t>цію роутера;</w:t>
+      </w:r>
+    </w:p>
+    <w:p>
+      <w:pPr>
+        <w:pStyle w:val="ListParagraph"/>
+        <w:numPr>
+          <w:ilvl w:val="0"/>
+          <w:numId w:val="12"/>
+        </w:numPr>
+        <w:rPr>
+          <w:rFonts w:cs="Times New Roman"/>
+          <w:szCs w:val="28"/>
+        </w:rPr>
+      </w:pPr>
+      <w:r>
+        <w:rPr>
+          <w:rFonts w:cs="Times New Roman"/>
+          <w:b/>
+          <w:szCs w:val="28"/>
+        </w:rPr>
+        <w:t xml:space="preserve">Інтерфейс </w:t>
+      </w:r>
+      <w:r>
+        <w:rPr>
+          <w:rFonts w:cs="Times New Roman"/>
+          <w:b/>
+          <w:szCs w:val="28"/>
+          <w:lang w:val="en-US"/>
+        </w:rPr>
+        <w:t>IRouterExpressionParser</w:t>
+      </w:r>
+    </w:p>
+    <w:p>
+      <w:pPr>
+        <w:ind w:firstLine="708"/>
+        <w:rPr>
+          <w:rFonts w:cs="Times New Roman"/>
+          <w:szCs w:val="28"/>
+          <w:lang w:val="en-US"/>
+        </w:rPr>
+      </w:pPr>
+      <w:r>
+        <w:rPr>
+          <w:rFonts w:cs="Times New Roman"/>
+          <w:szCs w:val="28"/>
+        </w:rPr>
+        <w:t xml:space="preserve">Абстракція, яка відповідає за перетворення маршруту до кінцевого регулярного виразу. Містить лише метод </w:t>
+      </w:r>
+      <w:r>
+        <w:rPr>
+          <w:rFonts w:cs="Times New Roman"/>
+          <w:szCs w:val="28"/>
+          <w:lang w:val="en-US"/>
+        </w:rPr>
+        <w:t>string</w:t>
+      </w:r>
+      <w:r>
+        <w:rPr>
+          <w:rFonts w:cs="Times New Roman"/>
+          <w:szCs w:val="28"/>
+        </w:rPr>
+        <w:t xml:space="preserve"> </w:t>
+      </w:r>
+      <w:r>
+        <w:rPr>
+          <w:rFonts w:cs="Times New Roman"/>
+          <w:szCs w:val="28"/>
+          <w:lang w:val="en-US"/>
+        </w:rPr>
+        <w:t>ParseExpression</w:t>
+      </w:r>
+      <w:r>
+        <w:rPr>
+          <w:rFonts w:cs="Times New Roman"/>
+          <w:szCs w:val="28"/>
+        </w:rPr>
+        <w:t>(</w:t>
+      </w:r>
+      <w:r>
+        <w:rPr>
+          <w:rFonts w:cs="Times New Roman"/>
+          <w:szCs w:val="28"/>
+          <w:lang w:val="en-US"/>
+        </w:rPr>
+        <w:t>string</w:t>
+      </w:r>
+      <w:r>
+        <w:rPr>
+          <w:rFonts w:cs="Times New Roman"/>
+          <w:szCs w:val="28"/>
+        </w:rPr>
+        <w:t xml:space="preserve"> </w:t>
+      </w:r>
+      <w:r>
+        <w:rPr>
+          <w:rFonts w:cs="Times New Roman"/>
+          <w:szCs w:val="28"/>
+          <w:lang w:val="en-US"/>
+        </w:rPr>
+        <w:t>command</w:t>
+      </w:r>
+      <w:r>
+        <w:rPr>
+          <w:rFonts w:cs="Times New Roman"/>
+          <w:szCs w:val="28"/>
+        </w:rPr>
+        <w:t xml:space="preserve">), </w:t>
+      </w:r>
+      <w:r>
+        <w:rPr>
+          <w:rFonts w:cs="Times New Roman"/>
+          <w:szCs w:val="28"/>
+        </w:rPr>
+        <w:t>який на вхід приймає строкове представлення маршруту, а повертає регулярний вираз.</w:t>
+      </w:r>
+    </w:p>
+    <w:p>
+      <w:pPr>
+        <w:pStyle w:val="ListParagraph"/>
+        <w:numPr>
+          <w:ilvl w:val="0"/>
+          <w:numId w:val="12"/>
+        </w:numPr>
+        <w:rPr>
+          <w:rFonts w:cs="Times New Roman"/>
+          <w:b/>
+          <w:szCs w:val="28"/>
+          <w:lang w:val="ru-RU"/>
+        </w:rPr>
+      </w:pPr>
+      <w:r>
+        <w:rPr>
+          <w:rFonts w:cs="Times New Roman"/>
+          <w:b/>
+          <w:szCs w:val="28"/>
+        </w:rPr>
+        <w:t xml:space="preserve">Клас </w:t>
+      </w:r>
+      <w:r>
+        <w:rPr>
+          <w:rFonts w:cs="Times New Roman"/>
+          <w:b/>
+          <w:szCs w:val="28"/>
+          <w:lang w:val="en-US"/>
+        </w:rPr>
+        <w:t>Route</w:t>
+      </w:r>
+      <w:r>
+        <w:rPr>
+          <w:rFonts w:cs="Times New Roman"/>
+          <w:b/>
+          <w:szCs w:val="28"/>
+        </w:rPr>
+        <w:t xml:space="preserve"> </w:t>
+      </w:r>
+      <w:r>
+        <w:rPr>
+          <w:rFonts w:cs="Times New Roman"/>
+          <w:szCs w:val="28"/>
+        </w:rPr>
+        <w:t>– представляє абстракцію над аршрутом. Містить наступні властивості:</w:t>
+      </w:r>
+    </w:p>
+    <w:p>
+      <w:pPr>
+        <w:pStyle w:val="ListParagraph"/>
+        <w:numPr>
+          <w:ilvl w:val="0"/>
+          <w:numId w:val="21"/>
+        </w:numPr>
+        <w:rPr>
+          <w:rFonts w:cs="Times New Roman"/>
+          <w:szCs w:val="28"/>
+        </w:rPr>
+      </w:pPr>
+      <w:r>
+        <w:rPr>
+          <w:rFonts w:cs="Times New Roman"/>
+          <w:szCs w:val="28"/>
+          <w:lang w:val="en-US"/>
+        </w:rPr>
+        <w:t>public string Name { get; set; }</w:t>
+      </w:r>
+      <w:r>
+        <w:rPr>
+          <w:rFonts w:cs="Times New Roman"/>
+          <w:szCs w:val="28"/>
+        </w:rPr>
+        <w:t xml:space="preserve"> – назва маршруту</w:t>
+      </w:r>
+      <w:r>
+        <w:rPr>
+          <w:rFonts w:cs="Times New Roman"/>
+          <w:szCs w:val="28"/>
+          <w:lang w:val="en-US"/>
+        </w:rPr>
+        <w:t>;</w:t>
+      </w:r>
+    </w:p>
+    <w:p>
+      <w:pPr>
+        <w:pStyle w:val="ListParagraph"/>
+        <w:numPr>
+          <w:ilvl w:val="0"/>
+          <w:numId w:val="21"/>
+        </w:numPr>
+        <w:rPr>
+          <w:rFonts w:cs="Times New Roman"/>
+          <w:szCs w:val="28"/>
+        </w:rPr>
+      </w:pPr>
+      <w:r>
+        <w:rPr>
+          <w:rFonts w:cs="Times New Roman"/>
+          <w:szCs w:val="28"/>
+          <w:lang w:val="en-US"/>
+        </w:rPr>
+        <w:t>public</w:t>
+      </w:r>
+      <w:r>
+        <w:rPr>
+          <w:rFonts w:cs="Times New Roman"/>
+          <w:szCs w:val="28"/>
+        </w:rPr>
+        <w:t xml:space="preserve"> </w:t>
+      </w:r>
+      <w:r>
+        <w:rPr>
+          <w:rFonts w:cs="Times New Roman"/>
+          <w:szCs w:val="28"/>
+          <w:lang w:val="en-US"/>
+        </w:rPr>
+        <w:t>string</w:t>
+      </w:r>
+      <w:r>
+        <w:rPr>
+          <w:rFonts w:cs="Times New Roman"/>
+          <w:szCs w:val="28"/>
+        </w:rPr>
+        <w:t xml:space="preserve"> </w:t>
+      </w:r>
+      <w:r>
+        <w:rPr>
+          <w:rFonts w:cs="Times New Roman"/>
+          <w:szCs w:val="28"/>
+          <w:lang w:val="en-US"/>
+        </w:rPr>
+        <w:t>RawRoute</w:t>
+      </w:r>
+      <w:r>
+        <w:rPr>
+          <w:rFonts w:cs="Times New Roman"/>
+          <w:szCs w:val="28"/>
+        </w:rPr>
+        <w:t xml:space="preserve"> { </w:t>
+      </w:r>
+      <w:r>
+        <w:rPr>
+          <w:rFonts w:cs="Times New Roman"/>
+          <w:szCs w:val="28"/>
+          <w:lang w:val="en-US"/>
+        </w:rPr>
+        <w:t>get</w:t>
+      </w:r>
+      <w:r>
+        <w:rPr>
+          <w:rFonts w:cs="Times New Roman"/>
+          <w:szCs w:val="28"/>
+        </w:rPr>
+        <w:t xml:space="preserve">; </w:t>
+      </w:r>
+      <w:r>
+        <w:rPr>
+          <w:rFonts w:cs="Times New Roman"/>
+          <w:szCs w:val="28"/>
+          <w:lang w:val="en-US"/>
+        </w:rPr>
+        <w:t>set</w:t>
+      </w:r>
+      <w:r>
+        <w:rPr>
+          <w:rFonts w:cs="Times New Roman"/>
+          <w:szCs w:val="28"/>
+        </w:rPr>
+        <w:t>; }</w:t>
+      </w:r>
+      <w:r>
+        <w:rPr>
+          <w:rFonts w:cs="Times New Roman"/>
+          <w:szCs w:val="28"/>
+        </w:rPr>
+        <w:t xml:space="preserve"> – необроблене представлення маршруту</w:t>
+      </w:r>
+      <w:r>
+        <w:rPr>
+          <w:rFonts w:cs="Times New Roman"/>
+          <w:szCs w:val="28"/>
+        </w:rPr>
+        <w:t>;</w:t>
+      </w:r>
+    </w:p>
+    <w:p>
+      <w:pPr>
+        <w:pStyle w:val="ListParagraph"/>
+        <w:numPr>
+          <w:ilvl w:val="0"/>
+          <w:numId w:val="21"/>
+        </w:numPr>
+        <w:rPr>
+          <w:rFonts w:cs="Times New Roman"/>
+          <w:szCs w:val="28"/>
+        </w:rPr>
+      </w:pPr>
+      <w:r>
+        <w:rPr>
+          <w:rFonts w:cs="Times New Roman"/>
+          <w:szCs w:val="28"/>
+          <w:lang w:val="en-US"/>
+        </w:rPr>
+        <w:t>public</w:t>
+      </w:r>
+      <w:r>
+        <w:rPr>
+          <w:rFonts w:cs="Times New Roman"/>
+          <w:szCs w:val="28"/>
+        </w:rPr>
+        <w:t xml:space="preserve"> </w:t>
+      </w:r>
+      <w:r>
+        <w:rPr>
+          <w:rFonts w:cs="Times New Roman"/>
+          <w:szCs w:val="28"/>
+          <w:lang w:val="en-US"/>
+        </w:rPr>
+        <w:t>string</w:t>
+      </w:r>
+      <w:r>
+        <w:rPr>
+          <w:rFonts w:cs="Times New Roman"/>
+          <w:szCs w:val="28"/>
+        </w:rPr>
+        <w:t xml:space="preserve"> </w:t>
+      </w:r>
+      <w:r>
+        <w:rPr>
+          <w:rFonts w:cs="Times New Roman"/>
+          <w:szCs w:val="28"/>
+          <w:lang w:val="en-US"/>
+        </w:rPr>
+        <w:t>CompiledRoute</w:t>
+      </w:r>
+      <w:r>
+        <w:rPr>
+          <w:rFonts w:cs="Times New Roman"/>
+          <w:szCs w:val="28"/>
+        </w:rPr>
+        <w:t xml:space="preserve"> { </w:t>
+      </w:r>
+      <w:r>
+        <w:rPr>
+          <w:rFonts w:cs="Times New Roman"/>
+          <w:szCs w:val="28"/>
+          <w:lang w:val="en-US"/>
+        </w:rPr>
+        <w:t>get</w:t>
+      </w:r>
+      <w:r>
+        <w:rPr>
+          <w:rFonts w:cs="Times New Roman"/>
+          <w:szCs w:val="28"/>
+        </w:rPr>
+        <w:t xml:space="preserve">; </w:t>
+      </w:r>
+      <w:r>
+        <w:rPr>
+          <w:rFonts w:cs="Times New Roman"/>
+          <w:szCs w:val="28"/>
+          <w:lang w:val="en-US"/>
+        </w:rPr>
+        <w:t>set</w:t>
+      </w:r>
+      <w:r>
+        <w:rPr>
+          <w:rFonts w:cs="Times New Roman"/>
+          <w:szCs w:val="28"/>
+        </w:rPr>
+        <w:t>; }</w:t>
+      </w:r>
+      <w:r>
+        <w:rPr>
+          <w:rFonts w:cs="Times New Roman"/>
+          <w:szCs w:val="28"/>
+        </w:rPr>
+        <w:t xml:space="preserve"> – маршрут, перетворений на регулярний вираз</w:t>
+      </w:r>
+      <w:r>
+        <w:rPr>
+          <w:rFonts w:cs="Times New Roman"/>
+          <w:szCs w:val="28"/>
+        </w:rPr>
+        <w:t>;</w:t>
+      </w:r>
+    </w:p>
+    <w:p>
+      <w:pPr>
+        <w:pStyle w:val="ListParagraph"/>
+        <w:numPr>
+          <w:ilvl w:val="0"/>
+          <w:numId w:val="21"/>
+        </w:numPr>
+        <w:rPr>
+          <w:rFonts w:cs="Times New Roman"/>
+          <w:szCs w:val="28"/>
+        </w:rPr>
+      </w:pPr>
+      <w:r>
+        <w:rPr>
+          <w:rFonts w:cs="Times New Roman"/>
+          <w:szCs w:val="28"/>
+          <w:lang w:val="en-US"/>
+        </w:rPr>
+        <w:t>public</w:t>
+      </w:r>
+      <w:r>
+        <w:rPr>
+          <w:rFonts w:cs="Times New Roman"/>
+          <w:szCs w:val="28"/>
+        </w:rPr>
+        <w:t xml:space="preserve"> </w:t>
+      </w:r>
+      <w:r>
+        <w:rPr>
+          <w:rFonts w:cs="Times New Roman"/>
+          <w:szCs w:val="28"/>
+          <w:lang w:val="en-US"/>
+        </w:rPr>
+        <w:t>Func</w:t>
+      </w:r>
+      <w:r>
+        <w:rPr>
+          <w:rFonts w:cs="Times New Roman"/>
+          <w:szCs w:val="28"/>
+        </w:rPr>
+        <w:t>&lt;</w:t>
+      </w:r>
+      <w:r>
+        <w:rPr>
+          <w:rFonts w:cs="Times New Roman"/>
+          <w:szCs w:val="28"/>
+          <w:lang w:val="en-US"/>
+        </w:rPr>
+        <w:t>ParameterBag</w:t>
+      </w:r>
+      <w:r>
+        <w:rPr>
+          <w:rFonts w:cs="Times New Roman"/>
+          <w:szCs w:val="28"/>
+        </w:rPr>
+        <w:t xml:space="preserve">, </w:t>
+      </w:r>
+      <w:r>
+        <w:rPr>
+          <w:rFonts w:cs="Times New Roman"/>
+          <w:szCs w:val="28"/>
+          <w:lang w:val="en-US"/>
+        </w:rPr>
+        <w:t>IReply</w:t>
+      </w:r>
+      <w:r>
+        <w:rPr>
+          <w:rFonts w:cs="Times New Roman"/>
+          <w:szCs w:val="28"/>
+        </w:rPr>
+        <w:t xml:space="preserve">&gt; </w:t>
+      </w:r>
+      <w:r>
+        <w:rPr>
+          <w:rFonts w:cs="Times New Roman"/>
+          <w:szCs w:val="28"/>
+          <w:lang w:val="en-US"/>
+        </w:rPr>
+        <w:t>Handler</w:t>
+      </w:r>
+      <w:r>
+        <w:rPr>
+          <w:rFonts w:cs="Times New Roman"/>
+          <w:szCs w:val="28"/>
+        </w:rPr>
+        <w:t xml:space="preserve"> { </w:t>
+      </w:r>
+      <w:r>
+        <w:rPr>
+          <w:rFonts w:cs="Times New Roman"/>
+          <w:szCs w:val="28"/>
+          <w:lang w:val="en-US"/>
+        </w:rPr>
+        <w:t>get</w:t>
+      </w:r>
+      <w:r>
+        <w:rPr>
+          <w:rFonts w:cs="Times New Roman"/>
+          <w:szCs w:val="28"/>
+        </w:rPr>
+        <w:t xml:space="preserve">; </w:t>
+      </w:r>
+      <w:r>
+        <w:rPr>
+          <w:rFonts w:cs="Times New Roman"/>
+          <w:szCs w:val="28"/>
+          <w:lang w:val="en-US"/>
+        </w:rPr>
+        <w:t>set</w:t>
+      </w:r>
+      <w:r>
+        <w:rPr>
+          <w:rFonts w:cs="Times New Roman"/>
+          <w:szCs w:val="28"/>
+        </w:rPr>
+        <w:t>; }</w:t>
+      </w:r>
+      <w:r>
+        <w:rPr>
+          <w:rFonts w:cs="Times New Roman"/>
+          <w:szCs w:val="28"/>
+        </w:rPr>
+        <w:t xml:space="preserve"> – коллбек, який буде </w:t>
+      </w:r>
+      <w:r>
+        <w:rPr>
+          <w:rFonts w:cs="Times New Roman"/>
+          <w:szCs w:val="28"/>
+        </w:rPr>
+        <w:t>викликаний при обробці маршруту;</w:t>
+      </w:r>
+    </w:p>
+    <w:p>
+      <w:pPr>
+        <w:ind w:left="1068"/>
+        <w:rPr>
+          <w:rFonts w:cs="Times New Roman"/>
+          <w:szCs w:val="28"/>
+        </w:rPr>
+      </w:pPr>
+      <w:r>
+        <w:rPr>
+          <w:rFonts w:cs="Times New Roman"/>
+          <w:szCs w:val="28"/>
+        </w:rPr>
+        <w:t>Також цей класс містить допоміжні функції для встановлення одного або деклькох значень мар</w:t>
+      </w:r>
+      <w:r>
+        <w:rPr>
+          <w:rFonts w:cs="Times New Roman"/>
+          <w:szCs w:val="28"/>
+        </w:rPr>
+        <w:t>шруту;</w:t>
+      </w:r>
+    </w:p>
+    <w:p>
+      <w:pPr>
+        <w:pStyle w:val="ListParagraph"/>
+        <w:numPr>
+          <w:ilvl w:val="0"/>
+          <w:numId w:val="12"/>
+        </w:numPr>
+        <w:rPr>
+          <w:rFonts w:cs="Times New Roman"/>
+          <w:b/>
+          <w:szCs w:val="28"/>
+        </w:rPr>
+      </w:pPr>
+      <w:r>
+        <w:rPr>
+          <w:rFonts w:cs="Times New Roman"/>
+          <w:b/>
+          <w:szCs w:val="28"/>
+        </w:rPr>
+        <w:t xml:space="preserve">Клас </w:t>
+      </w:r>
+      <w:r>
+        <w:rPr>
+          <w:rFonts w:cs="Times New Roman"/>
+          <w:b/>
+          <w:szCs w:val="28"/>
+          <w:lang w:val="en-US"/>
+        </w:rPr>
+        <w:t>ParameterBag</w:t>
+      </w:r>
+      <w:r>
+        <w:rPr>
+          <w:rFonts w:cs="Times New Roman"/>
+          <w:szCs w:val="28"/>
+          <w:lang w:val="ru-RU"/>
+        </w:rPr>
+        <w:t xml:space="preserve"> – </w:t>
+      </w:r>
+      <w:r>
+        <w:rPr>
+          <w:rFonts w:cs="Times New Roman"/>
+          <w:szCs w:val="28"/>
+        </w:rPr>
+        <w:t>представляє собою абстракцію, яка зберігає параметри команди</w:t>
+      </w:r>
+      <w:r>
+        <w:rPr>
+          <w:rFonts w:cs="Times New Roman"/>
+          <w:szCs w:val="28"/>
+        </w:rPr>
+        <w:t>;</w:t>
+      </w:r>
+    </w:p>
+    <w:p>
+      <w:pPr>
+        <w:ind w:left="708"/>
+        <w:rPr>
+          <w:rFonts w:cs="Times New Roman"/>
+          <w:szCs w:val="28"/>
+        </w:rPr>
+      </w:pPr>
+      <w:r>
+        <w:rPr>
+          <w:rFonts w:cs="Times New Roman"/>
+          <w:szCs w:val="28"/>
+        </w:rPr>
+        <w:t>Також у цьому неймспейсі присутні реалізації відповідних інтерфейсів.</w:t>
+      </w:r>
+    </w:p>
+    <w:p>
+      <w:pPr>
+        <w:rPr>
+          <w:rFonts w:cs="Times New Roman"/>
+          <w:b/>
+          <w:szCs w:val="28"/>
+        </w:rPr>
+      </w:pPr>
+    </w:p>
+    <w:p>
+      <w:pPr>
+        <w:pStyle w:val="ListParagraph"/>
+        <w:numPr>
+          <w:ilvl w:val="2"/>
+          <w:numId w:val="21"/>
+        </w:numPr>
+        <w:rPr>
+          <w:rFonts w:cs="Times New Roman"/>
+          <w:szCs w:val="28"/>
+          <w:lang w:val="en-US"/>
+        </w:rPr>
+      </w:pPr>
+      <w:r>
+        <w:rPr>
+          <w:rFonts w:cs="Times New Roman"/>
+          <w:szCs w:val="28"/>
+        </w:rPr>
+        <w:t xml:space="preserve">Неймспейс </w:t>
+      </w:r>
+      <w:r>
+        <w:rPr>
+          <w:rFonts w:cs="Times New Roman"/>
+          <w:szCs w:val="28"/>
+          <w:lang w:val="en-US"/>
+        </w:rPr>
+        <w:t>Bot.Exceptions</w:t>
+      </w:r>
+    </w:p>
+    <w:p>
+      <w:pPr>
+        <w:ind w:left="1068"/>
+        <w:rPr>
+          <w:rFonts w:cs="Times New Roman"/>
+          <w:szCs w:val="28"/>
+          <w:lang w:val="en-US"/>
+        </w:rPr>
+      </w:pPr>
+    </w:p>
+    <w:p>
+      <w:pPr>
+        <w:ind w:firstLine="708"/>
+        <w:rPr>
+          <w:rFonts w:cs="Times New Roman"/>
+          <w:szCs w:val="28"/>
+        </w:rPr>
+      </w:pPr>
+      <w:r>
+        <w:rPr>
+          <w:rFonts w:cs="Times New Roman"/>
+          <w:szCs w:val="28"/>
+        </w:rPr>
+        <w:t>У цьому неймспейсі знаход</w:t>
+      </w:r>
+      <w:r>
+        <w:rPr>
+          <w:rFonts w:cs="Times New Roman"/>
+          <w:szCs w:val="28"/>
+        </w:rPr>
+        <w:t xml:space="preserve">яться всі виключення, що можуть </w:t>
+      </w:r>
+      <w:r>
+        <w:rPr>
+          <w:rFonts w:cs="Times New Roman"/>
+          <w:szCs w:val="28"/>
+        </w:rPr>
+        <w:t>відбутись в ході виконання програми. Перелік классів:</w:t>
+      </w:r>
+    </w:p>
+    <w:p>
+      <w:pPr>
+        <w:pStyle w:val="ListParagraph"/>
+        <w:numPr>
+          <w:ilvl w:val="0"/>
+          <w:numId w:val="12"/>
+        </w:numPr>
+        <w:rPr>
+          <w:rFonts w:cs="Times New Roman"/>
+          <w:szCs w:val="28"/>
+        </w:rPr>
+      </w:pPr>
+      <w:r>
+        <w:rPr>
+          <w:rFonts w:cs="Times New Roman"/>
+          <w:b/>
+          <w:szCs w:val="28"/>
+          <w:lang w:val="en-US"/>
+        </w:rPr>
+        <w:lastRenderedPageBreak/>
+        <w:t>DomainException</w:t>
+      </w:r>
+      <w:r>
+        <w:rPr>
+          <w:rFonts w:cs="Times New Roman"/>
+          <w:szCs w:val="28"/>
+          <w:lang w:val="ru-RU"/>
+        </w:rPr>
+        <w:t xml:space="preserve"> – </w:t>
+      </w:r>
+      <w:r>
+        <w:rPr>
+          <w:rFonts w:cs="Times New Roman"/>
+          <w:szCs w:val="28"/>
+          <w:lang w:val="ru-RU"/>
+        </w:rPr>
+        <w:t>базове виключення, яке представляэ помилку предметно</w:t>
+      </w:r>
+      <w:r>
+        <w:rPr>
+          <w:rFonts w:cs="Times New Roman"/>
+          <w:szCs w:val="28"/>
+        </w:rPr>
+        <w:t>ї області</w:t>
+      </w:r>
+      <w:r>
+        <w:rPr>
+          <w:rFonts w:cs="Times New Roman"/>
+          <w:szCs w:val="28"/>
+          <w:lang w:val="ru-RU"/>
+        </w:rPr>
+        <w:t>;</w:t>
+      </w:r>
+    </w:p>
+    <w:p>
+      <w:pPr>
+        <w:pStyle w:val="ListParagraph"/>
+        <w:numPr>
+          <w:ilvl w:val="0"/>
+          <w:numId w:val="12"/>
+        </w:numPr>
+        <w:rPr>
+          <w:rFonts w:cs="Times New Roman"/>
+          <w:szCs w:val="28"/>
+        </w:rPr>
+      </w:pPr>
+      <w:r>
+        <w:rPr>
+          <w:rFonts w:cs="Times New Roman"/>
+          <w:b/>
+          <w:szCs w:val="28"/>
+          <w:lang w:val="en-US"/>
+        </w:rPr>
+        <w:t>RouteException</w:t>
+      </w:r>
+      <w:r>
+        <w:rPr>
+          <w:rFonts w:cs="Times New Roman"/>
+          <w:szCs w:val="28"/>
+          <w:lang w:val="ru-RU"/>
+        </w:rPr>
+        <w:t xml:space="preserve"> – </w:t>
+      </w:r>
+      <w:r>
+        <w:rPr>
+          <w:rFonts w:cs="Times New Roman"/>
+          <w:szCs w:val="28"/>
+        </w:rPr>
+        <w:t>виключення, яке представляє те, що маршрут не</w:t>
+      </w:r>
+      <w:r>
+        <w:rPr>
+          <w:rFonts w:cs="Times New Roman"/>
+          <w:szCs w:val="28"/>
+        </w:rPr>
+        <w:t xml:space="preserve"> було знайдено в маршрутизаторі;</w:t>
+      </w:r>
+    </w:p>
+    <w:p>
+      <w:pPr>
+        <w:pStyle w:val="ListParagraph"/>
+        <w:numPr>
+          <w:ilvl w:val="0"/>
+          <w:numId w:val="12"/>
+        </w:numPr>
+        <w:rPr>
+          <w:rFonts w:cs="Times New Roman"/>
+          <w:szCs w:val="28"/>
+        </w:rPr>
+      </w:pPr>
+      <w:r>
+        <w:rPr>
+          <w:rFonts w:cs="Times New Roman"/>
+          <w:b/>
+          <w:szCs w:val="28"/>
+          <w:lang w:val="en-US"/>
+        </w:rPr>
+        <w:t>RouteParamsException</w:t>
+      </w:r>
+      <w:r>
+        <w:rPr>
+          <w:rFonts w:cs="Times New Roman"/>
+          <w:szCs w:val="28"/>
+        </w:rPr>
+        <w:t xml:space="preserve"> – </w:t>
+      </w:r>
+      <w:r>
+        <w:rPr>
+          <w:rFonts w:cs="Times New Roman"/>
+          <w:szCs w:val="28"/>
+        </w:rPr>
+        <w:t>виключення, яке виникає при спробі використати неві</w:t>
+      </w:r>
+      <w:r>
+        <w:rPr>
+          <w:rFonts w:cs="Times New Roman"/>
+          <w:szCs w:val="28"/>
+        </w:rPr>
+        <w:t>рний формат для строки маршруту;</w:t>
+      </w:r>
+    </w:p>
+    <w:p>
+      <w:pPr>
+        <w:pStyle w:val="ListParagraph"/>
+        <w:ind w:left="1068"/>
+        <w:rPr>
+          <w:rFonts w:cs="Times New Roman"/>
+          <w:szCs w:val="28"/>
+        </w:rPr>
+      </w:pPr>
+    </w:p>
+    <w:p>
+      <w:pPr>
+        <w:pStyle w:val="ListParagraph"/>
+        <w:numPr>
+          <w:ilvl w:val="2"/>
+          <w:numId w:val="21"/>
+        </w:numPr>
+        <w:rPr>
+          <w:rFonts w:cs="Times New Roman"/>
+          <w:szCs w:val="28"/>
+          <w:lang w:val="en-US"/>
+        </w:rPr>
+      </w:pPr>
+      <w:r>
+        <w:rPr>
+          <w:rFonts w:cs="Times New Roman"/>
+          <w:szCs w:val="28"/>
+        </w:rPr>
+        <w:t xml:space="preserve">Неймспейс </w:t>
+      </w:r>
+      <w:r>
+        <w:rPr>
+          <w:rFonts w:cs="Times New Roman"/>
+          <w:szCs w:val="28"/>
+          <w:lang w:val="en-US"/>
+        </w:rPr>
+        <w:t>Bot.</w:t>
+      </w:r>
+      <w:r>
+        <w:rPr>
+          <w:rFonts w:cs="Times New Roman"/>
+          <w:szCs w:val="28"/>
+          <w:lang w:val="en-US"/>
+        </w:rPr>
+        <w:t>Entities</w:t>
+      </w:r>
+    </w:p>
+    <w:p>
+      <w:pPr>
+        <w:ind w:left="1068"/>
+        <w:rPr>
+          <w:rFonts w:cs="Times New Roman"/>
+          <w:szCs w:val="28"/>
+          <w:lang w:val="en-US"/>
+        </w:rPr>
+      </w:pPr>
+    </w:p>
+    <w:p>
+      <w:pPr>
+        <w:ind w:firstLine="720"/>
+        <w:rPr>
+          <w:rFonts w:cs="Times New Roman"/>
+          <w:szCs w:val="28"/>
+        </w:rPr>
+      </w:pPr>
+      <w:r>
+        <w:rPr>
+          <w:rFonts w:cs="Times New Roman"/>
+          <w:szCs w:val="28"/>
+        </w:rPr>
+        <w:t>Представляє з собою необхідні сутності предметної області. Містить наступні класи:</w:t>
+      </w:r>
+    </w:p>
+    <w:p>
+      <w:pPr>
+        <w:pStyle w:val="ListParagraph"/>
+        <w:numPr>
+          <w:ilvl w:val="0"/>
+          <w:numId w:val="12"/>
+        </w:numPr>
+        <w:rPr>
+          <w:rFonts w:cs="Times New Roman"/>
+          <w:szCs w:val="28"/>
+        </w:rPr>
+      </w:pPr>
+      <w:r>
+        <w:rPr>
+          <w:rFonts w:cs="Times New Roman"/>
+          <w:b/>
+          <w:szCs w:val="28"/>
+          <w:lang w:val="en-US"/>
+        </w:rPr>
+        <w:t>Currencies</w:t>
+      </w:r>
+      <w:r>
+        <w:rPr>
+          <w:rFonts w:cs="Times New Roman"/>
+          <w:szCs w:val="28"/>
+          <w:lang w:val="en-US"/>
+        </w:rPr>
+        <w:t xml:space="preserve"> – </w:t>
+      </w:r>
+      <w:r>
+        <w:rPr>
+          <w:rFonts w:cs="Times New Roman"/>
+          <w:szCs w:val="28"/>
+        </w:rPr>
+        <w:t>представлення криптовалюти</w:t>
+      </w:r>
+      <w:r>
+        <w:rPr>
+          <w:rFonts w:cs="Times New Roman"/>
+          <w:szCs w:val="28"/>
+          <w:lang w:val="en-US"/>
+        </w:rPr>
+        <w:t>;</w:t>
+      </w:r>
+    </w:p>
+    <w:p>
+      <w:pPr>
+        <w:pStyle w:val="ListParagraph"/>
+        <w:ind w:left="1068"/>
+        <w:rPr>
+          <w:rFonts w:cs="Times New Roman"/>
+          <w:szCs w:val="28"/>
+        </w:rPr>
+      </w:pPr>
+    </w:p>
+    <w:p>
+      <w:pPr>
+        <w:pStyle w:val="ListParagraph"/>
+        <w:numPr>
+          <w:ilvl w:val="2"/>
+          <w:numId w:val="21"/>
+        </w:numPr>
+        <w:rPr>
+          <w:rFonts w:cs="Times New Roman"/>
+          <w:szCs w:val="28"/>
+          <w:lang w:val="en-US"/>
+        </w:rPr>
+      </w:pPr>
+      <w:r>
+        <w:rPr>
+          <w:rFonts w:cs="Times New Roman"/>
+          <w:szCs w:val="28"/>
+        </w:rPr>
+        <w:t xml:space="preserve">Неймспейс </w:t>
+      </w:r>
+      <w:r>
+        <w:rPr>
+          <w:rFonts w:cs="Times New Roman"/>
+          <w:szCs w:val="28"/>
+          <w:lang w:val="en-US"/>
+        </w:rPr>
+        <w:t>Bot.APIs</w:t>
+      </w:r>
+    </w:p>
+    <w:p>
+      <w:pPr>
+        <w:rPr>
+          <w:rFonts w:cs="Times New Roman"/>
+          <w:szCs w:val="28"/>
+          <w:lang w:val="en-US"/>
+        </w:rPr>
+      </w:pPr>
+    </w:p>
+    <w:p>
+      <w:pPr>
+        <w:ind w:firstLine="720"/>
+        <w:rPr>
+          <w:rFonts w:cs="Times New Roman"/>
+          <w:szCs w:val="28"/>
+        </w:rPr>
+      </w:pPr>
+      <w:r>
+        <w:rPr>
+          <w:rFonts w:cs="Times New Roman"/>
+          <w:szCs w:val="28"/>
+        </w:rPr>
+        <w:t xml:space="preserve">Представляє собою абстракції над бекендом </w:t>
+      </w:r>
+      <w:r>
+        <w:rPr>
+          <w:rFonts w:cs="Times New Roman"/>
+          <w:szCs w:val="28"/>
+          <w:lang w:val="en-US"/>
+        </w:rPr>
+        <w:t>API</w:t>
+      </w:r>
+      <w:r>
+        <w:rPr>
+          <w:rFonts w:cs="Times New Roman"/>
+          <w:szCs w:val="28"/>
+          <w:lang w:val="ru-RU"/>
+        </w:rPr>
+        <w:t xml:space="preserve">. </w:t>
+      </w:r>
+      <w:r>
+        <w:rPr>
+          <w:rFonts w:cs="Times New Roman"/>
+          <w:szCs w:val="28"/>
+        </w:rPr>
+        <w:t xml:space="preserve">Містить в собі інтерфейс </w:t>
+      </w:r>
+      <w:r>
+        <w:rPr>
+          <w:rFonts w:cs="Times New Roman"/>
+          <w:b/>
+          <w:szCs w:val="28"/>
+          <w:lang w:val="en-US"/>
+        </w:rPr>
+        <w:t>I</w:t>
+      </w:r>
+      <w:r>
+        <w:rPr>
+          <w:rFonts w:cs="Times New Roman"/>
+          <w:szCs w:val="28"/>
+          <w:lang w:val="en-US"/>
+        </w:rPr>
+        <w:t>API</w:t>
+      </w:r>
+      <w:r>
+        <w:rPr>
+          <w:rFonts w:cs="Times New Roman"/>
+          <w:szCs w:val="28"/>
+          <w:lang w:val="ru-RU"/>
+        </w:rPr>
+        <w:t xml:space="preserve">. </w:t>
+      </w:r>
+      <w:r>
+        <w:rPr>
+          <w:rFonts w:cs="Times New Roman"/>
+          <w:szCs w:val="28"/>
+        </w:rPr>
+        <w:t xml:space="preserve">Цей інтерфейс пропонує наступні методи: </w:t>
+      </w:r>
+    </w:p>
+    <w:p>
+      <w:pPr>
+        <w:pStyle w:val="ListParagraph"/>
+        <w:numPr>
+          <w:ilvl w:val="0"/>
+          <w:numId w:val="12"/>
+        </w:numPr>
+        <w:rPr>
+          <w:rFonts w:cs="Times New Roman"/>
+          <w:szCs w:val="28"/>
+        </w:rPr>
+      </w:pPr>
+      <w:r>
+        <w:rPr>
+          <w:rFonts w:cs="Times New Roman"/>
+          <w:szCs w:val="28"/>
+          <w:lang w:val="en-US"/>
+        </w:rPr>
+        <w:t>Task&lt;SubscriptionDTO&gt; AddSubscription(int userId, int currencyId, int</w:t>
+      </w:r>
+      <w:r>
+        <w:rPr>
+          <w:rFonts w:cs="Times New Roman"/>
+          <w:szCs w:val="28"/>
+          <w:lang w:val="en-US"/>
+        </w:rPr>
+        <w:t xml:space="preserve"> marketId) – підписатись </w:t>
+      </w:r>
+      <w:r>
+        <w:rPr>
+          <w:rFonts w:cs="Times New Roman"/>
+          <w:szCs w:val="28"/>
+        </w:rPr>
+        <w:t>на оновлення певною валюти</w:t>
+      </w:r>
+      <w:r>
+        <w:rPr>
+          <w:rFonts w:cs="Times New Roman"/>
+          <w:szCs w:val="28"/>
+          <w:lang w:val="en-US"/>
+        </w:rPr>
+        <w:t>;</w:t>
+      </w:r>
+    </w:p>
+    <w:p>
+      <w:pPr>
+        <w:pStyle w:val="ListParagraph"/>
+        <w:numPr>
+          <w:ilvl w:val="0"/>
+          <w:numId w:val="12"/>
+        </w:numPr>
+        <w:rPr>
+          <w:rFonts w:cs="Times New Roman"/>
+          <w:szCs w:val="28"/>
+        </w:rPr>
+      </w:pPr>
+      <w:r>
+        <w:rPr>
+          <w:rFonts w:cs="Times New Roman"/>
+          <w:szCs w:val="28"/>
+          <w:lang w:val="en-US"/>
+        </w:rPr>
+        <w:t>Task&lt;CurrencyRateDTO&gt; GetCurrencyRate(int</w:t>
+      </w:r>
+      <w:r>
+        <w:rPr>
+          <w:rFonts w:cs="Times New Roman"/>
+          <w:szCs w:val="28"/>
+          <w:lang w:val="en-US"/>
+        </w:rPr>
+        <w:t xml:space="preserve"> currencyId</w:t>
+      </w:r>
+      <w:r>
+        <w:rPr>
+          <w:rFonts w:cs="Times New Roman"/>
+          <w:szCs w:val="28"/>
+          <w:lang w:val="en-US"/>
+        </w:rPr>
+        <w:t>, int? marketId</w:t>
+      </w:r>
+      <w:r>
+        <w:rPr>
+          <w:rFonts w:cs="Times New Roman"/>
+          <w:szCs w:val="28"/>
+          <w:lang w:val="en-US"/>
+        </w:rPr>
+        <w:t xml:space="preserve">) – </w:t>
+      </w:r>
+      <w:r>
+        <w:rPr>
+          <w:rFonts w:cs="Times New Roman"/>
+          <w:szCs w:val="28"/>
+        </w:rPr>
+        <w:t>отримати поточний курс валюти</w:t>
+      </w:r>
+      <w:r>
+        <w:rPr>
+          <w:rFonts w:cs="Times New Roman"/>
+          <w:szCs w:val="28"/>
+          <w:lang w:val="en-US"/>
+        </w:rPr>
+        <w:t>;</w:t>
+      </w:r>
+    </w:p>
+    <w:p>
+      <w:pPr>
+        <w:pStyle w:val="ListParagraph"/>
+        <w:numPr>
+          <w:ilvl w:val="0"/>
+          <w:numId w:val="12"/>
+        </w:numPr>
+        <w:rPr>
+          <w:rFonts w:cs="Times New Roman"/>
+          <w:szCs w:val="28"/>
+        </w:rPr>
+      </w:pPr>
+      <w:r>
+        <w:rPr>
+          <w:rFonts w:cs="Times New Roman"/>
+          <w:szCs w:val="28"/>
+          <w:lang w:val="en-US"/>
+        </w:rPr>
+        <w:t>Task</w:t>
+      </w:r>
+      <w:r>
+        <w:rPr>
+          <w:rFonts w:cs="Times New Roman"/>
+          <w:szCs w:val="28"/>
+        </w:rPr>
+        <w:t>&lt;</w:t>
+      </w:r>
+      <w:r>
+        <w:rPr>
+          <w:rFonts w:cs="Times New Roman"/>
+          <w:szCs w:val="28"/>
+          <w:lang w:val="en-US"/>
+        </w:rPr>
+        <w:t>AvailableCurrenci</w:t>
+      </w:r>
+      <w:r>
+        <w:rPr>
+          <w:rFonts w:cs="Times New Roman"/>
+          <w:szCs w:val="28"/>
+          <w:lang w:val="en-US"/>
+        </w:rPr>
+        <w:t>esDTO</w:t>
+      </w:r>
+      <w:r>
+        <w:rPr>
+          <w:rFonts w:cs="Times New Roman"/>
+          <w:szCs w:val="28"/>
+        </w:rPr>
+        <w:t xml:space="preserve">&gt; </w:t>
+      </w:r>
+      <w:r>
+        <w:rPr>
+          <w:rFonts w:cs="Times New Roman"/>
+          <w:szCs w:val="28"/>
+          <w:lang w:val="en-US"/>
+        </w:rPr>
+        <w:t>GetAvailableCurrencies</w:t>
+      </w:r>
+      <w:r>
+        <w:rPr>
+          <w:rFonts w:cs="Times New Roman"/>
+          <w:szCs w:val="28"/>
+        </w:rPr>
+        <w:t xml:space="preserve">() – </w:t>
+      </w:r>
+      <w:r>
+        <w:rPr>
+          <w:rFonts w:cs="Times New Roman"/>
+          <w:szCs w:val="28"/>
+        </w:rPr>
+        <w:t>отримати список доступних криптовалют(для підписки або отримання поточного курсу)</w:t>
+      </w:r>
+      <w:r>
+        <w:rPr>
+          <w:rFonts w:cs="Times New Roman"/>
+          <w:szCs w:val="28"/>
+        </w:rPr>
+        <w:t>;</w:t>
+      </w:r>
+    </w:p>
+    <w:p>
+      <w:pPr>
+        <w:ind w:left="708"/>
+        <w:rPr>
+          <w:rFonts w:cs="Times New Roman"/>
+          <w:szCs w:val="28"/>
+        </w:rPr>
+      </w:pPr>
+      <w:r>
+        <w:rPr>
+          <w:rFonts w:cs="Times New Roman"/>
+          <w:szCs w:val="28"/>
+        </w:rPr>
+        <w:t>Також цей неймспейс містить вкладений неймспейс з об</w:t>
+      </w:r>
+      <w:r>
+        <w:rPr>
+          <w:rFonts w:cs="Times New Roman"/>
+          <w:szCs w:val="28"/>
+        </w:rPr>
+        <w:t>’</w:t>
+      </w:r>
+      <w:r>
+        <w:rPr>
+          <w:rFonts w:cs="Times New Roman"/>
+          <w:szCs w:val="28"/>
+        </w:rPr>
+        <w:t xml:space="preserve">єктами, які представляють відповіді з серверу – </w:t>
+      </w:r>
+      <w:r>
+        <w:rPr>
+          <w:rFonts w:cs="Times New Roman"/>
+          <w:szCs w:val="28"/>
+          <w:lang w:val="en-US"/>
+        </w:rPr>
+        <w:t>Bot</w:t>
+      </w:r>
+      <w:r>
+        <w:rPr>
+          <w:rFonts w:cs="Times New Roman"/>
+          <w:szCs w:val="28"/>
+        </w:rPr>
+        <w:t>.</w:t>
+      </w:r>
+      <w:r>
+        <w:rPr>
+          <w:rFonts w:cs="Times New Roman"/>
+          <w:szCs w:val="28"/>
+          <w:lang w:val="en-US"/>
+        </w:rPr>
+        <w:t>APIs</w:t>
+      </w:r>
+      <w:r>
+        <w:rPr>
+          <w:rFonts w:cs="Times New Roman"/>
+          <w:szCs w:val="28"/>
+        </w:rPr>
+        <w:t>.</w:t>
+      </w:r>
+      <w:r>
+        <w:rPr>
+          <w:rFonts w:cs="Times New Roman"/>
+          <w:szCs w:val="28"/>
+          <w:lang w:val="en-US"/>
+        </w:rPr>
+        <w:t>DTOs</w:t>
+      </w:r>
+      <w:r>
+        <w:rPr>
+          <w:rFonts w:cs="Times New Roman"/>
+          <w:szCs w:val="28"/>
+        </w:rPr>
+        <w:t xml:space="preserve">. </w:t>
+      </w:r>
+      <w:r>
+        <w:rPr>
+          <w:rFonts w:cs="Times New Roman"/>
+          <w:szCs w:val="28"/>
+        </w:rPr>
+        <w:t xml:space="preserve">Оскільки, вони </w:t>
+      </w:r>
+      <w:r>
+        <w:rPr>
+          <w:rFonts w:cs="Times New Roman"/>
+          <w:szCs w:val="28"/>
+        </w:rPr>
+        <w:lastRenderedPageBreak/>
+        <w:t>принципово не важливі для розуміння архітектури їх перелік і деталі реалізації будуть пропущені.</w:t>
+      </w:r>
+    </w:p>
+    <w:p>
+      <w:pPr>
+        <w:ind w:left="708"/>
+        <w:rPr>
+          <w:rFonts w:cs="Times New Roman"/>
+          <w:szCs w:val="28"/>
+        </w:rPr>
+      </w:pPr>
+    </w:p>
+    <w:p>
+      <w:pPr>
+        <w:ind w:left="708"/>
+        <w:rPr>
+          <w:rFonts w:cs="Times New Roman"/>
+          <w:szCs w:val="28"/>
+          <w:lang w:val="en-US"/>
+        </w:rPr>
+      </w:pPr>
+      <w:r>
+        <w:rPr>
+          <w:rFonts w:cs="Times New Roman"/>
+          <w:szCs w:val="28"/>
+        </w:rPr>
+        <w:t xml:space="preserve">4.5.5 Неймспейс </w:t>
+      </w:r>
+      <w:r>
+        <w:rPr>
+          <w:rFonts w:cs="Times New Roman"/>
+          <w:szCs w:val="28"/>
+          <w:lang w:val="en-US"/>
+        </w:rPr>
+        <w:t>Bot</w:t>
+      </w:r>
+      <w:r>
+        <w:rPr>
+          <w:rFonts w:cs="Times New Roman"/>
+          <w:szCs w:val="28"/>
+          <w:lang w:val="ru-RU"/>
+        </w:rPr>
+        <w:t>.</w:t>
+      </w:r>
+      <w:r>
+        <w:rPr>
+          <w:rFonts w:cs="Times New Roman"/>
+          <w:szCs w:val="28"/>
+          <w:lang w:val="en-US"/>
+        </w:rPr>
+        <w:t>Services</w:t>
+      </w:r>
+    </w:p>
+    <w:p>
+      <w:pPr>
+        <w:ind w:left="708"/>
+        <w:rPr>
+          <w:rFonts w:cs="Times New Roman"/>
+          <w:szCs w:val="28"/>
+          <w:lang w:val="ru-RU"/>
+        </w:rPr>
+      </w:pPr>
+    </w:p>
+    <w:p>
+      <w:pPr>
+        <w:rPr>
+          <w:rFonts w:cs="Times New Roman"/>
+          <w:szCs w:val="28"/>
+        </w:rPr>
+      </w:pPr>
+      <w:r>
+        <w:rPr>
+          <w:rFonts w:cs="Times New Roman"/>
+          <w:szCs w:val="28"/>
+        </w:rPr>
+        <w:t xml:space="preserve">Цей неймспейс слугує для групування колбеків для маршрутів по класам. Перелік класів  не наводиться, оскільки вони не важливі для розуміння архітектури. </w:t>
+      </w:r>
+    </w:p>
+    <w:p>
+      <w:pPr>
+        <w:rPr>
+          <w:rFonts w:cs="Times New Roman"/>
+          <w:szCs w:val="28"/>
+        </w:rPr>
+      </w:pPr>
+    </w:p>
+    <w:p>
+      <w:pPr>
+        <w:pStyle w:val="ListParagraph"/>
+        <w:numPr>
+          <w:ilvl w:val="1"/>
+          <w:numId w:val="21"/>
+        </w:numPr>
+        <w:rPr>
+          <w:rFonts w:cs="Times New Roman"/>
+          <w:szCs w:val="28"/>
+          <w:lang w:val="en-US"/>
+        </w:rPr>
+      </w:pPr>
+      <w:r>
+        <w:rPr>
+          <w:rFonts w:cs="Times New Roman"/>
+          <w:szCs w:val="28"/>
+        </w:rPr>
+        <w:t xml:space="preserve">Огляд структури </w:t>
+      </w:r>
+      <w:r>
+        <w:rPr>
+          <w:rFonts w:cs="Times New Roman"/>
+          <w:szCs w:val="28"/>
+          <w:lang w:val="en-US"/>
+        </w:rPr>
+        <w:t>API</w:t>
+      </w:r>
+    </w:p>
+    <w:p>
+      <w:pPr>
+        <w:rPr>
+          <w:rFonts w:cs="Times New Roman"/>
+          <w:szCs w:val="28"/>
+        </w:rPr>
+      </w:pPr>
+      <w:r>
+        <w:rPr>
+          <w:rFonts w:cs="Times New Roman"/>
+          <w:szCs w:val="28"/>
+          <w:lang w:val="ru-RU"/>
+        </w:rPr>
+        <w:t>Оскільки</w:t>
+      </w:r>
+      <w:r>
+        <w:rPr>
+          <w:rFonts w:cs="Times New Roman"/>
+          <w:szCs w:val="28"/>
+          <w:lang w:val="en-US"/>
+        </w:rPr>
+        <w:t xml:space="preserve"> </w:t>
+      </w:r>
+      <w:r>
+        <w:rPr>
+          <w:rFonts w:cs="Times New Roman"/>
+          <w:szCs w:val="28"/>
+          <w:lang w:val="en-US"/>
+        </w:rPr>
+        <w:t>API</w:t>
+      </w:r>
+      <w:r>
+        <w:rPr>
+          <w:rFonts w:cs="Times New Roman"/>
+          <w:szCs w:val="28"/>
+          <w:lang w:val="en-US"/>
+        </w:rPr>
+        <w:t xml:space="preserve"> </w:t>
+      </w:r>
+      <w:r>
+        <w:rPr>
+          <w:rFonts w:cs="Times New Roman"/>
+          <w:szCs w:val="28"/>
+        </w:rPr>
+        <w:t xml:space="preserve">побудовано за допомогою фреймворку </w:t>
+      </w:r>
+      <w:r>
+        <w:rPr>
+          <w:rFonts w:cs="Times New Roman"/>
+          <w:szCs w:val="28"/>
+          <w:lang w:val="en-US"/>
+        </w:rPr>
+        <w:t>ASP</w:t>
+      </w:r>
+      <w:r>
+        <w:rPr>
+          <w:rFonts w:cs="Times New Roman"/>
+          <w:szCs w:val="28"/>
+          <w:lang w:val="en-US"/>
+        </w:rPr>
+        <w:t xml:space="preserve"> .</w:t>
+      </w:r>
+      <w:r>
+        <w:rPr>
+          <w:rFonts w:cs="Times New Roman"/>
+          <w:szCs w:val="28"/>
+          <w:lang w:val="en-US"/>
+        </w:rPr>
+        <w:t>NET</w:t>
+      </w:r>
+      <w:r>
+        <w:rPr>
+          <w:rFonts w:cs="Times New Roman"/>
+          <w:szCs w:val="28"/>
+          <w:lang w:val="en-US"/>
+        </w:rPr>
+        <w:t xml:space="preserve"> </w:t>
+      </w:r>
+      <w:r>
+        <w:rPr>
+          <w:rFonts w:cs="Times New Roman"/>
+          <w:szCs w:val="28"/>
+          <w:lang w:val="en-US"/>
+        </w:rPr>
+        <w:t>Core</w:t>
+      </w:r>
+      <w:r>
+        <w:rPr>
+          <w:rFonts w:cs="Times New Roman"/>
+          <w:szCs w:val="28"/>
+          <w:lang w:val="en-US"/>
+        </w:rPr>
+        <w:t xml:space="preserve">, </w:t>
+      </w:r>
+      <w:r>
+        <w:rPr>
+          <w:rFonts w:cs="Times New Roman"/>
+          <w:szCs w:val="28"/>
+        </w:rPr>
+        <w:t xml:space="preserve">який реалізує архітектурний паттерн </w:t>
+      </w:r>
+      <w:r>
+        <w:rPr>
+          <w:rFonts w:cs="Times New Roman"/>
+          <w:szCs w:val="28"/>
+          <w:lang w:val="en-US"/>
+        </w:rPr>
+        <w:t>MVC</w:t>
+      </w:r>
+      <w:r>
+        <w:rPr>
+          <w:rFonts w:cs="Times New Roman"/>
+          <w:szCs w:val="28"/>
+        </w:rPr>
+        <w:t xml:space="preserve">, у архітектурі </w:t>
+      </w:r>
+      <w:r>
+        <w:rPr>
+          <w:rFonts w:cs="Times New Roman"/>
+          <w:szCs w:val="28"/>
+          <w:lang w:val="en-US"/>
+        </w:rPr>
+        <w:t xml:space="preserve">API </w:t>
+      </w:r>
+      <w:r>
+        <w:rPr>
+          <w:rFonts w:cs="Times New Roman"/>
+          <w:szCs w:val="28"/>
+        </w:rPr>
+        <w:t xml:space="preserve">немає особливостей, на які варто було б звернути увагу. Єдиним неймспейсом, який заслуговує уваги є </w:t>
+      </w:r>
+      <w:r>
+        <w:rPr>
+          <w:rFonts w:cs="Times New Roman"/>
+          <w:szCs w:val="28"/>
+          <w:lang w:val="en-US"/>
+        </w:rPr>
+        <w:t>BotAPI</w:t>
+      </w:r>
+      <w:r>
+        <w:rPr>
+          <w:rFonts w:cs="Times New Roman"/>
+          <w:szCs w:val="28"/>
+        </w:rPr>
+        <w:t>.</w:t>
+      </w:r>
+      <w:r>
+        <w:rPr>
+          <w:rFonts w:cs="Times New Roman"/>
+          <w:szCs w:val="28"/>
+          <w:lang w:val="en-US"/>
+        </w:rPr>
+        <w:t>Aggregators</w:t>
+      </w:r>
+      <w:r>
+        <w:rPr>
+          <w:rFonts w:cs="Times New Roman"/>
+          <w:szCs w:val="28"/>
+        </w:rPr>
+        <w:t xml:space="preserve">. Цей клас відповідає </w:t>
+      </w:r>
+      <w:r>
+        <w:rPr>
+          <w:rFonts w:cs="Times New Roman"/>
+          <w:szCs w:val="28"/>
+        </w:rPr>
+        <w:t xml:space="preserve">за агрегацію зовнішніх </w:t>
+      </w:r>
+      <w:r>
+        <w:rPr>
+          <w:rFonts w:cs="Times New Roman"/>
+          <w:szCs w:val="28"/>
+          <w:lang w:val="en-US"/>
+        </w:rPr>
+        <w:t>API</w:t>
+      </w:r>
+      <w:r>
+        <w:rPr>
+          <w:rFonts w:cs="Times New Roman"/>
+          <w:szCs w:val="28"/>
+        </w:rPr>
+        <w:t>.</w:t>
+      </w:r>
+    </w:p>
+    <w:p>
+      <w:pPr>
+        <w:rPr>
+          <w:rFonts w:cs="Times New Roman"/>
+          <w:szCs w:val="28"/>
+        </w:rPr>
+      </w:pPr>
+      <w:r>
+        <w:rPr>
+          <w:rFonts w:cs="Times New Roman"/>
+          <w:szCs w:val="28"/>
+          <w:lang w:val="en-US"/>
+        </w:rPr>
+        <w:t xml:space="preserve">//TO DO: </w:t>
+      </w:r>
+      <w:r>
+        <w:rPr>
+          <w:rFonts w:cs="Times New Roman"/>
+          <w:szCs w:val="28"/>
+        </w:rPr>
+        <w:t>перелік інтерфейсів</w:t>
       </w:r>
       <w:bookmarkStart w:id="2" w:name="_GoBack"/>
       <w:bookmarkEnd w:id="2"/>
+      <w:r>
+        <w:rPr>
+          <w:rFonts w:cs="Times New Roman"/>
+          <w:szCs w:val="28"/>
+        </w:rPr>
+        <w:t xml:space="preserve"> </w:t>
+      </w:r>
+    </w:p>
+    <w:p>
+      <w:pPr>
+        <w:ind w:left="1068"/>
+        <w:rPr>
+          <w:rFonts w:cs="Times New Roman"/>
+          <w:szCs w:val="28"/>
+        </w:rPr>
+      </w:pPr>
+    </w:p>
+    <w:p>
+      <w:pPr>
+        <w:rPr>
+          <w:rFonts w:cs="Times New Roman"/>
+          <w:szCs w:val="28"/>
+        </w:rPr>
+      </w:pPr>
+    </w:p>
+    <w:p>
+      <w:pPr>
+        <w:ind w:left="1068"/>
+        <w:rPr>
+          <w:rFonts w:cs="Times New Roman"/>
+          <w:szCs w:val="28"/>
+        </w:rPr>
+      </w:pPr>
     </w:p>
     <w:p>
       <w:pPr>
@@ -9039,7 +11334,6 @@
         <w:rPr>
           <w:rFonts w:cs="Times New Roman"/>
           <w:szCs w:val="28"/>
-          <w:lang w:val="ru-RU"/>
         </w:rPr>
       </w:pPr>
     </w:p>
@@ -9057,6 +11351,216 @@
 <file path=word/numbering.xml><?xml version="1.0" encoding="utf-8"?>
 <w:numbering xmlns:wpc="http://schemas.microsoft.com/office/word/2010/wordprocessingCanvas" xmlns:cx="http://schemas.microsoft.com/office/drawing/2014/chartex" xmlns:mc="http://schemas.openxmlformats.org/markup-compatibility/2006" xmlns:o="urn:schemas-microsoft-com:office:office" xmlns:r="http://schemas.openxmlformats.org/officeDocument/2006/relationships" xmlns:m="http://schemas.openxmlformats.org/officeDocument/2006/math" xmlns:v="urn:schemas-microsoft-com:vml" xmlns:wp14="http://schemas.microsoft.com/office/word/2010/wordprocessingDrawing" xmlns:wp="http://schemas.openxmlformats.org/drawingml/2006/wordprocessingDrawing" xmlns:w10="urn:schemas-microsoft-com:office:word" xmlns:w="http://schemas.openxmlformats.org/wordprocessingml/2006/main" xmlns:w14="http://schemas.microsoft.com/office/word/2010/wordml" xmlns:w15="http://schemas.microsoft.com/office/word/2012/wordml" xmlns:w16se="http://schemas.microsoft.com/office/word/2015/wordml/symex" xmlns:wpg="http://schemas.microsoft.com/office/word/2010/wordprocessingGroup" xmlns:wpi="http://schemas.microsoft.com/office/word/2010/wordprocessingInk" xmlns:wne="http://schemas.microsoft.com/office/word/2006/wordml" xmlns:wps="http://schemas.microsoft.com/office/word/2010/wordprocessingShape" mc:Ignorable="w14 w15 w16se wp14">
   <w:abstractNum w:abstractNumId="0" w15:restartNumberingAfterBreak="0">
+    <w:nsid w:val="018A37DE"/>
+    <w:multiLevelType w:val="multilevel"/>
+    <w:tmpl w:val="C5585742"/>
+    <w:lvl w:ilvl="0">
+      <w:start w:val="1"/>
+      <w:numFmt w:val="decimal"/>
+      <w:lvlText w:val="%1."/>
+      <w:lvlJc w:val="left"/>
+      <w:pPr>
+        <w:ind w:left="1428" w:hanging="360"/>
+      </w:pPr>
+      <w:rPr>
+        <w:rFonts w:hint="default"/>
+      </w:rPr>
+    </w:lvl>
+    <w:lvl w:ilvl="1">
+      <w:start w:val="4"/>
+      <w:numFmt w:val="decimal"/>
+      <w:isLgl/>
+      <w:lvlText w:val="%1.%2"/>
+      <w:lvlJc w:val="left"/>
+      <w:pPr>
+        <w:ind w:left="1713" w:hanging="645"/>
+      </w:pPr>
+      <w:rPr>
+        <w:rFonts w:hint="default"/>
+      </w:rPr>
+    </w:lvl>
+    <w:lvl w:ilvl="2">
+      <w:start w:val="2"/>
+      <w:numFmt w:val="decimal"/>
+      <w:isLgl/>
+      <w:lvlText w:val="%1.%2.%3"/>
+      <w:lvlJc w:val="left"/>
+      <w:pPr>
+        <w:ind w:left="1788" w:hanging="720"/>
+      </w:pPr>
+      <w:rPr>
+        <w:rFonts w:hint="default"/>
+      </w:rPr>
+    </w:lvl>
+    <w:lvl w:ilvl="3">
+      <w:start w:val="1"/>
+      <w:numFmt w:val="decimal"/>
+      <w:isLgl/>
+      <w:lvlText w:val="%1.%2.%3.%4"/>
+      <w:lvlJc w:val="left"/>
+      <w:pPr>
+        <w:ind w:left="2148" w:hanging="1080"/>
+      </w:pPr>
+      <w:rPr>
+        <w:rFonts w:hint="default"/>
+      </w:rPr>
+    </w:lvl>
+    <w:lvl w:ilvl="4">
+      <w:start w:val="1"/>
+      <w:numFmt w:val="decimal"/>
+      <w:isLgl/>
+      <w:lvlText w:val="%1.%2.%3.%4.%5"/>
+      <w:lvlJc w:val="left"/>
+      <w:pPr>
+        <w:ind w:left="2148" w:hanging="1080"/>
+      </w:pPr>
+      <w:rPr>
+        <w:rFonts w:hint="default"/>
+      </w:rPr>
+    </w:lvl>
+    <w:lvl w:ilvl="5">
+      <w:start w:val="1"/>
+      <w:numFmt w:val="decimal"/>
+      <w:isLgl/>
+      <w:lvlText w:val="%1.%2.%3.%4.%5.%6"/>
+      <w:lvlJc w:val="left"/>
+      <w:pPr>
+        <w:ind w:left="2508" w:hanging="1440"/>
+      </w:pPr>
+      <w:rPr>
+        <w:rFonts w:hint="default"/>
+      </w:rPr>
+    </w:lvl>
+    <w:lvl w:ilvl="6">
+      <w:start w:val="1"/>
+      <w:numFmt w:val="decimal"/>
+      <w:isLgl/>
+      <w:lvlText w:val="%1.%2.%3.%4.%5.%6.%7"/>
+      <w:lvlJc w:val="left"/>
+      <w:pPr>
+        <w:ind w:left="2508" w:hanging="1440"/>
+      </w:pPr>
+      <w:rPr>
+        <w:rFonts w:hint="default"/>
+      </w:rPr>
+    </w:lvl>
+    <w:lvl w:ilvl="7">
+      <w:start w:val="1"/>
+      <w:numFmt w:val="decimal"/>
+      <w:isLgl/>
+      <w:lvlText w:val="%1.%2.%3.%4.%5.%6.%7.%8"/>
+      <w:lvlJc w:val="left"/>
+      <w:pPr>
+        <w:ind w:left="2868" w:hanging="1800"/>
+      </w:pPr>
+      <w:rPr>
+        <w:rFonts w:hint="default"/>
+      </w:rPr>
+    </w:lvl>
+    <w:lvl w:ilvl="8">
+      <w:start w:val="1"/>
+      <w:numFmt w:val="decimal"/>
+      <w:isLgl/>
+      <w:lvlText w:val="%1.%2.%3.%4.%5.%6.%7.%8.%9"/>
+      <w:lvlJc w:val="left"/>
+      <w:pPr>
+        <w:ind w:left="3228" w:hanging="2160"/>
+      </w:pPr>
+      <w:rPr>
+        <w:rFonts w:hint="default"/>
+      </w:rPr>
+    </w:lvl>
+  </w:abstractNum>
+  <w:abstractNum w:abstractNumId="1" w15:restartNumberingAfterBreak="0">
+    <w:nsid w:val="07C54AF0"/>
+    <w:multiLevelType w:val="hybridMultilevel"/>
+    <w:tmpl w:val="C65C5C30"/>
+    <w:lvl w:ilvl="0" w:tplc="A6C8B3BC">
+      <w:start w:val="1"/>
+      <w:numFmt w:val="decimal"/>
+      <w:lvlText w:val="%1."/>
+      <w:lvlJc w:val="left"/>
+      <w:pPr>
+        <w:ind w:left="1428" w:hanging="360"/>
+      </w:pPr>
+      <w:rPr>
+        <w:rFonts w:hint="default"/>
+      </w:rPr>
+    </w:lvl>
+    <w:lvl w:ilvl="1" w:tplc="04090019" w:tentative="1">
+      <w:start w:val="1"/>
+      <w:numFmt w:val="lowerLetter"/>
+      <w:lvlText w:val="%2."/>
+      <w:lvlJc w:val="left"/>
+      <w:pPr>
+        <w:ind w:left="2148" w:hanging="360"/>
+      </w:pPr>
+    </w:lvl>
+    <w:lvl w:ilvl="2" w:tplc="0409001B" w:tentative="1">
+      <w:start w:val="1"/>
+      <w:numFmt w:val="lowerRoman"/>
+      <w:lvlText w:val="%3."/>
+      <w:lvlJc w:val="right"/>
+      <w:pPr>
+        <w:ind w:left="2868" w:hanging="180"/>
+      </w:pPr>
+    </w:lvl>
+    <w:lvl w:ilvl="3" w:tplc="0409000F" w:tentative="1">
+      <w:start w:val="1"/>
+      <w:numFmt w:val="decimal"/>
+      <w:lvlText w:val="%4."/>
+      <w:lvlJc w:val="left"/>
+      <w:pPr>
+        <w:ind w:left="3588" w:hanging="360"/>
+      </w:pPr>
+    </w:lvl>
+    <w:lvl w:ilvl="4" w:tplc="04090019" w:tentative="1">
+      <w:start w:val="1"/>
+      <w:numFmt w:val="lowerLetter"/>
+      <w:lvlText w:val="%5."/>
+      <w:lvlJc w:val="left"/>
+      <w:pPr>
+        <w:ind w:left="4308" w:hanging="360"/>
+      </w:pPr>
+    </w:lvl>
+    <w:lvl w:ilvl="5" w:tplc="0409001B" w:tentative="1">
+      <w:start w:val="1"/>
+      <w:numFmt w:val="lowerRoman"/>
+      <w:lvlText w:val="%6."/>
+      <w:lvlJc w:val="right"/>
+      <w:pPr>
+        <w:ind w:left="5028" w:hanging="180"/>
+      </w:pPr>
+    </w:lvl>
+    <w:lvl w:ilvl="6" w:tplc="0409000F" w:tentative="1">
+      <w:start w:val="1"/>
+      <w:numFmt w:val="decimal"/>
+      <w:lvlText w:val="%7."/>
+      <w:lvlJc w:val="left"/>
+      <w:pPr>
+        <w:ind w:left="5748" w:hanging="360"/>
+      </w:pPr>
+    </w:lvl>
+    <w:lvl w:ilvl="7" w:tplc="04090019" w:tentative="1">
+      <w:start w:val="1"/>
+      <w:numFmt w:val="lowerLetter"/>
+      <w:lvlText w:val="%8."/>
+      <w:lvlJc w:val="left"/>
+      <w:pPr>
+        <w:ind w:left="6468" w:hanging="360"/>
+      </w:pPr>
+    </w:lvl>
+    <w:lvl w:ilvl="8" w:tplc="0409001B" w:tentative="1">
+      <w:start w:val="1"/>
+      <w:numFmt w:val="lowerRoman"/>
+      <w:lvlText w:val="%9."/>
+      <w:lvlJc w:val="right"/>
+      <w:pPr>
+        <w:ind w:left="7188" w:hanging="180"/>
+      </w:pPr>
+    </w:lvl>
+  </w:abstractNum>
+  <w:abstractNum w:abstractNumId="2" w15:restartNumberingAfterBreak="0">
     <w:nsid w:val="0B0D31C0"/>
     <w:multiLevelType w:val="hybridMultilevel"/>
     <w:tmpl w:val="BD5E39AC"/>
@@ -9169,7 +11673,7 @@
       </w:rPr>
     </w:lvl>
   </w:abstractNum>
-  <w:abstractNum w:abstractNumId="1" w15:restartNumberingAfterBreak="0">
+  <w:abstractNum w:abstractNumId="3" w15:restartNumberingAfterBreak="0">
     <w:nsid w:val="0BA26FDA"/>
     <w:multiLevelType w:val="hybridMultilevel"/>
     <w:tmpl w:val="9D00922A"/>
@@ -9281,7 +11785,7 @@
       </w:rPr>
     </w:lvl>
   </w:abstractNum>
-  <w:abstractNum w:abstractNumId="2" w15:restartNumberingAfterBreak="0">
+  <w:abstractNum w:abstractNumId="4" w15:restartNumberingAfterBreak="0">
     <w:nsid w:val="143036A7"/>
     <w:multiLevelType w:val="multilevel"/>
     <w:tmpl w:val="A5182658"/>
@@ -9430,7 +11934,120 @@
       </w:rPr>
     </w:lvl>
   </w:abstractNum>
-  <w:abstractNum w:abstractNumId="3" w15:restartNumberingAfterBreak="0">
+  <w:abstractNum w:abstractNumId="5" w15:restartNumberingAfterBreak="0">
+    <w:nsid w:val="18757E3E"/>
+    <w:multiLevelType w:val="hybridMultilevel"/>
+    <w:tmpl w:val="A46E825A"/>
+    <w:lvl w:ilvl="0" w:tplc="EA1A7C18">
+      <w:start w:val="2"/>
+      <w:numFmt w:val="bullet"/>
+      <w:lvlText w:val="-"/>
+      <w:lvlJc w:val="left"/>
+      <w:pPr>
+        <w:ind w:left="720" w:hanging="360"/>
+      </w:pPr>
+      <w:rPr>
+        <w:rFonts w:ascii="Times New Roman" w:eastAsiaTheme="minorEastAsia" w:hAnsi="Times New Roman" w:cs="Times New Roman" w:hint="default"/>
+      </w:rPr>
+    </w:lvl>
+    <w:lvl w:ilvl="1" w:tplc="04090003" w:tentative="1">
+      <w:start w:val="1"/>
+      <w:numFmt w:val="bullet"/>
+      <w:lvlText w:val="o"/>
+      <w:lvlJc w:val="left"/>
+      <w:pPr>
+        <w:ind w:left="1440" w:hanging="360"/>
+      </w:pPr>
+      <w:rPr>
+        <w:rFonts w:ascii="Courier New" w:hAnsi="Courier New" w:cs="Courier New" w:hint="default"/>
+      </w:rPr>
+    </w:lvl>
+    <w:lvl w:ilvl="2" w:tplc="04090005" w:tentative="1">
+      <w:start w:val="1"/>
+      <w:numFmt w:val="bullet"/>
+      <w:lvlText w:val=""/>
+      <w:lvlJc w:val="left"/>
+      <w:pPr>
+        <w:ind w:left="2160" w:hanging="360"/>
+      </w:pPr>
+      <w:rPr>
+        <w:rFonts w:ascii="Wingdings" w:hAnsi="Wingdings" w:hint="default"/>
+      </w:rPr>
+    </w:lvl>
+    <w:lvl w:ilvl="3" w:tplc="04090001" w:tentative="1">
+      <w:start w:val="1"/>
+      <w:numFmt w:val="bullet"/>
+      <w:lvlText w:val=""/>
+      <w:lvlJc w:val="left"/>
+      <w:pPr>
+        <w:ind w:left="2880" w:hanging="360"/>
+      </w:pPr>
+      <w:rPr>
+        <w:rFonts w:ascii="Symbol" w:hAnsi="Symbol" w:hint="default"/>
+      </w:rPr>
+    </w:lvl>
+    <w:lvl w:ilvl="4" w:tplc="04090003" w:tentative="1">
+      <w:start w:val="1"/>
+      <w:numFmt w:val="bullet"/>
+      <w:lvlText w:val="o"/>
+      <w:lvlJc w:val="left"/>
+      <w:pPr>
+        <w:ind w:left="3600" w:hanging="360"/>
+      </w:pPr>
+      <w:rPr>
+        <w:rFonts w:ascii="Courier New" w:hAnsi="Courier New" w:cs="Courier New" w:hint="default"/>
+      </w:rPr>
+    </w:lvl>
+    <w:lvl w:ilvl="5" w:tplc="04090005" w:tentative="1">
+      <w:start w:val="1"/>
+      <w:numFmt w:val="bullet"/>
+      <w:lvlText w:val=""/>
+      <w:lvlJc w:val="left"/>
+      <w:pPr>
+        <w:ind w:left="4320" w:hanging="360"/>
+      </w:pPr>
+      <w:rPr>
+        <w:rFonts w:ascii="Wingdings" w:hAnsi="Wingdings" w:hint="default"/>
+      </w:rPr>
+    </w:lvl>
+    <w:lvl w:ilvl="6" w:tplc="04090001" w:tentative="1">
+      <w:start w:val="1"/>
+      <w:numFmt w:val="bullet"/>
+      <w:lvlText w:val=""/>
+      <w:lvlJc w:val="left"/>
+      <w:pPr>
+        <w:ind w:left="5040" w:hanging="360"/>
+      </w:pPr>
+      <w:rPr>
+        <w:rFonts w:ascii="Symbol" w:hAnsi="Symbol" w:hint="default"/>
+      </w:rPr>
+    </w:lvl>
+    <w:lvl w:ilvl="7" w:tplc="04090003" w:tentative="1">
+      <w:start w:val="1"/>
+      <w:numFmt w:val="bullet"/>
+      <w:lvlText w:val="o"/>
+      <w:lvlJc w:val="left"/>
+      <w:pPr>
+        <w:ind w:left="5760" w:hanging="360"/>
+      </w:pPr>
+      <w:rPr>
+        <w:rFonts w:ascii="Courier New" w:hAnsi="Courier New" w:cs="Courier New" w:hint="default"/>
+      </w:rPr>
+    </w:lvl>
+    <w:lvl w:ilvl="8" w:tplc="04090005" w:tentative="1">
+      <w:start w:val="1"/>
+      <w:numFmt w:val="bullet"/>
+      <w:lvlText w:val=""/>
+      <w:lvlJc w:val="left"/>
+      <w:pPr>
+        <w:ind w:left="6480" w:hanging="360"/>
+      </w:pPr>
+      <w:rPr>
+        <w:rFonts w:ascii="Wingdings" w:hAnsi="Wingdings" w:hint="default"/>
+      </w:rPr>
+    </w:lvl>
+  </w:abstractNum>
+  <w:abstractNum w:abstractNumId="6" w15:restartNumberingAfterBreak="0">
     <w:nsid w:val="18B32FCA"/>
     <w:multiLevelType w:val="multilevel"/>
     <w:tmpl w:val="164002C8"/>
@@ -9579,7 +12196,7 @@
       </w:rPr>
     </w:lvl>
   </w:abstractNum>
-  <w:abstractNum w:abstractNumId="4" w15:restartNumberingAfterBreak="0">
+  <w:abstractNum w:abstractNumId="7" w15:restartNumberingAfterBreak="0">
     <w:nsid w:val="1E490CF3"/>
     <w:multiLevelType w:val="hybridMultilevel"/>
     <w:tmpl w:val="EFFC206C"/>
@@ -9691,7 +12308,7 @@
       </w:rPr>
     </w:lvl>
   </w:abstractNum>
-  <w:abstractNum w:abstractNumId="5" w15:restartNumberingAfterBreak="0">
+  <w:abstractNum w:abstractNumId="8" w15:restartNumberingAfterBreak="0">
     <w:nsid w:val="20C30E81"/>
     <w:multiLevelType w:val="hybridMultilevel"/>
     <w:tmpl w:val="53C4DC04"/>
@@ -9803,7 +12420,7 @@
       </w:rPr>
     </w:lvl>
   </w:abstractNum>
-  <w:abstractNum w:abstractNumId="6" w15:restartNumberingAfterBreak="0">
+  <w:abstractNum w:abstractNumId="9" w15:restartNumberingAfterBreak="0">
     <w:nsid w:val="2B297163"/>
     <w:multiLevelType w:val="multilevel"/>
     <w:tmpl w:val="4A40003C"/>
@@ -9952,7 +12569,7 @@
       </w:rPr>
     </w:lvl>
   </w:abstractNum>
-  <w:abstractNum w:abstractNumId="7" w15:restartNumberingAfterBreak="0">
+  <w:abstractNum w:abstractNumId="10" w15:restartNumberingAfterBreak="0">
     <w:nsid w:val="2D111F3D"/>
     <w:multiLevelType w:val="hybridMultilevel"/>
     <w:tmpl w:val="FBC0A5F0"/>
@@ -10064,7 +12681,7 @@
       </w:rPr>
     </w:lvl>
   </w:abstractNum>
-  <w:abstractNum w:abstractNumId="8" w15:restartNumberingAfterBreak="0">
+  <w:abstractNum w:abstractNumId="11" w15:restartNumberingAfterBreak="0">
     <w:nsid w:val="2F3B341E"/>
     <w:multiLevelType w:val="hybridMultilevel"/>
     <w:tmpl w:val="B840E2AE"/>
@@ -10176,7 +12793,7 @@
       </w:rPr>
     </w:lvl>
   </w:abstractNum>
-  <w:abstractNum w:abstractNumId="9" w15:restartNumberingAfterBreak="0">
+  <w:abstractNum w:abstractNumId="12" w15:restartNumberingAfterBreak="0">
     <w:nsid w:val="30155EA5"/>
     <w:multiLevelType w:val="hybridMultilevel"/>
     <w:tmpl w:val="0ED2F536"/>
@@ -10288,7 +12905,7 @@
       </w:rPr>
     </w:lvl>
   </w:abstractNum>
-  <w:abstractNum w:abstractNumId="10" w15:restartNumberingAfterBreak="0">
+  <w:abstractNum w:abstractNumId="13" w15:restartNumberingAfterBreak="0">
     <w:nsid w:val="31E67404"/>
     <w:multiLevelType w:val="hybridMultilevel"/>
     <w:tmpl w:val="FBC68C30"/>
@@ -10400,7 +13017,7 @@
       </w:rPr>
     </w:lvl>
   </w:abstractNum>
-  <w:abstractNum w:abstractNumId="11" w15:restartNumberingAfterBreak="0">
+  <w:abstractNum w:abstractNumId="14" w15:restartNumberingAfterBreak="0">
     <w:nsid w:val="32325702"/>
     <w:multiLevelType w:val="hybridMultilevel"/>
     <w:tmpl w:val="5F42D4D2"/>
@@ -10512,7 +13129,7 @@
       </w:rPr>
     </w:lvl>
   </w:abstractNum>
-  <w:abstractNum w:abstractNumId="12" w15:restartNumberingAfterBreak="0">
+  <w:abstractNum w:abstractNumId="15" w15:restartNumberingAfterBreak="0">
     <w:nsid w:val="39CC0747"/>
     <w:multiLevelType w:val="hybridMultilevel"/>
     <w:tmpl w:val="C0924FA2"/>
@@ -10624,7 +13241,7 @@
       </w:rPr>
     </w:lvl>
   </w:abstractNum>
-  <w:abstractNum w:abstractNumId="13" w15:restartNumberingAfterBreak="0">
+  <w:abstractNum w:abstractNumId="16" w15:restartNumberingAfterBreak="0">
     <w:nsid w:val="5A02491E"/>
     <w:multiLevelType w:val="hybridMultilevel"/>
     <w:tmpl w:val="3CEA3C42"/>
@@ -10737,7 +13354,185 @@
       </w:rPr>
     </w:lvl>
   </w:abstractNum>
-  <w:abstractNum w:abstractNumId="14" w15:restartNumberingAfterBreak="0">
+  <w:abstractNum w:abstractNumId="17" w15:restartNumberingAfterBreak="0">
+    <w:nsid w:val="67EE6068"/>
+    <w:multiLevelType w:val="hybridMultilevel"/>
+    <w:tmpl w:val="1500FB30"/>
+    <w:lvl w:ilvl="0" w:tplc="BBB4A308">
+      <w:start w:val="1"/>
+      <w:numFmt w:val="decimal"/>
+      <w:lvlText w:val="%1."/>
+      <w:lvlJc w:val="left"/>
+      <w:pPr>
+        <w:ind w:left="1428" w:hanging="360"/>
+      </w:pPr>
+      <w:rPr>
+        <w:rFonts w:hint="default"/>
+      </w:rPr>
+    </w:lvl>
+    <w:lvl w:ilvl="1" w:tplc="04090019" w:tentative="1">
+      <w:start w:val="1"/>
+      <w:numFmt w:val="lowerLetter"/>
+      <w:lvlText w:val="%2."/>
+      <w:lvlJc w:val="left"/>
+      <w:pPr>
+        <w:ind w:left="2148" w:hanging="360"/>
+      </w:pPr>
+    </w:lvl>
+    <w:lvl w:ilvl="2" w:tplc="0409001B" w:tentative="1">
+      <w:start w:val="1"/>
+      <w:numFmt w:val="lowerRoman"/>
+      <w:lvlText w:val="%3."/>
+      <w:lvlJc w:val="right"/>
+      <w:pPr>
+        <w:ind w:left="2868" w:hanging="180"/>
+      </w:pPr>
+    </w:lvl>
+    <w:lvl w:ilvl="3" w:tplc="0409000F" w:tentative="1">
+      <w:start w:val="1"/>
+      <w:numFmt w:val="decimal"/>
+      <w:lvlText w:val="%4."/>
+      <w:lvlJc w:val="left"/>
+      <w:pPr>
+        <w:ind w:left="3588" w:hanging="360"/>
+      </w:pPr>
+    </w:lvl>
+    <w:lvl w:ilvl="4" w:tplc="04090019" w:tentative="1">
+      <w:start w:val="1"/>
+      <w:numFmt w:val="lowerLetter"/>
+      <w:lvlText w:val="%5."/>
+      <w:lvlJc w:val="left"/>
+      <w:pPr>
+        <w:ind w:left="4308" w:hanging="360"/>
+      </w:pPr>
+    </w:lvl>
+    <w:lvl w:ilvl="5" w:tplc="0409001B" w:tentative="1">
+      <w:start w:val="1"/>
+      <w:numFmt w:val="lowerRoman"/>
+      <w:lvlText w:val="%6."/>
+      <w:lvlJc w:val="right"/>
+      <w:pPr>
+        <w:ind w:left="5028" w:hanging="180"/>
+      </w:pPr>
+    </w:lvl>
+    <w:lvl w:ilvl="6" w:tplc="0409000F" w:tentative="1">
+      <w:start w:val="1"/>
+      <w:numFmt w:val="decimal"/>
+      <w:lvlText w:val="%7."/>
+      <w:lvlJc w:val="left"/>
+      <w:pPr>
+        <w:ind w:left="5748" w:hanging="360"/>
+      </w:pPr>
+    </w:lvl>
+    <w:lvl w:ilvl="7" w:tplc="04090019" w:tentative="1">
+      <w:start w:val="1"/>
+      <w:numFmt w:val="lowerLetter"/>
+      <w:lvlText w:val="%8."/>
+      <w:lvlJc w:val="left"/>
+      <w:pPr>
+        <w:ind w:left="6468" w:hanging="360"/>
+      </w:pPr>
+    </w:lvl>
+    <w:lvl w:ilvl="8" w:tplc="0409001B" w:tentative="1">
+      <w:start w:val="1"/>
+      <w:numFmt w:val="lowerRoman"/>
+      <w:lvlText w:val="%9."/>
+      <w:lvlJc w:val="right"/>
+      <w:pPr>
+        <w:ind w:left="7188" w:hanging="180"/>
+      </w:pPr>
+    </w:lvl>
+  </w:abstractNum>
+  <w:abstractNum w:abstractNumId="18" w15:restartNumberingAfterBreak="0">
+    <w:nsid w:val="77F00EB4"/>
+    <w:multiLevelType w:val="hybridMultilevel"/>
+    <w:tmpl w:val="353483F4"/>
+    <w:lvl w:ilvl="0" w:tplc="2EDC0402">
+      <w:start w:val="1"/>
+      <w:numFmt w:val="decimal"/>
+      <w:lvlText w:val="%1."/>
+      <w:lvlJc w:val="left"/>
+      <w:pPr>
+        <w:ind w:left="1800" w:hanging="360"/>
+      </w:pPr>
+      <w:rPr>
+        <w:rFonts w:hint="default"/>
+      </w:rPr>
+    </w:lvl>
+    <w:lvl w:ilvl="1" w:tplc="04090019" w:tentative="1">
+      <w:start w:val="1"/>
+      <w:numFmt w:val="lowerLetter"/>
+      <w:lvlText w:val="%2."/>
+      <w:lvlJc w:val="left"/>
+      <w:pPr>
+        <w:ind w:left="2520" w:hanging="360"/>
+      </w:pPr>
+    </w:lvl>
+    <w:lvl w:ilvl="2" w:tplc="0409001B" w:tentative="1">
+      <w:start w:val="1"/>
+      <w:numFmt w:val="lowerRoman"/>
+      <w:lvlText w:val="%3."/>
+      <w:lvlJc w:val="right"/>
+      <w:pPr>
+        <w:ind w:left="3240" w:hanging="180"/>
+      </w:pPr>
+    </w:lvl>
+    <w:lvl w:ilvl="3" w:tplc="0409000F" w:tentative="1">
+      <w:start w:val="1"/>
+      <w:numFmt w:val="decimal"/>
+      <w:lvlText w:val="%4."/>
+      <w:lvlJc w:val="left"/>
+      <w:pPr>
+        <w:ind w:left="3960" w:hanging="360"/>
+      </w:pPr>
+    </w:lvl>
+    <w:lvl w:ilvl="4" w:tplc="04090019" w:tentative="1">
+      <w:start w:val="1"/>
+      <w:numFmt w:val="lowerLetter"/>
+      <w:lvlText w:val="%5."/>
+      <w:lvlJc w:val="left"/>
+      <w:pPr>
+        <w:ind w:left="4680" w:hanging="360"/>
+      </w:pPr>
+    </w:lvl>
+    <w:lvl w:ilvl="5" w:tplc="0409001B" w:tentative="1">
+      <w:start w:val="1"/>
+      <w:numFmt w:val="lowerRoman"/>
+      <w:lvlText w:val="%6."/>
+      <w:lvlJc w:val="right"/>
+      <w:pPr>
+        <w:ind w:left="5400" w:hanging="180"/>
+      </w:pPr>
+    </w:lvl>
+    <w:lvl w:ilvl="6" w:tplc="0409000F" w:tentative="1">
+      <w:start w:val="1"/>
+      <w:numFmt w:val="decimal"/>
+      <w:lvlText w:val="%7."/>
+      <w:lvlJc w:val="left"/>
+      <w:pPr>
+        <w:ind w:left="6120" w:hanging="360"/>
+      </w:pPr>
+    </w:lvl>
+    <w:lvl w:ilvl="7" w:tplc="04090019" w:tentative="1">
+      <w:start w:val="1"/>
+      <w:numFmt w:val="lowerLetter"/>
+      <w:lvlText w:val="%8."/>
+      <w:lvlJc w:val="left"/>
+      <w:pPr>
+        <w:ind w:left="6840" w:hanging="360"/>
+      </w:pPr>
+    </w:lvl>
+    <w:lvl w:ilvl="8" w:tplc="0409001B" w:tentative="1">
+      <w:start w:val="1"/>
+      <w:numFmt w:val="lowerRoman"/>
+      <w:lvlText w:val="%9."/>
+      <w:lvlJc w:val="right"/>
+      <w:pPr>
+        <w:ind w:left="7560" w:hanging="180"/>
+      </w:pPr>
+    </w:lvl>
+  </w:abstractNum>
+  <w:abstractNum w:abstractNumId="19" w15:restartNumberingAfterBreak="0">
     <w:nsid w:val="796E53BD"/>
     <w:multiLevelType w:val="multilevel"/>
     <w:tmpl w:val="9A94966E"/>
@@ -10887,52 +13682,67 @@
     </w:lvl>
   </w:abstractNum>
   <w:num w:numId="1">
+    <w:abstractNumId w:val="12"/>
+  </w:num>
+  <w:num w:numId="2">
+    <w:abstractNumId w:val="12"/>
+  </w:num>
+  <w:num w:numId="3">
+    <w:abstractNumId w:val="3"/>
+  </w:num>
+  <w:num w:numId="4">
+    <w:abstractNumId w:val="15"/>
+  </w:num>
+  <w:num w:numId="5">
+    <w:abstractNumId w:val="19"/>
+  </w:num>
+  <w:num w:numId="6">
+    <w:abstractNumId w:val="14"/>
+  </w:num>
+  <w:num w:numId="7">
+    <w:abstractNumId w:val="11"/>
+  </w:num>
+  <w:num w:numId="8">
+    <w:abstractNumId w:val="6"/>
+  </w:num>
+  <w:num w:numId="9">
+    <w:abstractNumId w:val="4"/>
+  </w:num>
+  <w:num w:numId="10">
     <w:abstractNumId w:val="9"/>
   </w:num>
-  <w:num w:numId="2">
-    <w:abstractNumId w:val="9"/>
+  <w:num w:numId="11">
+    <w:abstractNumId w:val="13"/>
   </w:num>
-  <w:num w:numId="3">
+  <w:num w:numId="12">
+    <w:abstractNumId w:val="10"/>
+  </w:num>
+  <w:num w:numId="13">
+    <w:abstractNumId w:val="7"/>
+  </w:num>
+  <w:num w:numId="14">
+    <w:abstractNumId w:val="8"/>
+  </w:num>
+  <w:num w:numId="15">
+    <w:abstractNumId w:val="2"/>
+  </w:num>
+  <w:num w:numId="16">
+    <w:abstractNumId w:val="16"/>
+  </w:num>
+  <w:num w:numId="17">
+    <w:abstractNumId w:val="5"/>
+  </w:num>
+  <w:num w:numId="18">
+    <w:abstractNumId w:val="17"/>
+  </w:num>
+  <w:num w:numId="19">
     <w:abstractNumId w:val="1"/>
   </w:num>
-  <w:num w:numId="4">
-    <w:abstractNumId w:val="12"/>
+  <w:num w:numId="20">
+    <w:abstractNumId w:val="18"/>
   </w:num>
-  <w:num w:numId="5">
-    <w:abstractNumId w:val="14"/>
-  </w:num>
-  <w:num w:numId="6">
-    <w:abstractNumId w:val="11"/>
-  </w:num>
-  <w:num w:numId="7">
-    <w:abstractNumId w:val="8"/>
-  </w:num>
-  <w:num w:numId="8">
-    <w:abstractNumId w:val="3"/>
-  </w:num>
-  <w:num w:numId="9">
-    <w:abstractNumId w:val="2"/>
-  </w:num>
-  <w:num w:numId="10">
-    <w:abstractNumId w:val="6"/>
-  </w:num>
-  <w:num w:numId="11">
-    <w:abstractNumId w:val="10"/>
-  </w:num>
-  <w:num w:numId="12">
-    <w:abstractNumId w:val="7"/>
-  </w:num>
-  <w:num w:numId="13">
-    <w:abstractNumId w:val="4"/>
-  </w:num>
-  <w:num w:numId="14">
-    <w:abstractNumId w:val="5"/>
-  </w:num>
-  <w:num w:numId="15">
+  <w:num w:numId="21">
     <w:abstractNumId w:val="0"/>
-  </w:num>
-  <w:num w:numId="16">
-    <w:abstractNumId w:val="13"/>
   </w:num>
 </w:numbering>
 </file>
@@ -11799,7 +14609,7 @@
 </file>
 
 <file path=customXml/itemProps1.xml><?xml version="1.0" encoding="utf-8"?>
-<ds:datastoreItem xmlns:ds="http://schemas.openxmlformats.org/officeDocument/2006/customXml" ds:itemID="{BF5AE630-850E-474C-942B-23F9DBDA380D}">
+<ds:datastoreItem xmlns:ds="http://schemas.openxmlformats.org/officeDocument/2006/customXml" ds:itemID="{BF7096D9-41E6-4CA5-BCFE-ECB194151675}">
   <ds:schemaRefs>
     <ds:schemaRef ds:uri="http://schemas.openxmlformats.org/officeDocument/2006/bibliography"/>
   </ds:schemaRefs>

</xml_diff>